<commit_message>
bab 2 finish adding citation
</commit_message>
<xml_diff>
--- a/proposal/BAB II.docx
+++ b/proposal/BAB II.docx
@@ -169,7 +169,24 @@
           <w:sz w:val="24"/>
           <w:szCs w:val="24"/>
         </w:rPr>
-        <w:t xml:space="preserve"> yang terdiri dari sekitar 20 aksara dasar (Poerwadarminta, 1939).</w:t>
+        <w:t xml:space="preserve"> yang terdiri dari sekitar 20 aksara dasar (</w:t>
+      </w:r>
+      <w:r>
+        <w:rPr>
+          <w:rFonts w:ascii="Times New Roman" w:hAnsi="Times New Roman" w:cs="Times New Roman"/>
+          <w:sz w:val="24"/>
+          <w:szCs w:val="24"/>
+          <w:highlight w:val="yellow"/>
+        </w:rPr>
+        <w:t>Poerwadarminta, 1939</w:t>
+      </w:r>
+      <w:r>
+        <w:rPr>
+          <w:rFonts w:ascii="Times New Roman" w:hAnsi="Times New Roman" w:cs="Times New Roman"/>
+          <w:sz w:val="24"/>
+          <w:szCs w:val="24"/>
+        </w:rPr>
+        <w:t>).</w:t>
       </w:r>
     </w:p>
     <w:p>
@@ -434,8 +451,63 @@
           <w:sz w:val="24"/>
           <w:szCs w:val="24"/>
         </w:rPr>
-        <w:t xml:space="preserve"> digital dengan menggunakan komputer digital (Gonzalez &amp; Woods, 2018).</w:t>
-      </w:r>
+        <w:t xml:space="preserve"> digital dengan menggunakan komputer digital </w:t>
+      </w:r>
+      <w:sdt>
+        <w:sdtPr>
+          <w:rPr>
+            <w:rFonts w:ascii="Times New Roman" w:hAnsi="Times New Roman" w:cs="Times New Roman"/>
+            <w:sz w:val="24"/>
+            <w:szCs w:val="24"/>
+          </w:rPr>
+          <w:id w:val="1344825499"/>
+          <w:citation/>
+        </w:sdtPr>
+        <w:sdtContent>
+          <w:r>
+            <w:rPr>
+              <w:rFonts w:ascii="Times New Roman" w:hAnsi="Times New Roman" w:cs="Times New Roman"/>
+              <w:sz w:val="24"/>
+              <w:szCs w:val="24"/>
+            </w:rPr>
+            <w:fldChar w:fldCharType="begin"/>
+          </w:r>
+          <w:r>
+            <w:rPr>
+              <w:rFonts w:ascii="Times New Roman" w:hAnsi="Times New Roman" w:cs="Times New Roman"/>
+              <w:sz w:val="24"/>
+              <w:szCs w:val="24"/>
+              <w:lang w:val="en-US"/>
+            </w:rPr>
+            <w:instrText xml:space="preserve"> CITATION Raf18 \l 1033 </w:instrText>
+          </w:r>
+          <w:r>
+            <w:rPr>
+              <w:rFonts w:ascii="Times New Roman" w:hAnsi="Times New Roman" w:cs="Times New Roman"/>
+              <w:sz w:val="24"/>
+              <w:szCs w:val="24"/>
+            </w:rPr>
+            <w:fldChar w:fldCharType="separate"/>
+          </w:r>
+          <w:r>
+            <w:rPr>
+              <w:rFonts w:ascii="Times New Roman" w:hAnsi="Times New Roman" w:cs="Times New Roman"/>
+              <w:sz w:val="24"/>
+              <w:szCs w:val="24"/>
+              <w:lang w:val="en-US"/>
+            </w:rPr>
+            <w:t>(Gonzalez &amp; Woods, 2018)</w:t>
+          </w:r>
+          <w:r>
+            <w:rPr>
+              <w:rFonts w:ascii="Times New Roman" w:hAnsi="Times New Roman" w:cs="Times New Roman"/>
+              <w:sz w:val="24"/>
+              <w:szCs w:val="24"/>
+            </w:rPr>
+            <w:fldChar w:fldCharType="end"/>
+          </w:r>
+        </w:sdtContent>
+      </w:sdt>
     </w:p>
     <w:p>
       <w:pPr>
@@ -498,39 +570,70 @@
           <w:sz w:val="24"/>
           <w:szCs w:val="24"/>
         </w:rPr>
-        <w:t>Pemrosesan citra adalah kumpulan teknik komputasi untuk menganalisis, meningkatkan, mengompres, dan merekonstruksi citra. Komponen utamanya meliputi impor, di mana sebuah citra ditangkap melalui pemindaian atau fotografi digital; analisis dan manipulasi citra yang dilakukan menggunakan berbagai aplikasi perangkat lunak khusus; serta output (misalnya, ke printer atau monitor). Pemrosesan citra memiliki berbagai aplikasi yang luas di berbagai bidang, termasuk astronomi, kedokteran, robotik industri, dan pemantauan jarak jauh oleh satelit (Gonzalez</w:t>
-      </w:r>
-      <w:r>
-        <w:rPr>
-          <w:rFonts w:ascii="Times New Roman" w:hAnsi="Times New Roman" w:cs="Times New Roman"/>
-          <w:sz w:val="24"/>
-          <w:szCs w:val="24"/>
-        </w:rPr>
-        <w:t xml:space="preserve"> &amp; Woods</w:t>
-      </w:r>
-      <w:r>
-        <w:rPr>
-          <w:rFonts w:ascii="Times New Roman" w:hAnsi="Times New Roman" w:cs="Times New Roman"/>
-          <w:sz w:val="24"/>
-          <w:szCs w:val="24"/>
-        </w:rPr>
-        <w:t xml:space="preserve">, </w:t>
-      </w:r>
-      <w:r>
-        <w:rPr>
-          <w:rFonts w:ascii="Times New Roman" w:hAnsi="Times New Roman" w:cs="Times New Roman"/>
-          <w:sz w:val="24"/>
-          <w:szCs w:val="24"/>
-        </w:rPr>
-        <w:t>2018</w:t>
-      </w:r>
-      <w:r>
-        <w:rPr>
-          <w:rFonts w:ascii="Times New Roman" w:hAnsi="Times New Roman" w:cs="Times New Roman"/>
-          <w:sz w:val="24"/>
-          <w:szCs w:val="24"/>
-        </w:rPr>
-        <w:t>).</w:t>
+        <w:t xml:space="preserve">Pemrosesan citra adalah kumpulan teknik komputasi untuk menganalisis, meningkatkan, mengompres, dan merekonstruksi citra. Komponen utamanya meliputi impor, di mana sebuah citra ditangkap melalui pemindaian atau fotografi digital; analisis dan manipulasi citra yang dilakukan menggunakan berbagai aplikasi perangkat lunak khusus; serta output (misalnya, ke printer atau monitor). Pemrosesan citra memiliki berbagai aplikasi yang luas di berbagai bidang, termasuk astronomi, kedokteran, robotik industri, dan pemantauan jarak jauh oleh satelit </w:t>
+      </w:r>
+      <w:sdt>
+        <w:sdtPr>
+          <w:rPr>
+            <w:rFonts w:ascii="Times New Roman" w:hAnsi="Times New Roman" w:cs="Times New Roman"/>
+            <w:sz w:val="24"/>
+            <w:szCs w:val="24"/>
+          </w:rPr>
+          <w:id w:val="687717741"/>
+          <w:citation/>
+        </w:sdtPr>
+        <w:sdtContent>
+          <w:r>
+            <w:rPr>
+              <w:rFonts w:ascii="Times New Roman" w:hAnsi="Times New Roman" w:cs="Times New Roman"/>
+              <w:sz w:val="24"/>
+              <w:szCs w:val="24"/>
+            </w:rPr>
+            <w:fldChar w:fldCharType="begin"/>
+          </w:r>
+          <w:r>
+            <w:rPr>
+              <w:rFonts w:ascii="Times New Roman" w:hAnsi="Times New Roman" w:cs="Times New Roman"/>
+              <w:sz w:val="24"/>
+              <w:szCs w:val="24"/>
+              <w:lang w:val="en-US"/>
+            </w:rPr>
+            <w:instrText xml:space="preserve"> CITATION Raf18 \l 1033 </w:instrText>
+          </w:r>
+          <w:r>
+            <w:rPr>
+              <w:rFonts w:ascii="Times New Roman" w:hAnsi="Times New Roman" w:cs="Times New Roman"/>
+              <w:sz w:val="24"/>
+              <w:szCs w:val="24"/>
+            </w:rPr>
+            <w:fldChar w:fldCharType="separate"/>
+          </w:r>
+          <w:r>
+            <w:rPr>
+              <w:rFonts w:ascii="Times New Roman" w:hAnsi="Times New Roman" w:cs="Times New Roman"/>
+              <w:sz w:val="24"/>
+              <w:szCs w:val="24"/>
+              <w:lang w:val="en-US"/>
+            </w:rPr>
+            <w:t>(Gonzalez &amp; Woods, 2018)</w:t>
+          </w:r>
+          <w:r>
+            <w:rPr>
+              <w:rFonts w:ascii="Times New Roman" w:hAnsi="Times New Roman" w:cs="Times New Roman"/>
+              <w:sz w:val="24"/>
+              <w:szCs w:val="24"/>
+            </w:rPr>
+            <w:fldChar w:fldCharType="end"/>
+          </w:r>
+        </w:sdtContent>
+      </w:sdt>
+      <w:r>
+        <w:rPr>
+          <w:rFonts w:ascii="Times New Roman" w:hAnsi="Times New Roman" w:cs="Times New Roman"/>
+          <w:sz w:val="24"/>
+          <w:szCs w:val="24"/>
+        </w:rPr>
+        <w:t>.</w:t>
       </w:r>
     </w:p>
     <w:p>
@@ -700,7 +803,37 @@
           <w:sz w:val="24"/>
           <w:szCs w:val="24"/>
         </w:rPr>
-        <w:t xml:space="preserve"> input yang lebih besar memerlukan jaringan saraf untuk belajar dari empat kali lipat jumlah piksel, yang pada akhirnya meningkatkan waktu pelatihan untuk arsitektur tersebut (Saponara, 2022).</w:t>
+        <w:t xml:space="preserve"> input yang lebih besar memerlukan jaringan saraf untuk belajar dari empat kali lipat jumlah piksel, yang pada akhirnya meningkatkan waktu pelatihan untuk arsitektur tersebut </w:t>
+      </w:r>
+      <w:sdt>
+        <w:sdtPr>
+          <w:rPr>
+            <w:rFonts w:ascii="Times New Roman" w:hAnsi="Times New Roman" w:cs="Times New Roman"/>
+            <w:sz w:val="24"/>
+            <w:szCs w:val="24"/>
+          </w:rPr>
+          <w:tag w:val="MENDELEY_CITATION_v3_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"/>
+          <w:id w:val="-154913023"/>
+          <w:placeholder>
+            <w:docPart w:val="DefaultPlaceholder_-1854013440"/>
+          </w:placeholder>
+        </w:sdtPr>
+        <w:sdtContent>
+          <w:r>
+            <w:rPr>
+              <w:rFonts w:eastAsia="Times New Roman"/>
+            </w:rPr>
+            <w:t>(Saponara &amp; Elhanashi, 2022)</w:t>
+          </w:r>
+        </w:sdtContent>
+      </w:sdt>
+      <w:r>
+        <w:rPr>
+          <w:rFonts w:ascii="Times New Roman" w:hAnsi="Times New Roman" w:cs="Times New Roman"/>
+          <w:sz w:val="24"/>
+          <w:szCs w:val="24"/>
+        </w:rPr>
+        <w:t>.</w:t>
       </w:r>
     </w:p>
     <w:p>
@@ -1019,15 +1152,38 @@
         </w:rPr>
         <w:t xml:space="preserve">baru </w:t>
       </w:r>
-      <w:r>
-        <w:rPr>
-          <w:rFonts w:ascii="Times New Roman" w:hAnsi="Times New Roman" w:cs="Times New Roman"/>
-          <w:sz w:val="24"/>
-          <w:szCs w:val="24"/>
-          <w:lang w:val="en-US"/>
-        </w:rPr>
-        <w:t>(Perez et al., 2018)</w:t>
-      </w:r>
+      <w:sdt>
+        <w:sdtPr>
+          <w:rPr>
+            <w:rFonts w:ascii="Times New Roman" w:hAnsi="Times New Roman" w:cs="Times New Roman"/>
+            <w:color w:val="000000"/>
+            <w:sz w:val="24"/>
+            <w:szCs w:val="24"/>
+          </w:rPr>
+          <w:tag w:val="MENDELEY_CITATION_v3_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"/>
+          <w:id w:val="1551802204"/>
+          <w:placeholder>
+            <w:docPart w:val="DefaultPlaceholder_-1854013440"/>
+          </w:placeholder>
+        </w:sdtPr>
+        <w:sdtEndPr>
+          <w:rPr>
+            <w:lang w:val="en-US"/>
+          </w:rPr>
+        </w:sdtEndPr>
+        <w:sdtContent>
+          <w:r>
+            <w:rPr>
+              <w:rFonts w:ascii="Times New Roman" w:hAnsi="Times New Roman" w:cs="Times New Roman"/>
+              <w:color w:val="000000"/>
+              <w:sz w:val="24"/>
+              <w:szCs w:val="24"/>
+              <w:lang w:val="en-US"/>
+            </w:rPr>
+            <w:t>(Perez et al., 2018)</w:t>
+          </w:r>
+        </w:sdtContent>
+      </w:sdt>
       <w:r>
         <w:rPr>
           <w:rFonts w:ascii="Times New Roman" w:hAnsi="Times New Roman" w:cs="Times New Roman"/>
@@ -1404,25 +1560,67 @@
           <w:szCs w:val="24"/>
           <w:lang w:val="en-US"/>
         </w:rPr>
-        <w:t xml:space="preserve"> (</w:t>
-      </w:r>
-      <w:r>
-        <w:rPr>
-          <w:rFonts w:ascii="Times New Roman" w:hAnsi="Times New Roman" w:cs="Times New Roman"/>
-          <w:sz w:val="24"/>
-          <w:szCs w:val="24"/>
-        </w:rPr>
-        <w:t>Gonzalez &amp; Woods, 2018</w:t>
-      </w:r>
-      <w:r>
-        <w:rPr>
-          <w:rFonts w:ascii="Times New Roman" w:hAnsi="Times New Roman" w:cs="Times New Roman"/>
-          <w:sz w:val="24"/>
-          <w:szCs w:val="24"/>
-          <w:lang w:val="en-US"/>
-        </w:rPr>
-        <w:t>)</w:t>
-      </w:r>
+        <w:t xml:space="preserve"> </w:t>
+      </w:r>
+      <w:sdt>
+        <w:sdtPr>
+          <w:rPr>
+            <w:rFonts w:ascii="Times New Roman" w:hAnsi="Times New Roman" w:cs="Times New Roman"/>
+            <w:sz w:val="24"/>
+            <w:szCs w:val="24"/>
+            <w:lang w:val="en-US"/>
+          </w:rPr>
+          <w:id w:val="1700594901"/>
+          <w:citation/>
+        </w:sdtPr>
+        <w:sdtContent>
+          <w:r>
+            <w:rPr>
+              <w:rFonts w:ascii="Times New Roman" w:hAnsi="Times New Roman" w:cs="Times New Roman"/>
+              <w:sz w:val="24"/>
+              <w:szCs w:val="24"/>
+              <w:lang w:val="en-US"/>
+            </w:rPr>
+            <w:fldChar w:fldCharType="begin"/>
+          </w:r>
+          <w:r>
+            <w:rPr>
+              <w:rFonts w:ascii="Times New Roman" w:hAnsi="Times New Roman" w:cs="Times New Roman"/>
+              <w:sz w:val="24"/>
+              <w:szCs w:val="24"/>
+              <w:lang w:val="en-US"/>
+            </w:rPr>
+            <w:instrText xml:space="preserve"> CITATION Raf18 \l 1033 </w:instrText>
+          </w:r>
+          <w:r>
+            <w:rPr>
+              <w:rFonts w:ascii="Times New Roman" w:hAnsi="Times New Roman" w:cs="Times New Roman"/>
+              <w:sz w:val="24"/>
+              <w:szCs w:val="24"/>
+              <w:lang w:val="en-US"/>
+            </w:rPr>
+            <w:fldChar w:fldCharType="separate"/>
+          </w:r>
+          <w:r>
+            <w:rPr>
+              <w:rFonts w:ascii="Times New Roman" w:hAnsi="Times New Roman" w:cs="Times New Roman"/>
+              <w:sz w:val="24"/>
+              <w:szCs w:val="24"/>
+              <w:lang w:val="en-US"/>
+            </w:rPr>
+            <w:t>(Gonzalez &amp; Woods, 2018)</w:t>
+          </w:r>
+          <w:r>
+            <w:rPr>
+              <w:rFonts w:ascii="Times New Roman" w:hAnsi="Times New Roman" w:cs="Times New Roman"/>
+              <w:sz w:val="24"/>
+              <w:szCs w:val="24"/>
+              <w:lang w:val="en-US"/>
+            </w:rPr>
+            <w:fldChar w:fldCharType="end"/>
+          </w:r>
+        </w:sdtContent>
+      </w:sdt>
       <w:r>
         <w:rPr>
           <w:rFonts w:ascii="Times New Roman" w:hAnsi="Times New Roman" w:cs="Times New Roman"/>
@@ -1917,8 +2115,67 @@
           <w:szCs w:val="24"/>
           <w:lang w:val="en-US"/>
         </w:rPr>
-        <w:t xml:space="preserve"> (Burkov, 2019)</w:t>
-      </w:r>
+        <w:t xml:space="preserve"> </w:t>
+      </w:r>
+      <w:sdt>
+        <w:sdtPr>
+          <w:rPr>
+            <w:rFonts w:ascii="Times New Roman" w:hAnsi="Times New Roman" w:cs="Times New Roman"/>
+            <w:sz w:val="24"/>
+            <w:szCs w:val="24"/>
+            <w:lang w:val="en-US"/>
+          </w:rPr>
+          <w:id w:val="1732345862"/>
+          <w:citation/>
+        </w:sdtPr>
+        <w:sdtContent>
+          <w:r>
+            <w:rPr>
+              <w:rFonts w:ascii="Times New Roman" w:hAnsi="Times New Roman" w:cs="Times New Roman"/>
+              <w:sz w:val="24"/>
+              <w:szCs w:val="24"/>
+              <w:lang w:val="en-US"/>
+            </w:rPr>
+            <w:fldChar w:fldCharType="begin"/>
+          </w:r>
+          <w:r>
+            <w:rPr>
+              <w:rFonts w:ascii="Times New Roman" w:hAnsi="Times New Roman" w:cs="Times New Roman"/>
+              <w:sz w:val="24"/>
+              <w:szCs w:val="24"/>
+              <w:lang w:val="en-US"/>
+            </w:rPr>
+            <w:instrText xml:space="preserve"> CITATION And19 \l 1033 </w:instrText>
+          </w:r>
+          <w:r>
+            <w:rPr>
+              <w:rFonts w:ascii="Times New Roman" w:hAnsi="Times New Roman" w:cs="Times New Roman"/>
+              <w:sz w:val="24"/>
+              <w:szCs w:val="24"/>
+              <w:lang w:val="en-US"/>
+            </w:rPr>
+            <w:fldChar w:fldCharType="separate"/>
+          </w:r>
+          <w:r>
+            <w:rPr>
+              <w:rFonts w:ascii="Times New Roman" w:hAnsi="Times New Roman" w:cs="Times New Roman"/>
+              <w:sz w:val="24"/>
+              <w:szCs w:val="24"/>
+              <w:lang w:val="en-US"/>
+            </w:rPr>
+            <w:t>(Burkov, 2019)</w:t>
+          </w:r>
+          <w:r>
+            <w:rPr>
+              <w:rFonts w:ascii="Times New Roman" w:hAnsi="Times New Roman" w:cs="Times New Roman"/>
+              <w:sz w:val="24"/>
+              <w:szCs w:val="24"/>
+              <w:lang w:val="en-US"/>
+            </w:rPr>
+            <w:fldChar w:fldCharType="end"/>
+          </w:r>
+        </w:sdtContent>
+      </w:sdt>
       <w:r>
         <w:rPr>
           <w:rFonts w:ascii="Times New Roman" w:hAnsi="Times New Roman" w:cs="Times New Roman"/>
@@ -2010,7 +2267,44 @@
           <w:szCs w:val="24"/>
           <w:lang w:val="en-US"/>
         </w:rPr>
-        <w:t xml:space="preserve"> yang menggunakan jaringan saraf tiruan dengan banyak lapisan tersembunyi untuk memodelkan data yang kompleks (LeCun, Bengio, &amp; Hinton, 2015). Teknik ini memungkinkan komputer untuk mempelajari representasi data yang abstrak dan hierarkis secara otomatis dari data mentah, tanpa perlu pengetahuan domain yang spesifik atau rekayasa fitur yang rumit. </w:t>
+        <w:t xml:space="preserve"> yang menggunakan jaringan saraf tiruan dengan banyak lapisan tersembunyi untuk memodelkan data yang kompleks </w:t>
+      </w:r>
+      <w:sdt>
+        <w:sdtPr>
+          <w:rPr>
+            <w:rFonts w:ascii="Times New Roman" w:hAnsi="Times New Roman" w:cs="Times New Roman"/>
+            <w:color w:val="000000"/>
+            <w:sz w:val="24"/>
+            <w:szCs w:val="24"/>
+            <w:lang w:val="en-US"/>
+          </w:rPr>
+          <w:tag w:val="MENDELEY_CITATION_v3_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"/>
+          <w:id w:val="1197123015"/>
+          <w:placeholder>
+            <w:docPart w:val="DefaultPlaceholder_-1854013440"/>
+          </w:placeholder>
+        </w:sdtPr>
+        <w:sdtContent>
+          <w:r>
+            <w:rPr>
+              <w:rFonts w:ascii="Times New Roman" w:hAnsi="Times New Roman" w:cs="Times New Roman"/>
+              <w:color w:val="000000"/>
+              <w:sz w:val="24"/>
+              <w:szCs w:val="24"/>
+              <w:lang w:val="en-US"/>
+            </w:rPr>
+            <w:t>(Lecun et al., 2015)</w:t>
+          </w:r>
+        </w:sdtContent>
+      </w:sdt>
+      <w:r>
+        <w:rPr>
+          <w:rFonts w:ascii="Times New Roman" w:hAnsi="Times New Roman" w:cs="Times New Roman"/>
+          <w:sz w:val="24"/>
+          <w:szCs w:val="24"/>
+          <w:lang w:val="en-US"/>
+        </w:rPr>
+        <w:t xml:space="preserve">. Teknik ini memungkinkan komputer untuk mempelajari representasi data yang abstrak dan hierarkis secara otomatis dari data mentah, tanpa perlu pengetahuan domain yang spesifik atau rekayasa fitur yang rumit. </w:t>
       </w:r>
       <w:r>
         <w:rPr>
@@ -2164,8 +2458,67 @@
           <w:szCs w:val="24"/>
           <w:lang w:val="en-US"/>
         </w:rPr>
-        <w:t xml:space="preserve"> dengan banyak unit tanpa kehilangan terlalu banyak kualitas model. CNN telah menemukan aplikasi dalam pengolahan gambar dan teks di mana mereka mengalahkan banyak patokan yang sebelumnya ditetapkan (Burkov, 2019)</w:t>
-      </w:r>
+        <w:t xml:space="preserve"> dengan banyak unit tanpa kehilangan terlalu banyak kualitas model. CNN telah menemukan aplikasi dalam pengolahan gambar dan teks di mana mereka mengalahkan banyak patokan yang sebelumnya ditetapkan </w:t>
+      </w:r>
+      <w:sdt>
+        <w:sdtPr>
+          <w:rPr>
+            <w:rFonts w:ascii="Times New Roman" w:hAnsi="Times New Roman" w:cs="Times New Roman"/>
+            <w:sz w:val="24"/>
+            <w:szCs w:val="24"/>
+            <w:lang w:val="en-US"/>
+          </w:rPr>
+          <w:id w:val="-113602354"/>
+          <w:citation/>
+        </w:sdtPr>
+        <w:sdtContent>
+          <w:r>
+            <w:rPr>
+              <w:rFonts w:ascii="Times New Roman" w:hAnsi="Times New Roman" w:cs="Times New Roman"/>
+              <w:sz w:val="24"/>
+              <w:szCs w:val="24"/>
+              <w:lang w:val="en-US"/>
+            </w:rPr>
+            <w:fldChar w:fldCharType="begin"/>
+          </w:r>
+          <w:r>
+            <w:rPr>
+              <w:rFonts w:ascii="Times New Roman" w:hAnsi="Times New Roman" w:cs="Times New Roman"/>
+              <w:sz w:val="24"/>
+              <w:szCs w:val="24"/>
+              <w:lang w:val="en-US"/>
+            </w:rPr>
+            <w:instrText xml:space="preserve"> CITATION And19 \l 1033 </w:instrText>
+          </w:r>
+          <w:r>
+            <w:rPr>
+              <w:rFonts w:ascii="Times New Roman" w:hAnsi="Times New Roman" w:cs="Times New Roman"/>
+              <w:sz w:val="24"/>
+              <w:szCs w:val="24"/>
+              <w:lang w:val="en-US"/>
+            </w:rPr>
+            <w:fldChar w:fldCharType="separate"/>
+          </w:r>
+          <w:r>
+            <w:rPr>
+              <w:rFonts w:ascii="Times New Roman" w:hAnsi="Times New Roman" w:cs="Times New Roman"/>
+              <w:sz w:val="24"/>
+              <w:szCs w:val="24"/>
+              <w:lang w:val="en-US"/>
+            </w:rPr>
+            <w:t>(Burkov, 2019)</w:t>
+          </w:r>
+          <w:r>
+            <w:rPr>
+              <w:rFonts w:ascii="Times New Roman" w:hAnsi="Times New Roman" w:cs="Times New Roman"/>
+              <w:sz w:val="24"/>
+              <w:szCs w:val="24"/>
+              <w:lang w:val="en-US"/>
+            </w:rPr>
+            <w:fldChar w:fldCharType="end"/>
+          </w:r>
+        </w:sdtContent>
+      </w:sdt>
       <w:r>
         <w:rPr>
           <w:rFonts w:ascii="Times New Roman" w:hAnsi="Times New Roman" w:cs="Times New Roman"/>
@@ -2395,7 +2748,75 @@
           <w:szCs w:val="24"/>
           <w:lang w:val="en-US"/>
         </w:rPr>
-        <w:t>, dan varian dari fungsi-fungsi tersebut. Secara teknis, setiap neuron menerima sinyal masukan yang merupakan jumlah terbobot dari bobot sinaptik dan nilai aktivasi dari neuron yang terhubung (Zaccone &amp; Karim, 2018).</w:t>
+        <w:t xml:space="preserve">, dan varian dari fungsi-fungsi tersebut. Secara teknis, setiap neuron menerima sinyal masukan yang merupakan jumlah terbobot dari bobot sinaptik dan nilai aktivasi dari neuron yang terhubung </w:t>
+      </w:r>
+      <w:sdt>
+        <w:sdtPr>
+          <w:rPr>
+            <w:rFonts w:ascii="Times New Roman" w:hAnsi="Times New Roman" w:cs="Times New Roman"/>
+            <w:sz w:val="24"/>
+            <w:szCs w:val="24"/>
+            <w:lang w:val="en-US"/>
+          </w:rPr>
+          <w:id w:val="-288664475"/>
+          <w:citation/>
+        </w:sdtPr>
+        <w:sdtContent>
+          <w:r>
+            <w:rPr>
+              <w:rFonts w:ascii="Times New Roman" w:hAnsi="Times New Roman" w:cs="Times New Roman"/>
+              <w:sz w:val="24"/>
+              <w:szCs w:val="24"/>
+              <w:lang w:val="en-US"/>
+            </w:rPr>
+            <w:fldChar w:fldCharType="begin"/>
+          </w:r>
+          <w:r>
+            <w:rPr>
+              <w:rFonts w:ascii="Times New Roman" w:hAnsi="Times New Roman" w:cs="Times New Roman"/>
+              <w:sz w:val="24"/>
+              <w:szCs w:val="24"/>
+              <w:lang w:val="en-US"/>
+            </w:rPr>
+            <w:instrText xml:space="preserve"> CITATION Gia18 \l 1033 </w:instrText>
+          </w:r>
+          <w:r>
+            <w:rPr>
+              <w:rFonts w:ascii="Times New Roman" w:hAnsi="Times New Roman" w:cs="Times New Roman"/>
+              <w:sz w:val="24"/>
+              <w:szCs w:val="24"/>
+              <w:lang w:val="en-US"/>
+            </w:rPr>
+            <w:fldChar w:fldCharType="separate"/>
+          </w:r>
+          <w:r>
+            <w:rPr>
+              <w:rFonts w:ascii="Times New Roman" w:hAnsi="Times New Roman" w:cs="Times New Roman"/>
+              <w:sz w:val="24"/>
+              <w:szCs w:val="24"/>
+              <w:lang w:val="en-US"/>
+            </w:rPr>
+            <w:t>(Zaccone &amp; Karim, 2018)</w:t>
+          </w:r>
+          <w:r>
+            <w:rPr>
+              <w:rFonts w:ascii="Times New Roman" w:hAnsi="Times New Roman" w:cs="Times New Roman"/>
+              <w:sz w:val="24"/>
+              <w:szCs w:val="24"/>
+              <w:lang w:val="en-US"/>
+            </w:rPr>
+            <w:fldChar w:fldCharType="end"/>
+          </w:r>
+        </w:sdtContent>
+      </w:sdt>
+      <w:r>
+        <w:rPr>
+          <w:rFonts w:ascii="Times New Roman" w:hAnsi="Times New Roman" w:cs="Times New Roman"/>
+          <w:sz w:val="24"/>
+          <w:szCs w:val="24"/>
+          <w:lang w:val="en-US"/>
+        </w:rPr>
+        <w:t>.</w:t>
       </w:r>
     </w:p>
     <w:p>
@@ -2885,7 +3306,75 @@
           <w:szCs w:val="24"/>
           <w:lang w:val="en-US"/>
         </w:rPr>
-        <w:t xml:space="preserve"> ditempatkan setelah lapisan yang memiliki sejumlah besar neuron yang dapat dilatih (Zaccone &amp; Karim, 2018).</w:t>
+        <w:t xml:space="preserve"> ditempatkan setelah lapisan yang memiliki sejumlah besar neuron yang dapat dilatih </w:t>
+      </w:r>
+      <w:sdt>
+        <w:sdtPr>
+          <w:rPr>
+            <w:rFonts w:ascii="Times New Roman" w:hAnsi="Times New Roman" w:cs="Times New Roman"/>
+            <w:sz w:val="24"/>
+            <w:szCs w:val="24"/>
+            <w:lang w:val="en-US"/>
+          </w:rPr>
+          <w:id w:val="-252357165"/>
+          <w:citation/>
+        </w:sdtPr>
+        <w:sdtContent>
+          <w:r>
+            <w:rPr>
+              <w:rFonts w:ascii="Times New Roman" w:hAnsi="Times New Roman" w:cs="Times New Roman"/>
+              <w:sz w:val="24"/>
+              <w:szCs w:val="24"/>
+              <w:lang w:val="en-US"/>
+            </w:rPr>
+            <w:fldChar w:fldCharType="begin"/>
+          </w:r>
+          <w:r>
+            <w:rPr>
+              <w:rFonts w:ascii="Times New Roman" w:hAnsi="Times New Roman" w:cs="Times New Roman"/>
+              <w:sz w:val="24"/>
+              <w:szCs w:val="24"/>
+              <w:lang w:val="en-US"/>
+            </w:rPr>
+            <w:instrText xml:space="preserve"> CITATION Gia18 \l 1033 </w:instrText>
+          </w:r>
+          <w:r>
+            <w:rPr>
+              <w:rFonts w:ascii="Times New Roman" w:hAnsi="Times New Roman" w:cs="Times New Roman"/>
+              <w:sz w:val="24"/>
+              <w:szCs w:val="24"/>
+              <w:lang w:val="en-US"/>
+            </w:rPr>
+            <w:fldChar w:fldCharType="separate"/>
+          </w:r>
+          <w:r>
+            <w:rPr>
+              <w:rFonts w:ascii="Times New Roman" w:hAnsi="Times New Roman" w:cs="Times New Roman"/>
+              <w:sz w:val="24"/>
+              <w:szCs w:val="24"/>
+              <w:lang w:val="en-US"/>
+            </w:rPr>
+            <w:t>(Zaccone &amp; Karim, 2018)</w:t>
+          </w:r>
+          <w:r>
+            <w:rPr>
+              <w:rFonts w:ascii="Times New Roman" w:hAnsi="Times New Roman" w:cs="Times New Roman"/>
+              <w:sz w:val="24"/>
+              <w:szCs w:val="24"/>
+              <w:lang w:val="en-US"/>
+            </w:rPr>
+            <w:fldChar w:fldCharType="end"/>
+          </w:r>
+        </w:sdtContent>
+      </w:sdt>
+      <w:r>
+        <w:rPr>
+          <w:rFonts w:ascii="Times New Roman" w:hAnsi="Times New Roman" w:cs="Times New Roman"/>
+          <w:sz w:val="24"/>
+          <w:szCs w:val="24"/>
+          <w:lang w:val="en-US"/>
+        </w:rPr>
+        <w:t>.</w:t>
       </w:r>
     </w:p>
     <w:p>
@@ -2947,7 +3436,75 @@
           <w:szCs w:val="24"/>
           <w:lang w:val="en-US"/>
         </w:rPr>
-        <w:t xml:space="preserve"> (Ranjan, 2020).</w:t>
+        <w:t xml:space="preserve"> </w:t>
+      </w:r>
+      <w:sdt>
+        <w:sdtPr>
+          <w:rPr>
+            <w:rFonts w:ascii="Times New Roman" w:hAnsi="Times New Roman" w:cs="Times New Roman"/>
+            <w:sz w:val="24"/>
+            <w:szCs w:val="24"/>
+            <w:lang w:val="en-US"/>
+          </w:rPr>
+          <w:id w:val="-1263604042"/>
+          <w:citation/>
+        </w:sdtPr>
+        <w:sdtContent>
+          <w:r>
+            <w:rPr>
+              <w:rFonts w:ascii="Times New Roman" w:hAnsi="Times New Roman" w:cs="Times New Roman"/>
+              <w:sz w:val="24"/>
+              <w:szCs w:val="24"/>
+              <w:lang w:val="en-US"/>
+            </w:rPr>
+            <w:fldChar w:fldCharType="begin"/>
+          </w:r>
+          <w:r>
+            <w:rPr>
+              <w:rFonts w:ascii="Times New Roman" w:hAnsi="Times New Roman" w:cs="Times New Roman"/>
+              <w:sz w:val="24"/>
+              <w:szCs w:val="24"/>
+              <w:lang w:val="en-US"/>
+            </w:rPr>
+            <w:instrText xml:space="preserve"> CITATION Chi19 \l 1033 </w:instrText>
+          </w:r>
+          <w:r>
+            <w:rPr>
+              <w:rFonts w:ascii="Times New Roman" w:hAnsi="Times New Roman" w:cs="Times New Roman"/>
+              <w:sz w:val="24"/>
+              <w:szCs w:val="24"/>
+              <w:lang w:val="en-US"/>
+            </w:rPr>
+            <w:fldChar w:fldCharType="separate"/>
+          </w:r>
+          <w:r>
+            <w:rPr>
+              <w:rFonts w:ascii="Times New Roman" w:hAnsi="Times New Roman" w:cs="Times New Roman"/>
+              <w:sz w:val="24"/>
+              <w:szCs w:val="24"/>
+              <w:lang w:val="en-US"/>
+            </w:rPr>
+            <w:t>(Ranjan, 2019)</w:t>
+          </w:r>
+          <w:r>
+            <w:rPr>
+              <w:rFonts w:ascii="Times New Roman" w:hAnsi="Times New Roman" w:cs="Times New Roman"/>
+              <w:sz w:val="24"/>
+              <w:szCs w:val="24"/>
+              <w:lang w:val="en-US"/>
+            </w:rPr>
+            <w:fldChar w:fldCharType="end"/>
+          </w:r>
+        </w:sdtContent>
+      </w:sdt>
+      <w:r>
+        <w:rPr>
+          <w:rFonts w:ascii="Times New Roman" w:hAnsi="Times New Roman" w:cs="Times New Roman"/>
+          <w:sz w:val="24"/>
+          <w:szCs w:val="24"/>
+          <w:lang w:val="en-US"/>
+        </w:rPr>
+        <w:t>.</w:t>
       </w:r>
     </w:p>
     <w:p>
@@ -3050,7 +3607,75 @@
           <w:szCs w:val="24"/>
           <w:lang w:val="en-US"/>
         </w:rPr>
-        <w:t xml:space="preserve"> adalah peningkatan pembelajaran dalam tugas baru melalui transfer pengetahuan dari tugas terkait yang sudah dipelajari (Torrey &amp; Shavlik, 2009). </w:t>
+        <w:t xml:space="preserve"> adalah peningkatan pembelajaran dalam tugas baru melalui transfer pengetahuan dari tugas terkait yang sudah dipelajari </w:t>
+      </w:r>
+      <w:sdt>
+        <w:sdtPr>
+          <w:rPr>
+            <w:rFonts w:ascii="Times New Roman" w:hAnsi="Times New Roman" w:cs="Times New Roman"/>
+            <w:sz w:val="24"/>
+            <w:szCs w:val="24"/>
+            <w:lang w:val="en-US"/>
+          </w:rPr>
+          <w:id w:val="415066130"/>
+          <w:citation/>
+        </w:sdtPr>
+        <w:sdtContent>
+          <w:r>
+            <w:rPr>
+              <w:rFonts w:ascii="Times New Roman" w:hAnsi="Times New Roman" w:cs="Times New Roman"/>
+              <w:sz w:val="24"/>
+              <w:szCs w:val="24"/>
+              <w:lang w:val="en-US"/>
+            </w:rPr>
+            <w:fldChar w:fldCharType="begin"/>
+          </w:r>
+          <w:r>
+            <w:rPr>
+              <w:rFonts w:ascii="Times New Roman" w:hAnsi="Times New Roman" w:cs="Times New Roman"/>
+              <w:sz w:val="24"/>
+              <w:szCs w:val="24"/>
+              <w:lang w:val="en-US"/>
+            </w:rPr>
+            <w:instrText xml:space="preserve"> CITATION Tor09 \l 1033 </w:instrText>
+          </w:r>
+          <w:r>
+            <w:rPr>
+              <w:rFonts w:ascii="Times New Roman" w:hAnsi="Times New Roman" w:cs="Times New Roman"/>
+              <w:sz w:val="24"/>
+              <w:szCs w:val="24"/>
+              <w:lang w:val="en-US"/>
+            </w:rPr>
+            <w:fldChar w:fldCharType="separate"/>
+          </w:r>
+          <w:r>
+            <w:rPr>
+              <w:rFonts w:ascii="Times New Roman" w:hAnsi="Times New Roman" w:cs="Times New Roman"/>
+              <w:sz w:val="24"/>
+              <w:szCs w:val="24"/>
+              <w:lang w:val="en-US"/>
+            </w:rPr>
+            <w:t>(Torrey &amp; Shavlik, 2009)</w:t>
+          </w:r>
+          <w:r>
+            <w:rPr>
+              <w:rFonts w:ascii="Times New Roman" w:hAnsi="Times New Roman" w:cs="Times New Roman"/>
+              <w:sz w:val="24"/>
+              <w:szCs w:val="24"/>
+              <w:lang w:val="en-US"/>
+            </w:rPr>
+            <w:fldChar w:fldCharType="end"/>
+          </w:r>
+        </w:sdtContent>
+      </w:sdt>
+      <w:r>
+        <w:rPr>
+          <w:rFonts w:ascii="Times New Roman" w:hAnsi="Times New Roman" w:cs="Times New Roman"/>
+          <w:sz w:val="24"/>
+          <w:szCs w:val="24"/>
+          <w:lang w:val="en-US"/>
+        </w:rPr>
+        <w:t xml:space="preserve">. </w:t>
       </w:r>
       <w:r>
         <w:rPr>
@@ -3080,7 +3705,75 @@
           <w:lang w:val="en-US"/>
         </w:rPr>
         <w:lastRenderedPageBreak/>
-        <w:t>perubahan yang sesuai pada parameter dari berbagai lapisan sehingga dapat menyesuaikan dengan dataset lain (Zaccone &amp; Karim, 2018).</w:t>
+        <w:t xml:space="preserve">perubahan yang sesuai pada parameter dari berbagai lapisan sehingga dapat menyesuaikan dengan dataset lain </w:t>
+      </w:r>
+      <w:sdt>
+        <w:sdtPr>
+          <w:rPr>
+            <w:rFonts w:ascii="Times New Roman" w:hAnsi="Times New Roman" w:cs="Times New Roman"/>
+            <w:sz w:val="24"/>
+            <w:szCs w:val="24"/>
+            <w:lang w:val="en-US"/>
+          </w:rPr>
+          <w:id w:val="630755528"/>
+          <w:citation/>
+        </w:sdtPr>
+        <w:sdtContent>
+          <w:r>
+            <w:rPr>
+              <w:rFonts w:ascii="Times New Roman" w:hAnsi="Times New Roman" w:cs="Times New Roman"/>
+              <w:sz w:val="24"/>
+              <w:szCs w:val="24"/>
+              <w:lang w:val="en-US"/>
+            </w:rPr>
+            <w:fldChar w:fldCharType="begin"/>
+          </w:r>
+          <w:r>
+            <w:rPr>
+              <w:rFonts w:ascii="Times New Roman" w:hAnsi="Times New Roman" w:cs="Times New Roman"/>
+              <w:sz w:val="24"/>
+              <w:szCs w:val="24"/>
+              <w:lang w:val="en-US"/>
+            </w:rPr>
+            <w:instrText xml:space="preserve"> CITATION Gia18 \l 1033 </w:instrText>
+          </w:r>
+          <w:r>
+            <w:rPr>
+              <w:rFonts w:ascii="Times New Roman" w:hAnsi="Times New Roman" w:cs="Times New Roman"/>
+              <w:sz w:val="24"/>
+              <w:szCs w:val="24"/>
+              <w:lang w:val="en-US"/>
+            </w:rPr>
+            <w:fldChar w:fldCharType="separate"/>
+          </w:r>
+          <w:r>
+            <w:rPr>
+              <w:rFonts w:ascii="Times New Roman" w:hAnsi="Times New Roman" w:cs="Times New Roman"/>
+              <w:sz w:val="24"/>
+              <w:szCs w:val="24"/>
+              <w:lang w:val="en-US"/>
+            </w:rPr>
+            <w:t>(Zaccone &amp; Karim, 2018)</w:t>
+          </w:r>
+          <w:r>
+            <w:rPr>
+              <w:rFonts w:ascii="Times New Roman" w:hAnsi="Times New Roman" w:cs="Times New Roman"/>
+              <w:sz w:val="24"/>
+              <w:szCs w:val="24"/>
+              <w:lang w:val="en-US"/>
+            </w:rPr>
+            <w:fldChar w:fldCharType="end"/>
+          </w:r>
+        </w:sdtContent>
+      </w:sdt>
+      <w:r>
+        <w:rPr>
+          <w:rFonts w:ascii="Times New Roman" w:hAnsi="Times New Roman" w:cs="Times New Roman"/>
+          <w:sz w:val="24"/>
+          <w:szCs w:val="24"/>
+          <w:lang w:val="en-US"/>
+        </w:rPr>
+        <w:t>.</w:t>
       </w:r>
     </w:p>
     <w:p>
@@ -3417,7 +4110,44 @@
           <w:szCs w:val="24"/>
           <w:lang w:val="en-US"/>
         </w:rPr>
-        <w:t>bertanggung jawab untuk klasifikasi dan akan disesuaikan dengan tugas baru untuk data target (Iman et al., 2023).</w:t>
+        <w:t xml:space="preserve">bertanggung jawab untuk klasifikasi dan akan disesuaikan dengan tugas baru untuk data target </w:t>
+      </w:r>
+      <w:sdt>
+        <w:sdtPr>
+          <w:rPr>
+            <w:rFonts w:ascii="Times New Roman" w:hAnsi="Times New Roman" w:cs="Times New Roman"/>
+            <w:color w:val="000000"/>
+            <w:sz w:val="24"/>
+            <w:szCs w:val="24"/>
+            <w:lang w:val="en-US"/>
+          </w:rPr>
+          <w:tag w:val="MENDELEY_CITATION_v3_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"/>
+          <w:id w:val="491839356"/>
+          <w:placeholder>
+            <w:docPart w:val="DefaultPlaceholder_-1854013440"/>
+          </w:placeholder>
+        </w:sdtPr>
+        <w:sdtContent>
+          <w:r>
+            <w:rPr>
+              <w:rFonts w:ascii="Times New Roman" w:hAnsi="Times New Roman" w:cs="Times New Roman"/>
+              <w:color w:val="000000"/>
+              <w:sz w:val="24"/>
+              <w:szCs w:val="24"/>
+              <w:lang w:val="en-US"/>
+            </w:rPr>
+            <w:t>(Iman et al., 2022)</w:t>
+          </w:r>
+        </w:sdtContent>
+      </w:sdt>
+      <w:r>
+        <w:rPr>
+          <w:rFonts w:ascii="Times New Roman" w:hAnsi="Times New Roman" w:cs="Times New Roman"/>
+          <w:sz w:val="24"/>
+          <w:szCs w:val="24"/>
+          <w:lang w:val="en-US"/>
+        </w:rPr>
+        <w:t>.</w:t>
       </w:r>
     </w:p>
     <w:p>
@@ -3610,7 +4340,39 @@
           <w:szCs w:val="24"/>
           <w:lang w:val="en-US"/>
         </w:rPr>
-        <w:t xml:space="preserve">di Universitas Oxford (Simonyan &amp; Zisserman, 2014). Model ini terdiri dari beberapa lapisan konvolusi yang diikuti oleh lapisan </w:t>
+        <w:t xml:space="preserve">di Universitas Oxford </w:t>
+      </w:r>
+      <w:sdt>
+        <w:sdtPr>
+          <w:rPr>
+            <w:rFonts w:ascii="Times New Roman" w:hAnsi="Times New Roman" w:cs="Times New Roman"/>
+            <w:sz w:val="24"/>
+            <w:szCs w:val="24"/>
+            <w:lang w:val="en-US"/>
+          </w:rPr>
+          <w:tag w:val="MENDELEY_CITATION_v3_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"/>
+          <w:id w:val="-404609817"/>
+          <w:placeholder>
+            <w:docPart w:val="DefaultPlaceholder_-1854013440"/>
+          </w:placeholder>
+        </w:sdtPr>
+        <w:sdtContent>
+          <w:r>
+            <w:rPr>
+              <w:rFonts w:eastAsia="Times New Roman"/>
+            </w:rPr>
+            <w:t>(Simonyan &amp; Zisserman, 2014)</w:t>
+          </w:r>
+        </w:sdtContent>
+      </w:sdt>
+      <w:r>
+        <w:rPr>
+          <w:rFonts w:ascii="Times New Roman" w:hAnsi="Times New Roman" w:cs="Times New Roman"/>
+          <w:sz w:val="24"/>
+          <w:szCs w:val="24"/>
+          <w:lang w:val="en-US"/>
+        </w:rPr>
+        <w:t xml:space="preserve">. Model ini terdiri dari beberapa lapisan konvolusi yang diikuti oleh lapisan </w:t>
       </w:r>
       <w:r>
         <w:rPr>
@@ -3784,26 +4546,30 @@
           <w:lang w:val="en-US"/>
         </w:rPr>
         <w:br/>
-        <w:t>(</w:t>
-      </w:r>
-      <w:r>
-        <w:rPr>
-          <w:rFonts w:ascii="Times New Roman" w:hAnsi="Times New Roman" w:cs="Times New Roman"/>
-          <w:sz w:val="22"/>
-          <w:szCs w:val="22"/>
-          <w:lang w:val="en-US"/>
-        </w:rPr>
-        <w:t>Simonyan &amp; Zisserman, 2014</w:t>
-      </w:r>
-      <w:r>
-        <w:rPr>
-          <w:rFonts w:ascii="Times New Roman" w:hAnsi="Times New Roman" w:cs="Times New Roman"/>
-          <w:sz w:val="22"/>
-          <w:szCs w:val="22"/>
-          <w:lang w:val="en-US"/>
-        </w:rPr>
-        <w:t>)</w:t>
-      </w:r>
+      </w:r>
+      <w:sdt>
+        <w:sdtPr>
+          <w:rPr>
+            <w:rFonts w:ascii="Times New Roman" w:hAnsi="Times New Roman" w:cs="Times New Roman"/>
+            <w:sz w:val="22"/>
+            <w:szCs w:val="22"/>
+            <w:lang w:val="en-US"/>
+          </w:rPr>
+          <w:tag w:val="MENDELEY_CITATION_v3_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"/>
+          <w:id w:val="980887386"/>
+          <w:placeholder>
+            <w:docPart w:val="DefaultPlaceholder_-1854013440"/>
+          </w:placeholder>
+        </w:sdtPr>
+        <w:sdtContent>
+          <w:r>
+            <w:rPr>
+              <w:rFonts w:eastAsia="Times New Roman"/>
+            </w:rPr>
+            <w:t>(Simonyan &amp; Zisserman, 2014)</w:t>
+          </w:r>
+        </w:sdtContent>
+      </w:sdt>
     </w:p>
     <w:p>
       <w:pPr>
@@ -3859,7 +4625,53 @@
           <w:szCs w:val="24"/>
           <w:lang w:val="en-US"/>
         </w:rPr>
-        <w:t xml:space="preserve">Inception adalah model arsitektur jaringan saraf tiruan yang digunakan untuk visi komputer. Model ini dirancang untuk meningkatkan kualitas jaringan dengan cara yang efisien secara komputasi dengan menggunakan konvolusi yang difaktorkan dan regularisasi agresif. Inception-v3 adalah salah satu versi dari model Inception yang mencapai kinerja tinggi pada </w:t>
+        <w:t>Inception adalah model arsitektur jaringan saraf tiruan yang digunakan untuk visi komputer. Model ini dirancang untuk meningkatkan kualitas jaringan dengan cara yang efisien secara komputasi dengan menggunakan konvolusi yang difaktorkan dan regularisasi agresif</w:t>
+      </w:r>
+      <w:r>
+        <w:rPr>
+          <w:rFonts w:ascii="Times New Roman" w:hAnsi="Times New Roman" w:cs="Times New Roman"/>
+          <w:sz w:val="24"/>
+          <w:szCs w:val="24"/>
+          <w:lang w:val="en-US"/>
+        </w:rPr>
+        <w:t xml:space="preserve"> </w:t>
+      </w:r>
+      <w:sdt>
+        <w:sdtPr>
+          <w:rPr>
+            <w:rFonts w:ascii="Times New Roman" w:hAnsi="Times New Roman" w:cs="Times New Roman"/>
+            <w:color w:val="000000"/>
+            <w:sz w:val="24"/>
+            <w:szCs w:val="24"/>
+            <w:lang w:val="en-US"/>
+          </w:rPr>
+          <w:tag w:val="MENDELEY_CITATION_v3_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"/>
+          <w:id w:val="1185478137"/>
+          <w:placeholder>
+            <w:docPart w:val="DefaultPlaceholder_-1854013440"/>
+          </w:placeholder>
+        </w:sdtPr>
+        <w:sdtContent>
+          <w:r>
+            <w:rPr>
+              <w:rFonts w:ascii="Times New Roman" w:hAnsi="Times New Roman" w:cs="Times New Roman"/>
+              <w:color w:val="000000"/>
+              <w:sz w:val="24"/>
+              <w:szCs w:val="24"/>
+              <w:lang w:val="en-US"/>
+            </w:rPr>
+            <w:t>(Szegedy et al., 2015)</w:t>
+          </w:r>
+        </w:sdtContent>
+      </w:sdt>
+      <w:r>
+        <w:rPr>
+          <w:rFonts w:ascii="Times New Roman" w:hAnsi="Times New Roman" w:cs="Times New Roman"/>
+          <w:sz w:val="24"/>
+          <w:szCs w:val="24"/>
+          <w:lang w:val="en-US"/>
+        </w:rPr>
+        <w:t xml:space="preserve">. Inception-v3 adalah salah satu versi dari model Inception yang mencapai kinerja tinggi pada </w:t>
       </w:r>
       <w:r>
         <w:rPr>
@@ -3879,7 +4691,44 @@
           <w:szCs w:val="24"/>
           <w:lang w:val="en-US"/>
         </w:rPr>
-        <w:t xml:space="preserve"> klasifikasi ILSVRC 2012 dengan biaya komputasi yang relatif rendah dibandingkan dengan arsitektur yang lebih sederhana dan monolitik (Szegedy et al., 2016). Model ini juga menggunakan jumlah parameter yang lebih sedikit dan regularisasi tambahan dengan </w:t>
+        <w:t xml:space="preserve"> klasifikasi ILSVRC 2012 dengan biaya komputasi yang relatif rendah dibandingkan dengan arsitektur yang lebih sederhana dan monolitik </w:t>
+      </w:r>
+      <w:sdt>
+        <w:sdtPr>
+          <w:rPr>
+            <w:rFonts w:ascii="Times New Roman" w:hAnsi="Times New Roman" w:cs="Times New Roman"/>
+            <w:color w:val="000000"/>
+            <w:sz w:val="24"/>
+            <w:szCs w:val="24"/>
+            <w:lang w:val="en-US"/>
+          </w:rPr>
+          <w:tag w:val="MENDELEY_CITATION_v3_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"/>
+          <w:id w:val="659345995"/>
+          <w:placeholder>
+            <w:docPart w:val="DefaultPlaceholder_-1854013440"/>
+          </w:placeholder>
+        </w:sdtPr>
+        <w:sdtContent>
+          <w:r>
+            <w:rPr>
+              <w:rFonts w:ascii="Times New Roman" w:hAnsi="Times New Roman" w:cs="Times New Roman"/>
+              <w:color w:val="000000"/>
+              <w:sz w:val="24"/>
+              <w:szCs w:val="24"/>
+              <w:lang w:val="en-US"/>
+            </w:rPr>
+            <w:t>(Szegedy et al., 2016)</w:t>
+          </w:r>
+        </w:sdtContent>
+      </w:sdt>
+      <w:r>
+        <w:rPr>
+          <w:rFonts w:ascii="Times New Roman" w:hAnsi="Times New Roman" w:cs="Times New Roman"/>
+          <w:sz w:val="24"/>
+          <w:szCs w:val="24"/>
+          <w:lang w:val="en-US"/>
+        </w:rPr>
+        <w:t xml:space="preserve">. Model ini juga menggunakan jumlah parameter yang lebih sedikit dan regularisasi tambahan dengan </w:t>
       </w:r>
       <w:r>
         <w:rPr>
@@ -3939,7 +4788,44 @@
           <w:szCs w:val="24"/>
           <w:lang w:val="en-US"/>
         </w:rPr>
-        <w:t xml:space="preserve"> untuk melatih jaringan berkualitas tinggi pada set pelatihan berukuran relatif sedang (Szegedy et al., 2016).</w:t>
+        <w:t xml:space="preserve"> untuk melatih jaringan berkualitas tinggi pada set pelatihan berukuran relatif sedang </w:t>
+      </w:r>
+      <w:sdt>
+        <w:sdtPr>
+          <w:rPr>
+            <w:rFonts w:ascii="Times New Roman" w:hAnsi="Times New Roman" w:cs="Times New Roman"/>
+            <w:color w:val="000000"/>
+            <w:sz w:val="24"/>
+            <w:szCs w:val="24"/>
+            <w:lang w:val="en-US"/>
+          </w:rPr>
+          <w:tag w:val="MENDELEY_CITATION_v3_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"/>
+          <w:id w:val="-952245087"/>
+          <w:placeholder>
+            <w:docPart w:val="DefaultPlaceholder_-1854013440"/>
+          </w:placeholder>
+        </w:sdtPr>
+        <w:sdtContent>
+          <w:r>
+            <w:rPr>
+              <w:rFonts w:ascii="Times New Roman" w:hAnsi="Times New Roman" w:cs="Times New Roman"/>
+              <w:color w:val="000000"/>
+              <w:sz w:val="24"/>
+              <w:szCs w:val="24"/>
+              <w:lang w:val="en-US"/>
+            </w:rPr>
+            <w:t>(Szegedy et al., 2016)</w:t>
+          </w:r>
+        </w:sdtContent>
+      </w:sdt>
+      <w:r>
+        <w:rPr>
+          <w:rFonts w:ascii="Times New Roman" w:hAnsi="Times New Roman" w:cs="Times New Roman"/>
+          <w:sz w:val="24"/>
+          <w:szCs w:val="24"/>
+          <w:lang w:val="en-US"/>
+        </w:rPr>
+        <w:t>.</w:t>
       </w:r>
     </w:p>
     <w:p>
@@ -4073,26 +4959,36 @@
           <w:lang w:val="en-US"/>
         </w:rPr>
         <w:br/>
-        <w:t>(</w:t>
-      </w:r>
-      <w:r>
-        <w:rPr>
-          <w:rFonts w:ascii="Times New Roman" w:hAnsi="Times New Roman" w:cs="Times New Roman"/>
-          <w:sz w:val="22"/>
-          <w:szCs w:val="22"/>
-          <w:lang w:val="en-US"/>
-        </w:rPr>
-        <w:t>Szegedy</w:t>
-      </w:r>
-      <w:r>
-        <w:rPr>
-          <w:rFonts w:ascii="Times New Roman" w:hAnsi="Times New Roman" w:cs="Times New Roman"/>
-          <w:sz w:val="22"/>
-          <w:szCs w:val="22"/>
-          <w:lang w:val="en-US"/>
-        </w:rPr>
-        <w:t xml:space="preserve"> et al., 2016)</w:t>
-      </w:r>
+      </w:r>
+      <w:sdt>
+        <w:sdtPr>
+          <w:rPr>
+            <w:rFonts w:ascii="Times New Roman" w:hAnsi="Times New Roman" w:cs="Times New Roman"/>
+            <w:i w:val="0"/>
+            <w:color w:val="000000"/>
+            <w:sz w:val="22"/>
+            <w:szCs w:val="22"/>
+            <w:lang w:val="en-US"/>
+          </w:rPr>
+          <w:tag w:val="MENDELEY_CITATION_v3_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"/>
+          <w:id w:val="2025521340"/>
+          <w:placeholder>
+            <w:docPart w:val="DefaultPlaceholder_-1854013440"/>
+          </w:placeholder>
+        </w:sdtPr>
+        <w:sdtContent>
+          <w:r>
+            <w:rPr>
+              <w:rFonts w:ascii="Times New Roman" w:hAnsi="Times New Roman" w:cs="Times New Roman"/>
+              <w:i w:val="0"/>
+              <w:color w:val="000000"/>
+              <w:sz w:val="22"/>
+              <w:szCs w:val="22"/>
+            </w:rPr>
+            <w:t>(Szegedy et al., 2016)</w:t>
+          </w:r>
+        </w:sdtContent>
+      </w:sdt>
     </w:p>
     <w:p>
       <w:pPr>
@@ -4168,7 +5064,44 @@
           <w:szCs w:val="24"/>
           <w:lang w:val="en-US"/>
         </w:rPr>
-        <w:t xml:space="preserve"> Arsitektur ini diusulkan sebagai perpanjangan dari arsitektur Inception, di mana modul Inception telah digantikan dengan konvolusi terpisah secara mendalam. Arsitektur Xception adalah tumpukan linier lapisan konvolusi terpisah secara mendalam dengan koneksi residual (Chollet, 2017).</w:t>
+        <w:t xml:space="preserve"> Arsitektur ini diusulkan sebagai perpanjangan dari arsitektur Inception, di mana modul Inception telah digantikan dengan konvolusi terpisah secara mendalam. Arsitektur Xception adalah tumpukan linier lapisan konvolusi terpisah secara mendalam dengan koneksi residual </w:t>
+      </w:r>
+      <w:sdt>
+        <w:sdtPr>
+          <w:rPr>
+            <w:rFonts w:ascii="Times New Roman" w:hAnsi="Times New Roman" w:cs="Times New Roman"/>
+            <w:color w:val="000000"/>
+            <w:sz w:val="24"/>
+            <w:szCs w:val="24"/>
+            <w:lang w:val="en-US"/>
+          </w:rPr>
+          <w:tag w:val="MENDELEY_CITATION_v3_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"/>
+          <w:id w:val="-761992404"/>
+          <w:placeholder>
+            <w:docPart w:val="DefaultPlaceholder_-1854013440"/>
+          </w:placeholder>
+        </w:sdtPr>
+        <w:sdtContent>
+          <w:r>
+            <w:rPr>
+              <w:rFonts w:ascii="Times New Roman" w:hAnsi="Times New Roman" w:cs="Times New Roman"/>
+              <w:color w:val="000000"/>
+              <w:sz w:val="24"/>
+              <w:szCs w:val="24"/>
+              <w:lang w:val="en-US"/>
+            </w:rPr>
+            <w:t>(Chollet, 2016)</w:t>
+          </w:r>
+        </w:sdtContent>
+      </w:sdt>
+      <w:r>
+        <w:rPr>
+          <w:rFonts w:ascii="Times New Roman" w:hAnsi="Times New Roman" w:cs="Times New Roman"/>
+          <w:sz w:val="24"/>
+          <w:szCs w:val="24"/>
+          <w:lang w:val="en-US"/>
+        </w:rPr>
+        <w:t>.</w:t>
       </w:r>
     </w:p>
     <w:p>
@@ -4300,8 +5233,36 @@
           <w:lang w:val="en-US"/>
         </w:rPr>
         <w:br/>
-        <w:t>(Chollet, 2017)</w:t>
-      </w:r>
+      </w:r>
+      <w:sdt>
+        <w:sdtPr>
+          <w:rPr>
+            <w:rFonts w:ascii="Times New Roman" w:hAnsi="Times New Roman" w:cs="Times New Roman"/>
+            <w:i w:val="0"/>
+            <w:color w:val="000000"/>
+            <w:sz w:val="22"/>
+            <w:szCs w:val="22"/>
+            <w:lang w:val="en-US"/>
+          </w:rPr>
+          <w:tag w:val="MENDELEY_CITATION_v3_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"/>
+          <w:id w:val="-1969878082"/>
+          <w:placeholder>
+            <w:docPart w:val="DefaultPlaceholder_-1854013440"/>
+          </w:placeholder>
+        </w:sdtPr>
+        <w:sdtContent>
+          <w:r>
+            <w:rPr>
+              <w:rFonts w:ascii="Times New Roman" w:hAnsi="Times New Roman" w:cs="Times New Roman"/>
+              <w:i w:val="0"/>
+              <w:color w:val="000000"/>
+              <w:sz w:val="22"/>
+              <w:szCs w:val="22"/>
+            </w:rPr>
+            <w:t>(Chollet, 2016)</w:t>
+          </w:r>
+        </w:sdtContent>
+      </w:sdt>
     </w:p>
     <w:p>
       <w:pPr>
@@ -4386,7 +5347,75 @@
           <w:szCs w:val="24"/>
           <w:lang w:val="en-US"/>
         </w:rPr>
-        <w:t xml:space="preserve"> adalah label yang diprediksi oleh model, dan sumbu lainnya adalah label sebenarnya. Dalam masalah klasifikasi biner, terdapat dua kelas (Burkov, 2019).</w:t>
+        <w:t xml:space="preserve"> adalah label yang diprediksi oleh model, dan sumbu lainnya adalah label sebenarnya. Dalam masalah klasifikasi biner, terdapat dua kelas </w:t>
+      </w:r>
+      <w:sdt>
+        <w:sdtPr>
+          <w:rPr>
+            <w:rFonts w:ascii="Times New Roman" w:hAnsi="Times New Roman" w:cs="Times New Roman"/>
+            <w:sz w:val="24"/>
+            <w:szCs w:val="24"/>
+            <w:lang w:val="en-US"/>
+          </w:rPr>
+          <w:id w:val="2077315549"/>
+          <w:citation/>
+        </w:sdtPr>
+        <w:sdtContent>
+          <w:r>
+            <w:rPr>
+              <w:rFonts w:ascii="Times New Roman" w:hAnsi="Times New Roman" w:cs="Times New Roman"/>
+              <w:sz w:val="24"/>
+              <w:szCs w:val="24"/>
+              <w:lang w:val="en-US"/>
+            </w:rPr>
+            <w:fldChar w:fldCharType="begin"/>
+          </w:r>
+          <w:r>
+            <w:rPr>
+              <w:rFonts w:ascii="Times New Roman" w:hAnsi="Times New Roman" w:cs="Times New Roman"/>
+              <w:sz w:val="24"/>
+              <w:szCs w:val="24"/>
+              <w:lang w:val="en-US"/>
+            </w:rPr>
+            <w:instrText xml:space="preserve"> CITATION And19 \l 1033 </w:instrText>
+          </w:r>
+          <w:r>
+            <w:rPr>
+              <w:rFonts w:ascii="Times New Roman" w:hAnsi="Times New Roman" w:cs="Times New Roman"/>
+              <w:sz w:val="24"/>
+              <w:szCs w:val="24"/>
+              <w:lang w:val="en-US"/>
+            </w:rPr>
+            <w:fldChar w:fldCharType="separate"/>
+          </w:r>
+          <w:r>
+            <w:rPr>
+              <w:rFonts w:ascii="Times New Roman" w:hAnsi="Times New Roman" w:cs="Times New Roman"/>
+              <w:sz w:val="24"/>
+              <w:szCs w:val="24"/>
+              <w:lang w:val="en-US"/>
+            </w:rPr>
+            <w:t>(Burkov, 2019)</w:t>
+          </w:r>
+          <w:r>
+            <w:rPr>
+              <w:rFonts w:ascii="Times New Roman" w:hAnsi="Times New Roman" w:cs="Times New Roman"/>
+              <w:sz w:val="24"/>
+              <w:szCs w:val="24"/>
+              <w:lang w:val="en-US"/>
+            </w:rPr>
+            <w:fldChar w:fldCharType="end"/>
+          </w:r>
+        </w:sdtContent>
+      </w:sdt>
+      <w:r>
+        <w:rPr>
+          <w:rFonts w:ascii="Times New Roman" w:hAnsi="Times New Roman" w:cs="Times New Roman"/>
+          <w:sz w:val="24"/>
+          <w:szCs w:val="24"/>
+          <w:lang w:val="en-US"/>
+        </w:rPr>
+        <w:t>.</w:t>
       </w:r>
     </w:p>
     <w:p>
@@ -4491,7 +5520,44 @@
           <w:szCs w:val="24"/>
           <w:lang w:val="en-US"/>
         </w:rPr>
-        <w:t xml:space="preserve"> secara efisien mengimplementasikan berbagai operasi transformasi gambar yang kaya dan dioptimalkan untuk kinerja, sambil memberikan antarmuka augmentasi gambar yang ringkas namun kuat untuk berbagai tugas visi komputer, termasuk klasifikasi objek, segmentasi, dan deteksi (Buslaev, 2020).</w:t>
+        <w:t xml:space="preserve"> secara efisien mengimplementasikan berbagai operasi transformasi gambar yang kaya dan dioptimalkan untuk kinerja, sambil memberikan antarmuka augmentasi gambar yang ringkas namun kuat untuk berbagai tugas visi komputer, termasuk klasifikasi objek, segmentasi, dan deteksi </w:t>
+      </w:r>
+      <w:sdt>
+        <w:sdtPr>
+          <w:rPr>
+            <w:rFonts w:ascii="Times New Roman" w:hAnsi="Times New Roman" w:cs="Times New Roman"/>
+            <w:color w:val="000000"/>
+            <w:sz w:val="24"/>
+            <w:szCs w:val="24"/>
+            <w:lang w:val="en-US"/>
+          </w:rPr>
+          <w:tag w:val="MENDELEY_CITATION_v3_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"/>
+          <w:id w:val="-290827484"/>
+          <w:placeholder>
+            <w:docPart w:val="DefaultPlaceholder_-1854013440"/>
+          </w:placeholder>
+        </w:sdtPr>
+        <w:sdtContent>
+          <w:r>
+            <w:rPr>
+              <w:rFonts w:ascii="Times New Roman" w:hAnsi="Times New Roman" w:cs="Times New Roman"/>
+              <w:color w:val="000000"/>
+              <w:sz w:val="24"/>
+              <w:szCs w:val="24"/>
+              <w:lang w:val="en-US"/>
+            </w:rPr>
+            <w:t>(Buslaev et al., 2020)</w:t>
+          </w:r>
+        </w:sdtContent>
+      </w:sdt>
+      <w:r>
+        <w:rPr>
+          <w:rFonts w:ascii="Times New Roman" w:hAnsi="Times New Roman" w:cs="Times New Roman"/>
+          <w:sz w:val="24"/>
+          <w:szCs w:val="24"/>
+          <w:lang w:val="en-US"/>
+        </w:rPr>
+        <w:t>.</w:t>
       </w:r>
     </w:p>
     <w:p>
@@ -4606,7 +5672,44 @@
           <w:szCs w:val="24"/>
           <w:lang w:val="en-US"/>
         </w:rPr>
-        <w:t xml:space="preserve"> (Martin Abadi et al., 2015).</w:t>
+        <w:t xml:space="preserve"> </w:t>
+      </w:r>
+      <w:sdt>
+        <w:sdtPr>
+          <w:rPr>
+            <w:rFonts w:ascii="Times New Roman" w:hAnsi="Times New Roman" w:cs="Times New Roman"/>
+            <w:color w:val="000000"/>
+            <w:sz w:val="24"/>
+            <w:szCs w:val="24"/>
+            <w:lang w:val="en-US"/>
+          </w:rPr>
+          <w:tag w:val="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"/>
+          <w:id w:val="1864008277"/>
+          <w:placeholder>
+            <w:docPart w:val="DefaultPlaceholder_-1854013440"/>
+          </w:placeholder>
+        </w:sdtPr>
+        <w:sdtContent>
+          <w:r>
+            <w:rPr>
+              <w:rFonts w:ascii="Times New Roman" w:hAnsi="Times New Roman" w:cs="Times New Roman"/>
+              <w:color w:val="000000"/>
+              <w:sz w:val="24"/>
+              <w:szCs w:val="24"/>
+              <w:lang w:val="en-US"/>
+            </w:rPr>
+            <w:t>(Abadi et al., 2016)</w:t>
+          </w:r>
+        </w:sdtContent>
+      </w:sdt>
+      <w:r>
+        <w:rPr>
+          <w:rFonts w:ascii="Times New Roman" w:hAnsi="Times New Roman" w:cs="Times New Roman"/>
+          <w:sz w:val="24"/>
+          <w:szCs w:val="24"/>
+          <w:lang w:val="en-US"/>
+        </w:rPr>
+        <w:t>.</w:t>
       </w:r>
     </w:p>
     <w:p>
@@ -4663,6 +5766,14 @@
     <w:tbl>
       <w:tblPr>
         <w:tblW w:w="0" w:type="dxa"/>
+        <w:tblBorders>
+          <w:top w:val="single" w:sz="4" w:space="0" w:color="auto"/>
+          <w:left w:val="single" w:sz="4" w:space="0" w:color="auto"/>
+          <w:bottom w:val="single" w:sz="4" w:space="0" w:color="auto"/>
+          <w:right w:val="single" w:sz="4" w:space="0" w:color="auto"/>
+          <w:insideH w:val="single" w:sz="4" w:space="0" w:color="auto"/>
+          <w:insideV w:val="single" w:sz="4" w:space="0" w:color="auto"/>
+        </w:tblBorders>
         <w:tblCellMar>
           <w:left w:w="0" w:type="dxa"/>
           <w:right w:w="0" w:type="dxa"/>
@@ -4670,10 +5781,10 @@
         <w:tblLook w:val="04A0" w:firstRow="1" w:lastRow="0" w:firstColumn="1" w:lastColumn="0" w:noHBand="0" w:noVBand="1"/>
       </w:tblPr>
       <w:tblGrid>
-        <w:gridCol w:w="2713"/>
+        <w:gridCol w:w="2715"/>
         <w:gridCol w:w="1887"/>
-        <w:gridCol w:w="3692"/>
-        <w:gridCol w:w="4652"/>
+        <w:gridCol w:w="3693"/>
+        <w:gridCol w:w="4655"/>
       </w:tblGrid>
       <w:tr>
         <w:trPr>
@@ -4682,12 +5793,6 @@
         <w:tc>
           <w:tcPr>
             <w:tcW w:w="0" w:type="auto"/>
-            <w:tcBorders>
-              <w:top w:val="single" w:sz="6" w:space="0" w:color="CCCCCC"/>
-              <w:left w:val="single" w:sz="6" w:space="0" w:color="CCCCCC"/>
-              <w:bottom w:val="single" w:sz="6" w:space="0" w:color="CCCCCC"/>
-              <w:right w:val="single" w:sz="6" w:space="0" w:color="CCCCCC"/>
-            </w:tcBorders>
             <w:tcMar>
               <w:top w:w="30" w:type="dxa"/>
               <w:left w:w="45" w:type="dxa"/>
@@ -4724,12 +5829,6 @@
         <w:tc>
           <w:tcPr>
             <w:tcW w:w="0" w:type="auto"/>
-            <w:tcBorders>
-              <w:top w:val="single" w:sz="6" w:space="0" w:color="CCCCCC"/>
-              <w:left w:val="single" w:sz="6" w:space="0" w:color="CCCCCC"/>
-              <w:bottom w:val="single" w:sz="6" w:space="0" w:color="CCCCCC"/>
-              <w:right w:val="single" w:sz="6" w:space="0" w:color="CCCCCC"/>
-            </w:tcBorders>
             <w:tcMar>
               <w:top w:w="30" w:type="dxa"/>
               <w:left w:w="45" w:type="dxa"/>
@@ -4766,12 +5865,6 @@
         <w:tc>
           <w:tcPr>
             <w:tcW w:w="0" w:type="auto"/>
-            <w:tcBorders>
-              <w:top w:val="single" w:sz="6" w:space="0" w:color="CCCCCC"/>
-              <w:left w:val="single" w:sz="6" w:space="0" w:color="CCCCCC"/>
-              <w:bottom w:val="single" w:sz="6" w:space="0" w:color="CCCCCC"/>
-              <w:right w:val="single" w:sz="6" w:space="0" w:color="CCCCCC"/>
-            </w:tcBorders>
             <w:tcMar>
               <w:top w:w="30" w:type="dxa"/>
               <w:left w:w="45" w:type="dxa"/>
@@ -4808,12 +5901,6 @@
         <w:tc>
           <w:tcPr>
             <w:tcW w:w="0" w:type="auto"/>
-            <w:tcBorders>
-              <w:top w:val="single" w:sz="6" w:space="0" w:color="CCCCCC"/>
-              <w:left w:val="single" w:sz="6" w:space="0" w:color="CCCCCC"/>
-              <w:bottom w:val="single" w:sz="6" w:space="0" w:color="CCCCCC"/>
-              <w:right w:val="single" w:sz="6" w:space="0" w:color="CCCCCC"/>
-            </w:tcBorders>
             <w:tcMar>
               <w:top w:w="30" w:type="dxa"/>
               <w:left w:w="45" w:type="dxa"/>
@@ -4855,12 +5942,6 @@
         <w:tc>
           <w:tcPr>
             <w:tcW w:w="0" w:type="auto"/>
-            <w:tcBorders>
-              <w:top w:val="single" w:sz="6" w:space="0" w:color="CCCCCC"/>
-              <w:left w:val="single" w:sz="6" w:space="0" w:color="CCCCCC"/>
-              <w:bottom w:val="single" w:sz="6" w:space="0" w:color="CCCCCC"/>
-              <w:right w:val="single" w:sz="6" w:space="0" w:color="CCCCCC"/>
-            </w:tcBorders>
             <w:tcMar>
               <w:top w:w="30" w:type="dxa"/>
               <w:left w:w="45" w:type="dxa"/>
@@ -4896,12 +5977,6 @@
         <w:tc>
           <w:tcPr>
             <w:tcW w:w="0" w:type="auto"/>
-            <w:tcBorders>
-              <w:top w:val="single" w:sz="6" w:space="0" w:color="CCCCCC"/>
-              <w:left w:val="single" w:sz="6" w:space="0" w:color="CCCCCC"/>
-              <w:bottom w:val="single" w:sz="6" w:space="0" w:color="CCCCCC"/>
-              <w:right w:val="single" w:sz="6" w:space="0" w:color="CCCCCC"/>
-            </w:tcBorders>
             <w:tcMar>
               <w:top w:w="30" w:type="dxa"/>
               <w:left w:w="45" w:type="dxa"/>
@@ -4933,12 +6008,6 @@
         <w:tc>
           <w:tcPr>
             <w:tcW w:w="0" w:type="auto"/>
-            <w:tcBorders>
-              <w:top w:val="single" w:sz="6" w:space="0" w:color="CCCCCC"/>
-              <w:left w:val="single" w:sz="6" w:space="0" w:color="CCCCCC"/>
-              <w:bottom w:val="single" w:sz="6" w:space="0" w:color="CCCCCC"/>
-              <w:right w:val="single" w:sz="6" w:space="0" w:color="CCCCCC"/>
-            </w:tcBorders>
             <w:tcMar>
               <w:top w:w="30" w:type="dxa"/>
               <w:left w:w="45" w:type="dxa"/>
@@ -5052,12 +6121,6 @@
         <w:tc>
           <w:tcPr>
             <w:tcW w:w="0" w:type="auto"/>
-            <w:tcBorders>
-              <w:top w:val="single" w:sz="6" w:space="0" w:color="CCCCCC"/>
-              <w:left w:val="single" w:sz="6" w:space="0" w:color="CCCCCC"/>
-              <w:bottom w:val="single" w:sz="6" w:space="0" w:color="CCCCCC"/>
-              <w:right w:val="single" w:sz="6" w:space="0" w:color="CCCCCC"/>
-            </w:tcBorders>
             <w:tcMar>
               <w:top w:w="30" w:type="dxa"/>
               <w:left w:w="45" w:type="dxa"/>
@@ -5166,12 +6229,6 @@
         <w:tc>
           <w:tcPr>
             <w:tcW w:w="0" w:type="auto"/>
-            <w:tcBorders>
-              <w:top w:val="single" w:sz="6" w:space="0" w:color="CCCCCC"/>
-              <w:left w:val="single" w:sz="6" w:space="0" w:color="CCCCCC"/>
-              <w:bottom w:val="single" w:sz="6" w:space="0" w:color="CCCCCC"/>
-              <w:right w:val="single" w:sz="6" w:space="0" w:color="CCCCCC"/>
-            </w:tcBorders>
             <w:tcMar>
               <w:top w:w="30" w:type="dxa"/>
               <w:left w:w="45" w:type="dxa"/>
@@ -5203,12 +6260,6 @@
         <w:tc>
           <w:tcPr>
             <w:tcW w:w="0" w:type="auto"/>
-            <w:tcBorders>
-              <w:top w:val="single" w:sz="6" w:space="0" w:color="CCCCCC"/>
-              <w:left w:val="single" w:sz="6" w:space="0" w:color="CCCCCC"/>
-              <w:bottom w:val="single" w:sz="6" w:space="0" w:color="CCCCCC"/>
-              <w:right w:val="single" w:sz="6" w:space="0" w:color="CCCCCC"/>
-            </w:tcBorders>
             <w:tcMar>
               <w:top w:w="30" w:type="dxa"/>
               <w:left w:w="45" w:type="dxa"/>
@@ -5240,12 +6291,6 @@
         <w:tc>
           <w:tcPr>
             <w:tcW w:w="0" w:type="auto"/>
-            <w:tcBorders>
-              <w:top w:val="single" w:sz="6" w:space="0" w:color="CCCCCC"/>
-              <w:left w:val="single" w:sz="6" w:space="0" w:color="CCCCCC"/>
-              <w:bottom w:val="single" w:sz="6" w:space="0" w:color="CCCCCC"/>
-              <w:right w:val="single" w:sz="6" w:space="0" w:color="CCCCCC"/>
-            </w:tcBorders>
             <w:tcMar>
               <w:top w:w="30" w:type="dxa"/>
               <w:left w:w="45" w:type="dxa"/>
@@ -5335,12 +6380,6 @@
         <w:tc>
           <w:tcPr>
             <w:tcW w:w="0" w:type="auto"/>
-            <w:tcBorders>
-              <w:top w:val="single" w:sz="6" w:space="0" w:color="CCCCCC"/>
-              <w:left w:val="single" w:sz="6" w:space="0" w:color="CCCCCC"/>
-              <w:bottom w:val="single" w:sz="6" w:space="0" w:color="CCCCCC"/>
-              <w:right w:val="single" w:sz="6" w:space="0" w:color="CCCCCC"/>
-            </w:tcBorders>
             <w:tcMar>
               <w:top w:w="30" w:type="dxa"/>
               <w:left w:w="45" w:type="dxa"/>
@@ -5377,12 +6416,6 @@
         <w:tc>
           <w:tcPr>
             <w:tcW w:w="0" w:type="auto"/>
-            <w:tcBorders>
-              <w:top w:val="single" w:sz="6" w:space="0" w:color="CCCCCC"/>
-              <w:left w:val="single" w:sz="6" w:space="0" w:color="CCCCCC"/>
-              <w:bottom w:val="single" w:sz="6" w:space="0" w:color="CCCCCC"/>
-              <w:right w:val="single" w:sz="6" w:space="0" w:color="CCCCCC"/>
-            </w:tcBorders>
             <w:tcMar>
               <w:top w:w="30" w:type="dxa"/>
               <w:left w:w="45" w:type="dxa"/>
@@ -5414,12 +6447,6 @@
         <w:tc>
           <w:tcPr>
             <w:tcW w:w="0" w:type="auto"/>
-            <w:tcBorders>
-              <w:top w:val="single" w:sz="6" w:space="0" w:color="CCCCCC"/>
-              <w:left w:val="single" w:sz="6" w:space="0" w:color="CCCCCC"/>
-              <w:bottom w:val="single" w:sz="6" w:space="0" w:color="CCCCCC"/>
-              <w:right w:val="single" w:sz="6" w:space="0" w:color="CCCCCC"/>
-            </w:tcBorders>
             <w:tcMar>
               <w:top w:w="30" w:type="dxa"/>
               <w:left w:w="45" w:type="dxa"/>
@@ -5451,12 +6478,6 @@
         <w:tc>
           <w:tcPr>
             <w:tcW w:w="0" w:type="auto"/>
-            <w:tcBorders>
-              <w:top w:val="single" w:sz="6" w:space="0" w:color="CCCCCC"/>
-              <w:left w:val="single" w:sz="6" w:space="0" w:color="CCCCCC"/>
-              <w:bottom w:val="single" w:sz="6" w:space="0" w:color="CCCCCC"/>
-              <w:right w:val="single" w:sz="6" w:space="0" w:color="CCCCCC"/>
-            </w:tcBorders>
             <w:tcMar>
               <w:top w:w="30" w:type="dxa"/>
               <w:left w:w="45" w:type="dxa"/>
@@ -5500,12 +6521,6 @@
         <w:tc>
           <w:tcPr>
             <w:tcW w:w="0" w:type="auto"/>
-            <w:tcBorders>
-              <w:top w:val="single" w:sz="6" w:space="0" w:color="CCCCCC"/>
-              <w:left w:val="single" w:sz="6" w:space="0" w:color="CCCCCC"/>
-              <w:bottom w:val="single" w:sz="6" w:space="0" w:color="CCCCCC"/>
-              <w:right w:val="single" w:sz="6" w:space="0" w:color="CCCCCC"/>
-            </w:tcBorders>
             <w:tcMar>
               <w:top w:w="30" w:type="dxa"/>
               <w:left w:w="45" w:type="dxa"/>
@@ -5560,12 +6575,6 @@
         <w:tc>
           <w:tcPr>
             <w:tcW w:w="0" w:type="auto"/>
-            <w:tcBorders>
-              <w:top w:val="single" w:sz="6" w:space="0" w:color="CCCCCC"/>
-              <w:left w:val="single" w:sz="6" w:space="0" w:color="CCCCCC"/>
-              <w:bottom w:val="single" w:sz="6" w:space="0" w:color="CCCCCC"/>
-              <w:right w:val="single" w:sz="6" w:space="0" w:color="CCCCCC"/>
-            </w:tcBorders>
             <w:tcMar>
               <w:top w:w="30" w:type="dxa"/>
               <w:left w:w="45" w:type="dxa"/>
@@ -5598,12 +6607,6 @@
         <w:tc>
           <w:tcPr>
             <w:tcW w:w="0" w:type="auto"/>
-            <w:tcBorders>
-              <w:top w:val="single" w:sz="6" w:space="0" w:color="CCCCCC"/>
-              <w:left w:val="single" w:sz="6" w:space="0" w:color="CCCCCC"/>
-              <w:bottom w:val="single" w:sz="6" w:space="0" w:color="CCCCCC"/>
-              <w:right w:val="single" w:sz="6" w:space="0" w:color="CCCCCC"/>
-            </w:tcBorders>
             <w:tcMar>
               <w:top w:w="30" w:type="dxa"/>
               <w:left w:w="45" w:type="dxa"/>
@@ -5635,12 +6638,6 @@
         <w:tc>
           <w:tcPr>
             <w:tcW w:w="0" w:type="auto"/>
-            <w:tcBorders>
-              <w:top w:val="single" w:sz="6" w:space="0" w:color="CCCCCC"/>
-              <w:left w:val="single" w:sz="6" w:space="0" w:color="CCCCCC"/>
-              <w:bottom w:val="single" w:sz="6" w:space="0" w:color="CCCCCC"/>
-              <w:right w:val="single" w:sz="6" w:space="0" w:color="CCCCCC"/>
-            </w:tcBorders>
             <w:tcMar>
               <w:top w:w="30" w:type="dxa"/>
               <w:left w:w="45" w:type="dxa"/>
@@ -5690,12 +6687,6 @@
         <w:tc>
           <w:tcPr>
             <w:tcW w:w="0" w:type="auto"/>
-            <w:tcBorders>
-              <w:top w:val="single" w:sz="6" w:space="0" w:color="CCCCCC"/>
-              <w:left w:val="single" w:sz="6" w:space="0" w:color="CCCCCC"/>
-              <w:bottom w:val="single" w:sz="6" w:space="0" w:color="CCCCCC"/>
-              <w:right w:val="single" w:sz="6" w:space="0" w:color="CCCCCC"/>
-            </w:tcBorders>
             <w:tcMar>
               <w:top w:w="30" w:type="dxa"/>
               <w:left w:w="45" w:type="dxa"/>
@@ -5770,12 +6761,6 @@
         <w:tc>
           <w:tcPr>
             <w:tcW w:w="0" w:type="auto"/>
-            <w:tcBorders>
-              <w:top w:val="single" w:sz="6" w:space="0" w:color="CCCCCC"/>
-              <w:left w:val="single" w:sz="6" w:space="0" w:color="CCCCCC"/>
-              <w:bottom w:val="single" w:sz="6" w:space="0" w:color="CCCCCC"/>
-              <w:right w:val="single" w:sz="6" w:space="0" w:color="CCCCCC"/>
-            </w:tcBorders>
             <w:tcMar>
               <w:top w:w="30" w:type="dxa"/>
               <w:left w:w="45" w:type="dxa"/>
@@ -5807,12 +6792,6 @@
         <w:tc>
           <w:tcPr>
             <w:tcW w:w="0" w:type="auto"/>
-            <w:tcBorders>
-              <w:top w:val="single" w:sz="6" w:space="0" w:color="CCCCCC"/>
-              <w:left w:val="single" w:sz="6" w:space="0" w:color="CCCCCC"/>
-              <w:bottom w:val="single" w:sz="6" w:space="0" w:color="CCCCCC"/>
-              <w:right w:val="single" w:sz="6" w:space="0" w:color="CCCCCC"/>
-            </w:tcBorders>
             <w:tcMar>
               <w:top w:w="30" w:type="dxa"/>
               <w:left w:w="45" w:type="dxa"/>
@@ -5844,12 +6823,6 @@
         <w:tc>
           <w:tcPr>
             <w:tcW w:w="0" w:type="auto"/>
-            <w:tcBorders>
-              <w:top w:val="single" w:sz="6" w:space="0" w:color="CCCCCC"/>
-              <w:left w:val="single" w:sz="6" w:space="0" w:color="CCCCCC"/>
-              <w:bottom w:val="single" w:sz="6" w:space="0" w:color="CCCCCC"/>
-              <w:right w:val="single" w:sz="6" w:space="0" w:color="CCCCCC"/>
-            </w:tcBorders>
             <w:tcMar>
               <w:top w:w="30" w:type="dxa"/>
               <w:left w:w="45" w:type="dxa"/>
@@ -5917,12 +6890,6 @@
         <w:tc>
           <w:tcPr>
             <w:tcW w:w="0" w:type="auto"/>
-            <w:tcBorders>
-              <w:top w:val="single" w:sz="6" w:space="0" w:color="CCCCCC"/>
-              <w:left w:val="single" w:sz="6" w:space="0" w:color="CCCCCC"/>
-              <w:bottom w:val="single" w:sz="6" w:space="0" w:color="CCCCCC"/>
-              <w:right w:val="single" w:sz="6" w:space="0" w:color="CCCCCC"/>
-            </w:tcBorders>
             <w:tcMar>
               <w:top w:w="30" w:type="dxa"/>
               <w:left w:w="45" w:type="dxa"/>
@@ -6059,12 +7026,6 @@
         <w:tc>
           <w:tcPr>
             <w:tcW w:w="0" w:type="auto"/>
-            <w:tcBorders>
-              <w:top w:val="single" w:sz="6" w:space="0" w:color="CCCCCC"/>
-              <w:left w:val="single" w:sz="6" w:space="0" w:color="CCCCCC"/>
-              <w:bottom w:val="single" w:sz="6" w:space="0" w:color="CCCCCC"/>
-              <w:right w:val="single" w:sz="6" w:space="0" w:color="CCCCCC"/>
-            </w:tcBorders>
             <w:tcMar>
               <w:top w:w="30" w:type="dxa"/>
               <w:left w:w="45" w:type="dxa"/>
@@ -6096,12 +7057,6 @@
         <w:tc>
           <w:tcPr>
             <w:tcW w:w="0" w:type="auto"/>
-            <w:tcBorders>
-              <w:top w:val="single" w:sz="6" w:space="0" w:color="CCCCCC"/>
-              <w:left w:val="single" w:sz="6" w:space="0" w:color="CCCCCC"/>
-              <w:bottom w:val="single" w:sz="6" w:space="0" w:color="CCCCCC"/>
-              <w:right w:val="single" w:sz="6" w:space="0" w:color="CCCCCC"/>
-            </w:tcBorders>
             <w:tcMar>
               <w:top w:w="30" w:type="dxa"/>
               <w:left w:w="45" w:type="dxa"/>
@@ -6133,12 +7088,6 @@
         <w:tc>
           <w:tcPr>
             <w:tcW w:w="0" w:type="auto"/>
-            <w:tcBorders>
-              <w:top w:val="single" w:sz="6" w:space="0" w:color="CCCCCC"/>
-              <w:left w:val="single" w:sz="6" w:space="0" w:color="CCCCCC"/>
-              <w:bottom w:val="single" w:sz="6" w:space="0" w:color="CCCCCC"/>
-              <w:right w:val="single" w:sz="6" w:space="0" w:color="CCCCCC"/>
-            </w:tcBorders>
             <w:tcMar>
               <w:top w:w="30" w:type="dxa"/>
               <w:left w:w="45" w:type="dxa"/>
@@ -6190,12 +7139,6 @@
         <w:tc>
           <w:tcPr>
             <w:tcW w:w="0" w:type="auto"/>
-            <w:tcBorders>
-              <w:top w:val="single" w:sz="6" w:space="0" w:color="CCCCCC"/>
-              <w:left w:val="single" w:sz="6" w:space="0" w:color="CCCCCC"/>
-              <w:bottom w:val="single" w:sz="6" w:space="0" w:color="CCCCCC"/>
-              <w:right w:val="single" w:sz="6" w:space="0" w:color="CCCCCC"/>
-            </w:tcBorders>
             <w:tcMar>
               <w:top w:w="30" w:type="dxa"/>
               <w:left w:w="45" w:type="dxa"/>
@@ -6298,12 +7241,6 @@
         <w:tc>
           <w:tcPr>
             <w:tcW w:w="0" w:type="auto"/>
-            <w:tcBorders>
-              <w:top w:val="single" w:sz="6" w:space="0" w:color="CCCCCC"/>
-              <w:left w:val="single" w:sz="6" w:space="0" w:color="CCCCCC"/>
-              <w:bottom w:val="single" w:sz="6" w:space="0" w:color="CCCCCC"/>
-              <w:right w:val="single" w:sz="6" w:space="0" w:color="CCCCCC"/>
-            </w:tcBorders>
             <w:tcMar>
               <w:top w:w="30" w:type="dxa"/>
               <w:left w:w="45" w:type="dxa"/>
@@ -6335,12 +7272,6 @@
         <w:tc>
           <w:tcPr>
             <w:tcW w:w="0" w:type="auto"/>
-            <w:tcBorders>
-              <w:top w:val="single" w:sz="6" w:space="0" w:color="CCCCCC"/>
-              <w:left w:val="single" w:sz="6" w:space="0" w:color="CCCCCC"/>
-              <w:bottom w:val="single" w:sz="6" w:space="0" w:color="CCCCCC"/>
-              <w:right w:val="single" w:sz="6" w:space="0" w:color="CCCCCC"/>
-            </w:tcBorders>
             <w:tcMar>
               <w:top w:w="30" w:type="dxa"/>
               <w:left w:w="45" w:type="dxa"/>
@@ -6372,12 +7303,6 @@
         <w:tc>
           <w:tcPr>
             <w:tcW w:w="0" w:type="auto"/>
-            <w:tcBorders>
-              <w:top w:val="single" w:sz="6" w:space="0" w:color="CCCCCC"/>
-              <w:left w:val="single" w:sz="6" w:space="0" w:color="CCCCCC"/>
-              <w:bottom w:val="single" w:sz="6" w:space="0" w:color="CCCCCC"/>
-              <w:right w:val="single" w:sz="6" w:space="0" w:color="CCCCCC"/>
-            </w:tcBorders>
             <w:tcMar>
               <w:top w:w="30" w:type="dxa"/>
               <w:left w:w="45" w:type="dxa"/>
@@ -6419,12 +7344,6 @@
         <w:tc>
           <w:tcPr>
             <w:tcW w:w="0" w:type="auto"/>
-            <w:tcBorders>
-              <w:top w:val="single" w:sz="6" w:space="0" w:color="CCCCCC"/>
-              <w:left w:val="single" w:sz="6" w:space="0" w:color="CCCCCC"/>
-              <w:bottom w:val="single" w:sz="6" w:space="0" w:color="CCCCCC"/>
-              <w:right w:val="single" w:sz="6" w:space="0" w:color="CCCCCC"/>
-            </w:tcBorders>
             <w:tcMar>
               <w:top w:w="30" w:type="dxa"/>
               <w:left w:w="45" w:type="dxa"/>
@@ -6461,12 +7380,6 @@
         <w:tc>
           <w:tcPr>
             <w:tcW w:w="0" w:type="auto"/>
-            <w:tcBorders>
-              <w:top w:val="single" w:sz="6" w:space="0" w:color="CCCCCC"/>
-              <w:left w:val="single" w:sz="6" w:space="0" w:color="CCCCCC"/>
-              <w:bottom w:val="single" w:sz="6" w:space="0" w:color="CCCCCC"/>
-              <w:right w:val="single" w:sz="6" w:space="0" w:color="CCCCCC"/>
-            </w:tcBorders>
             <w:tcMar>
               <w:top w:w="30" w:type="dxa"/>
               <w:left w:w="45" w:type="dxa"/>
@@ -6499,12 +7412,6 @@
         <w:tc>
           <w:tcPr>
             <w:tcW w:w="0" w:type="auto"/>
-            <w:tcBorders>
-              <w:top w:val="single" w:sz="6" w:space="0" w:color="CCCCCC"/>
-              <w:left w:val="single" w:sz="6" w:space="0" w:color="CCCCCC"/>
-              <w:bottom w:val="single" w:sz="6" w:space="0" w:color="CCCCCC"/>
-              <w:right w:val="single" w:sz="6" w:space="0" w:color="CCCCCC"/>
-            </w:tcBorders>
             <w:tcMar>
               <w:top w:w="30" w:type="dxa"/>
               <w:left w:w="45" w:type="dxa"/>
@@ -6536,12 +7443,6 @@
         <w:tc>
           <w:tcPr>
             <w:tcW w:w="0" w:type="auto"/>
-            <w:tcBorders>
-              <w:top w:val="single" w:sz="6" w:space="0" w:color="CCCCCC"/>
-              <w:left w:val="single" w:sz="6" w:space="0" w:color="CCCCCC"/>
-              <w:bottom w:val="single" w:sz="6" w:space="0" w:color="CCCCCC"/>
-              <w:right w:val="single" w:sz="6" w:space="0" w:color="CCCCCC"/>
-            </w:tcBorders>
             <w:tcMar>
               <w:top w:w="30" w:type="dxa"/>
               <w:left w:w="45" w:type="dxa"/>
@@ -6603,12 +7504,6 @@
         <w:tc>
           <w:tcPr>
             <w:tcW w:w="0" w:type="auto"/>
-            <w:tcBorders>
-              <w:top w:val="single" w:sz="6" w:space="0" w:color="CCCCCC"/>
-              <w:left w:val="single" w:sz="6" w:space="0" w:color="CCCCCC"/>
-              <w:bottom w:val="single" w:sz="6" w:space="0" w:color="CCCCCC"/>
-              <w:right w:val="single" w:sz="6" w:space="0" w:color="CCCCCC"/>
-            </w:tcBorders>
             <w:tcMar>
               <w:top w:w="30" w:type="dxa"/>
               <w:left w:w="45" w:type="dxa"/>
@@ -6657,12 +7552,6 @@
         <w:tc>
           <w:tcPr>
             <w:tcW w:w="0" w:type="auto"/>
-            <w:tcBorders>
-              <w:top w:val="single" w:sz="6" w:space="0" w:color="CCCCCC"/>
-              <w:left w:val="single" w:sz="6" w:space="0" w:color="CCCCCC"/>
-              <w:bottom w:val="single" w:sz="6" w:space="0" w:color="CCCCCC"/>
-              <w:right w:val="single" w:sz="6" w:space="0" w:color="CCCCCC"/>
-            </w:tcBorders>
             <w:tcMar>
               <w:top w:w="30" w:type="dxa"/>
               <w:left w:w="45" w:type="dxa"/>
@@ -6694,12 +7583,6 @@
         <w:tc>
           <w:tcPr>
             <w:tcW w:w="0" w:type="auto"/>
-            <w:tcBorders>
-              <w:top w:val="single" w:sz="6" w:space="0" w:color="CCCCCC"/>
-              <w:left w:val="single" w:sz="6" w:space="0" w:color="CCCCCC"/>
-              <w:bottom w:val="single" w:sz="6" w:space="0" w:color="CCCCCC"/>
-              <w:right w:val="single" w:sz="6" w:space="0" w:color="CCCCCC"/>
-            </w:tcBorders>
             <w:tcMar>
               <w:top w:w="30" w:type="dxa"/>
               <w:left w:w="45" w:type="dxa"/>
@@ -6731,12 +7614,6 @@
         <w:tc>
           <w:tcPr>
             <w:tcW w:w="0" w:type="auto"/>
-            <w:tcBorders>
-              <w:top w:val="single" w:sz="6" w:space="0" w:color="CCCCCC"/>
-              <w:left w:val="single" w:sz="6" w:space="0" w:color="CCCCCC"/>
-              <w:bottom w:val="single" w:sz="6" w:space="0" w:color="CCCCCC"/>
-              <w:right w:val="single" w:sz="6" w:space="0" w:color="CCCCCC"/>
-            </w:tcBorders>
             <w:tcMar>
               <w:top w:w="30" w:type="dxa"/>
               <w:left w:w="45" w:type="dxa"/>
@@ -6786,12 +7663,6 @@
         <w:tc>
           <w:tcPr>
             <w:tcW w:w="0" w:type="auto"/>
-            <w:tcBorders>
-              <w:top w:val="single" w:sz="6" w:space="0" w:color="CCCCCC"/>
-              <w:left w:val="single" w:sz="6" w:space="0" w:color="CCCCCC"/>
-              <w:bottom w:val="single" w:sz="6" w:space="0" w:color="CCCCCC"/>
-              <w:right w:val="single" w:sz="6" w:space="0" w:color="CCCCCC"/>
-            </w:tcBorders>
             <w:tcMar>
               <w:top w:w="30" w:type="dxa"/>
               <w:left w:w="45" w:type="dxa"/>
@@ -6918,12 +7789,6 @@
         <w:tc>
           <w:tcPr>
             <w:tcW w:w="0" w:type="auto"/>
-            <w:tcBorders>
-              <w:top w:val="single" w:sz="6" w:space="0" w:color="CCCCCC"/>
-              <w:left w:val="single" w:sz="6" w:space="0" w:color="CCCCCC"/>
-              <w:bottom w:val="single" w:sz="6" w:space="0" w:color="CCCCCC"/>
-              <w:right w:val="single" w:sz="6" w:space="0" w:color="CCCCCC"/>
-            </w:tcBorders>
             <w:tcMar>
               <w:top w:w="30" w:type="dxa"/>
               <w:left w:w="45" w:type="dxa"/>
@@ -6955,12 +7820,6 @@
         <w:tc>
           <w:tcPr>
             <w:tcW w:w="0" w:type="auto"/>
-            <w:tcBorders>
-              <w:top w:val="single" w:sz="6" w:space="0" w:color="CCCCCC"/>
-              <w:left w:val="single" w:sz="6" w:space="0" w:color="CCCCCC"/>
-              <w:bottom w:val="single" w:sz="6" w:space="0" w:color="CCCCCC"/>
-              <w:right w:val="single" w:sz="6" w:space="0" w:color="CCCCCC"/>
-            </w:tcBorders>
             <w:tcMar>
               <w:top w:w="30" w:type="dxa"/>
               <w:left w:w="45" w:type="dxa"/>
@@ -6992,12 +7851,6 @@
         <w:tc>
           <w:tcPr>
             <w:tcW w:w="0" w:type="auto"/>
-            <w:tcBorders>
-              <w:top w:val="single" w:sz="6" w:space="0" w:color="CCCCCC"/>
-              <w:left w:val="single" w:sz="6" w:space="0" w:color="CCCCCC"/>
-              <w:bottom w:val="single" w:sz="6" w:space="0" w:color="CCCCCC"/>
-              <w:right w:val="single" w:sz="6" w:space="0" w:color="CCCCCC"/>
-            </w:tcBorders>
             <w:tcMar>
               <w:top w:w="30" w:type="dxa"/>
               <w:left w:w="45" w:type="dxa"/>
@@ -7075,12 +7928,6 @@
         <w:tc>
           <w:tcPr>
             <w:tcW w:w="0" w:type="auto"/>
-            <w:tcBorders>
-              <w:top w:val="single" w:sz="6" w:space="0" w:color="CCCCCC"/>
-              <w:left w:val="single" w:sz="6" w:space="0" w:color="CCCCCC"/>
-              <w:bottom w:val="single" w:sz="6" w:space="0" w:color="CCCCCC"/>
-              <w:right w:val="single" w:sz="6" w:space="0" w:color="CCCCCC"/>
-            </w:tcBorders>
             <w:tcMar>
               <w:top w:w="30" w:type="dxa"/>
               <w:left w:w="45" w:type="dxa"/>
@@ -7145,12 +7992,6 @@
         <w:tc>
           <w:tcPr>
             <w:tcW w:w="0" w:type="auto"/>
-            <w:tcBorders>
-              <w:top w:val="single" w:sz="6" w:space="0" w:color="CCCCCC"/>
-              <w:left w:val="single" w:sz="6" w:space="0" w:color="CCCCCC"/>
-              <w:bottom w:val="single" w:sz="6" w:space="0" w:color="CCCCCC"/>
-              <w:right w:val="single" w:sz="6" w:space="0" w:color="CCCCCC"/>
-            </w:tcBorders>
             <w:tcMar>
               <w:top w:w="30" w:type="dxa"/>
               <w:left w:w="45" w:type="dxa"/>
@@ -7182,12 +8023,6 @@
         <w:tc>
           <w:tcPr>
             <w:tcW w:w="0" w:type="auto"/>
-            <w:tcBorders>
-              <w:top w:val="single" w:sz="6" w:space="0" w:color="CCCCCC"/>
-              <w:left w:val="single" w:sz="6" w:space="0" w:color="CCCCCC"/>
-              <w:bottom w:val="single" w:sz="6" w:space="0" w:color="CCCCCC"/>
-              <w:right w:val="single" w:sz="6" w:space="0" w:color="CCCCCC"/>
-            </w:tcBorders>
             <w:tcMar>
               <w:top w:w="30" w:type="dxa"/>
               <w:left w:w="45" w:type="dxa"/>
@@ -7219,12 +8054,6 @@
         <w:tc>
           <w:tcPr>
             <w:tcW w:w="0" w:type="auto"/>
-            <w:tcBorders>
-              <w:top w:val="single" w:sz="6" w:space="0" w:color="CCCCCC"/>
-              <w:left w:val="single" w:sz="6" w:space="0" w:color="CCCCCC"/>
-              <w:bottom w:val="single" w:sz="6" w:space="0" w:color="CCCCCC"/>
-              <w:right w:val="single" w:sz="6" w:space="0" w:color="CCCCCC"/>
-            </w:tcBorders>
             <w:tcMar>
               <w:top w:w="30" w:type="dxa"/>
               <w:left w:w="45" w:type="dxa"/>
@@ -7322,12 +8151,6 @@
         <w:tc>
           <w:tcPr>
             <w:tcW w:w="0" w:type="auto"/>
-            <w:tcBorders>
-              <w:top w:val="single" w:sz="6" w:space="0" w:color="CCCCCC"/>
-              <w:left w:val="single" w:sz="6" w:space="0" w:color="CCCCCC"/>
-              <w:bottom w:val="single" w:sz="6" w:space="0" w:color="CCCCCC"/>
-              <w:right w:val="single" w:sz="6" w:space="0" w:color="CCCCCC"/>
-            </w:tcBorders>
             <w:tcMar>
               <w:top w:w="30" w:type="dxa"/>
               <w:left w:w="45" w:type="dxa"/>
@@ -7412,18 +8235,699 @@
         </w:sectPr>
       </w:pPr>
     </w:p>
-    <w:p>
-      <w:pPr>
-        <w:spacing w:line="480" w:lineRule="auto"/>
-        <w:jc w:val="both"/>
-        <w:rPr>
-          <w:rFonts w:ascii="Times New Roman" w:hAnsi="Times New Roman" w:cs="Times New Roman"/>
-          <w:sz w:val="24"/>
-          <w:szCs w:val="24"/>
-          <w:lang w:val="en-US"/>
-        </w:rPr>
-      </w:pPr>
-    </w:p>
+    <w:sdt>
+      <w:sdtPr>
+        <w:rPr>
+          <w:rFonts w:ascii="Times New Roman" w:hAnsi="Times New Roman" w:cs="Times New Roman"/>
+          <w:sz w:val="24"/>
+          <w:szCs w:val="24"/>
+          <w:lang w:val="en-US"/>
+        </w:rPr>
+        <w:tag w:val="MENDELEY_BIBLIOGRAPHY"/>
+        <w:id w:val="-407464775"/>
+        <w:placeholder>
+          <w:docPart w:val="DefaultPlaceholder_-1854013440"/>
+        </w:placeholder>
+      </w:sdtPr>
+      <w:sdtContent>
+        <w:p>
+          <w:pPr>
+            <w:autoSpaceDE w:val="0"/>
+            <w:autoSpaceDN w:val="0"/>
+            <w:spacing w:line="480" w:lineRule="auto"/>
+            <w:ind w:hanging="480"/>
+            <w:jc w:val="center"/>
+            <w:divId w:val="1168907514"/>
+            <w:rPr>
+              <w:rStyle w:val="Heading1Char"/>
+              <w:rFonts w:ascii="Times New Roman" w:hAnsi="Times New Roman" w:cs="Times New Roman"/>
+              <w:b/>
+              <w:bCs/>
+              <w:color w:val="auto"/>
+              <w:sz w:val="24"/>
+              <w:szCs w:val="24"/>
+            </w:rPr>
+          </w:pPr>
+          <w:r>
+            <w:rPr>
+              <w:rStyle w:val="Heading1Char"/>
+              <w:rFonts w:ascii="Times New Roman" w:hAnsi="Times New Roman" w:cs="Times New Roman"/>
+              <w:b/>
+              <w:bCs/>
+              <w:color w:val="auto"/>
+              <w:sz w:val="24"/>
+              <w:szCs w:val="24"/>
+            </w:rPr>
+            <w:t>DAFTAR PUSTAKA</w:t>
+          </w:r>
+        </w:p>
+        <w:p>
+          <w:pPr>
+            <w:autoSpaceDE w:val="0"/>
+            <w:autoSpaceDN w:val="0"/>
+            <w:spacing w:line="480" w:lineRule="auto"/>
+            <w:ind w:hanging="480"/>
+            <w:divId w:val="1168907514"/>
+            <w:rPr>
+              <w:rFonts w:eastAsia="Times New Roman"/>
+              <w:kern w:val="0"/>
+              <w:sz w:val="24"/>
+              <w:szCs w:val="24"/>
+              <w14:ligatures w14:val="none"/>
+            </w:rPr>
+          </w:pPr>
+          <w:r>
+            <w:rPr>
+              <w:rFonts w:eastAsia="Times New Roman"/>
+            </w:rPr>
+            <w:t xml:space="preserve">Abadi, M., Agarwal, A., Barham, P., Brevdo, E., Chen, Z., Citro, C., Corrado, G. S., Davis, A., Dean, J., Devin, M., Ghemawat, S., Goodfellow, I., Harp, A., Irving, G., Isard, M., Jia, Y., Jozefowicz, R., Kaiser, L., Kudlur, M., … Research, G. (2016). </w:t>
+          </w:r>
+          <w:r>
+            <w:rPr>
+              <w:rFonts w:eastAsia="Times New Roman"/>
+              <w:i/>
+              <w:iCs/>
+            </w:rPr>
+            <w:t>TensorFlow: Large-Scale Machine Learning on Heterogeneous Distributed Systems</w:t>
+          </w:r>
+          <w:r>
+            <w:rPr>
+              <w:rFonts w:eastAsia="Times New Roman"/>
+            </w:rPr>
+            <w:t>. https://arxiv.org/abs/1603.04467v2</w:t>
+          </w:r>
+        </w:p>
+        <w:p>
+          <w:pPr>
+            <w:autoSpaceDE w:val="0"/>
+            <w:autoSpaceDN w:val="0"/>
+            <w:spacing w:line="480" w:lineRule="auto"/>
+            <w:ind w:hanging="480"/>
+            <w:divId w:val="1140806842"/>
+            <w:rPr>
+              <w:rFonts w:eastAsia="Times New Roman"/>
+            </w:rPr>
+          </w:pPr>
+          <w:r>
+            <w:rPr>
+              <w:rFonts w:eastAsia="Times New Roman"/>
+            </w:rPr>
+            <w:t xml:space="preserve">Buslaev, A., Iglovikov, V. I., Khvedchenya, E., Parinov, A., Druzhinin, M., &amp; Kalinin, A. A. (2020). Albumentations: Fast and flexible image augmentations. </w:t>
+          </w:r>
+          <w:r>
+            <w:rPr>
+              <w:rFonts w:eastAsia="Times New Roman"/>
+              <w:i/>
+              <w:iCs/>
+            </w:rPr>
+            <w:t>Information (Switzerland)</w:t>
+          </w:r>
+          <w:r>
+            <w:rPr>
+              <w:rFonts w:eastAsia="Times New Roman"/>
+            </w:rPr>
+            <w:t xml:space="preserve">, </w:t>
+          </w:r>
+          <w:r>
+            <w:rPr>
+              <w:rFonts w:eastAsia="Times New Roman"/>
+              <w:i/>
+              <w:iCs/>
+            </w:rPr>
+            <w:t>11</w:t>
+          </w:r>
+          <w:r>
+            <w:rPr>
+              <w:rFonts w:eastAsia="Times New Roman"/>
+            </w:rPr>
+            <w:t>(2). https://doi.org/10.3390/INFO11020125</w:t>
+          </w:r>
+        </w:p>
+        <w:p>
+          <w:pPr>
+            <w:autoSpaceDE w:val="0"/>
+            <w:autoSpaceDN w:val="0"/>
+            <w:spacing w:line="480" w:lineRule="auto"/>
+            <w:ind w:hanging="480"/>
+            <w:divId w:val="392437151"/>
+            <w:rPr>
+              <w:rFonts w:eastAsia="Times New Roman"/>
+            </w:rPr>
+          </w:pPr>
+          <w:r>
+            <w:rPr>
+              <w:rFonts w:eastAsia="Times New Roman"/>
+            </w:rPr>
+            <w:t xml:space="preserve">Chollet, F. (2016). Xception: Deep Learning with Depthwise Separable Convolutions. </w:t>
+          </w:r>
+          <w:r>
+            <w:rPr>
+              <w:rFonts w:eastAsia="Times New Roman"/>
+              <w:i/>
+              <w:iCs/>
+            </w:rPr>
+            <w:t>Proceedings - 30th IEEE Conference on Computer Vision and Pattern Recognition, CVPR 2017</w:t>
+          </w:r>
+          <w:r>
+            <w:rPr>
+              <w:rFonts w:eastAsia="Times New Roman"/>
+            </w:rPr>
+            <w:t xml:space="preserve">, </w:t>
+          </w:r>
+          <w:r>
+            <w:rPr>
+              <w:rFonts w:eastAsia="Times New Roman"/>
+              <w:i/>
+              <w:iCs/>
+            </w:rPr>
+            <w:t>2017-January</w:t>
+          </w:r>
+          <w:r>
+            <w:rPr>
+              <w:rFonts w:eastAsia="Times New Roman"/>
+            </w:rPr>
+            <w:t>, 1800–1807. https://doi.org/10.1109/CVPR.2017.195</w:t>
+          </w:r>
+        </w:p>
+        <w:p>
+          <w:pPr>
+            <w:autoSpaceDE w:val="0"/>
+            <w:autoSpaceDN w:val="0"/>
+            <w:spacing w:line="480" w:lineRule="auto"/>
+            <w:ind w:hanging="480"/>
+            <w:divId w:val="1531337821"/>
+            <w:rPr>
+              <w:rFonts w:eastAsia="Times New Roman"/>
+            </w:rPr>
+          </w:pPr>
+          <w:r>
+            <w:rPr>
+              <w:rFonts w:eastAsia="Times New Roman"/>
+            </w:rPr>
+            <w:t xml:space="preserve">Iman, M., Rasheed, K., &amp; Arabnia, H. R. (2022). A Review of Deep Transfer Learning and Recent Advancements. </w:t>
+          </w:r>
+          <w:r>
+            <w:rPr>
+              <w:rFonts w:eastAsia="Times New Roman"/>
+              <w:i/>
+              <w:iCs/>
+            </w:rPr>
+            <w:t>Technologies</w:t>
+          </w:r>
+          <w:r>
+            <w:rPr>
+              <w:rFonts w:eastAsia="Times New Roman"/>
+            </w:rPr>
+            <w:t xml:space="preserve">, </w:t>
+          </w:r>
+          <w:r>
+            <w:rPr>
+              <w:rFonts w:eastAsia="Times New Roman"/>
+              <w:i/>
+              <w:iCs/>
+            </w:rPr>
+            <w:t>11</w:t>
+          </w:r>
+          <w:r>
+            <w:rPr>
+              <w:rFonts w:eastAsia="Times New Roman"/>
+            </w:rPr>
+            <w:t>(2), 40. https://doi.org/10.3390/technologies11020040</w:t>
+          </w:r>
+        </w:p>
+        <w:p>
+          <w:pPr>
+            <w:autoSpaceDE w:val="0"/>
+            <w:autoSpaceDN w:val="0"/>
+            <w:spacing w:line="480" w:lineRule="auto"/>
+            <w:ind w:hanging="480"/>
+            <w:divId w:val="2141921032"/>
+            <w:rPr>
+              <w:rFonts w:eastAsia="Times New Roman"/>
+            </w:rPr>
+          </w:pPr>
+          <w:r>
+            <w:rPr>
+              <w:rFonts w:eastAsia="Times New Roman"/>
+            </w:rPr>
+            <w:t xml:space="preserve">Lecun, Y., Bengio, Y., &amp; Hinton, G. (2015). Deep learning. </w:t>
+          </w:r>
+          <w:r>
+            <w:rPr>
+              <w:rFonts w:eastAsia="Times New Roman"/>
+              <w:i/>
+              <w:iCs/>
+            </w:rPr>
+            <w:t>Nature 2015 521:7553</w:t>
+          </w:r>
+          <w:r>
+            <w:rPr>
+              <w:rFonts w:eastAsia="Times New Roman"/>
+            </w:rPr>
+            <w:t xml:space="preserve">, </w:t>
+          </w:r>
+          <w:r>
+            <w:rPr>
+              <w:rFonts w:eastAsia="Times New Roman"/>
+              <w:i/>
+              <w:iCs/>
+            </w:rPr>
+            <w:t>521</w:t>
+          </w:r>
+          <w:r>
+            <w:rPr>
+              <w:rFonts w:eastAsia="Times New Roman"/>
+            </w:rPr>
+            <w:t>(7553), 436–444. https://doi.org/10.1038/nature14539</w:t>
+          </w:r>
+        </w:p>
+        <w:p>
+          <w:pPr>
+            <w:autoSpaceDE w:val="0"/>
+            <w:autoSpaceDN w:val="0"/>
+            <w:spacing w:line="480" w:lineRule="auto"/>
+            <w:ind w:hanging="480"/>
+            <w:divId w:val="184364760"/>
+            <w:rPr>
+              <w:rFonts w:eastAsia="Times New Roman"/>
+            </w:rPr>
+          </w:pPr>
+          <w:r>
+            <w:rPr>
+              <w:rFonts w:eastAsia="Times New Roman"/>
+            </w:rPr>
+            <w:t xml:space="preserve">Perez, F., Vasconcelos, C., Avila, S., &amp; Valle, E. (2018). Data Augmentation for Skin Lesion Analysis. </w:t>
+          </w:r>
+          <w:r>
+            <w:rPr>
+              <w:rFonts w:eastAsia="Times New Roman"/>
+              <w:i/>
+              <w:iCs/>
+            </w:rPr>
+            <w:t>Lecture Notes in Computer Science (Including Subseries Lecture Notes in Artificial Intelligence and Lecture Notes in Bioinformatics)</w:t>
+          </w:r>
+          <w:r>
+            <w:rPr>
+              <w:rFonts w:eastAsia="Times New Roman"/>
+            </w:rPr>
+            <w:t xml:space="preserve">, </w:t>
+          </w:r>
+          <w:r>
+            <w:rPr>
+              <w:rFonts w:eastAsia="Times New Roman"/>
+              <w:i/>
+              <w:iCs/>
+            </w:rPr>
+            <w:t>11041 LNCS</w:t>
+          </w:r>
+          <w:r>
+            <w:rPr>
+              <w:rFonts w:eastAsia="Times New Roman"/>
+            </w:rPr>
+            <w:t>, 303–311. https://doi.org/10.1007/978-3-030-01201-4_33</w:t>
+          </w:r>
+        </w:p>
+        <w:p>
+          <w:pPr>
+            <w:autoSpaceDE w:val="0"/>
+            <w:autoSpaceDN w:val="0"/>
+            <w:spacing w:line="480" w:lineRule="auto"/>
+            <w:ind w:hanging="480"/>
+            <w:divId w:val="687217717"/>
+            <w:rPr>
+              <w:rFonts w:eastAsia="Times New Roman"/>
+            </w:rPr>
+          </w:pPr>
+          <w:r>
+            <w:rPr>
+              <w:rFonts w:eastAsia="Times New Roman"/>
+            </w:rPr>
+            <w:t xml:space="preserve">Saponara, S., &amp; Elhanashi, A. (2022). Impact of Image Resizing on Deep Learning Detectors for Training Time and Model Performance. </w:t>
+          </w:r>
+          <w:r>
+            <w:rPr>
+              <w:rFonts w:eastAsia="Times New Roman"/>
+              <w:i/>
+              <w:iCs/>
+            </w:rPr>
+            <w:t>Lecture Notes in Electrical Engineering</w:t>
+          </w:r>
+          <w:r>
+            <w:rPr>
+              <w:rFonts w:eastAsia="Times New Roman"/>
+            </w:rPr>
+            <w:t xml:space="preserve">, </w:t>
+          </w:r>
+          <w:r>
+            <w:rPr>
+              <w:rFonts w:eastAsia="Times New Roman"/>
+              <w:i/>
+              <w:iCs/>
+            </w:rPr>
+            <w:t>866 LNEE</w:t>
+          </w:r>
+          <w:r>
+            <w:rPr>
+              <w:rFonts w:eastAsia="Times New Roman"/>
+            </w:rPr>
+            <w:t>, 10–17. https://doi.org/10.1007/978-3-030-95498-7_2/COVER</w:t>
+          </w:r>
+        </w:p>
+        <w:p>
+          <w:pPr>
+            <w:autoSpaceDE w:val="0"/>
+            <w:autoSpaceDN w:val="0"/>
+            <w:spacing w:line="480" w:lineRule="auto"/>
+            <w:ind w:hanging="480"/>
+            <w:divId w:val="499778635"/>
+            <w:rPr>
+              <w:rFonts w:eastAsia="Times New Roman"/>
+            </w:rPr>
+          </w:pPr>
+          <w:r>
+            <w:rPr>
+              <w:rFonts w:eastAsia="Times New Roman"/>
+            </w:rPr>
+            <w:lastRenderedPageBreak/>
+            <w:t xml:space="preserve">Simonyan, K., &amp; Zisserman, A. (2014). Very Deep Convolutional Networks for Large-Scale Image Recognition. </w:t>
+          </w:r>
+          <w:r>
+            <w:rPr>
+              <w:rFonts w:eastAsia="Times New Roman"/>
+              <w:i/>
+              <w:iCs/>
+            </w:rPr>
+            <w:t>3rd International Conference on Learning Representations, ICLR 2015 - Conference Track Proceedings</w:t>
+          </w:r>
+          <w:r>
+            <w:rPr>
+              <w:rFonts w:eastAsia="Times New Roman"/>
+            </w:rPr>
+            <w:t>. https://arxiv.org/abs/1409.1556v6</w:t>
+          </w:r>
+        </w:p>
+        <w:p>
+          <w:pPr>
+            <w:autoSpaceDE w:val="0"/>
+            <w:autoSpaceDN w:val="0"/>
+            <w:spacing w:line="480" w:lineRule="auto"/>
+            <w:ind w:hanging="480"/>
+            <w:divId w:val="772087924"/>
+            <w:rPr>
+              <w:rFonts w:eastAsia="Times New Roman"/>
+            </w:rPr>
+          </w:pPr>
+          <w:r>
+            <w:rPr>
+              <w:rFonts w:eastAsia="Times New Roman"/>
+            </w:rPr>
+            <w:t xml:space="preserve">Szegedy, C., Liu, W., Jia, Y., Sermanet, P., Reed, S., Anguelov, D., Erhan, D., Vanhoucke, V., &amp; Rabinovich, A. (2015). Going deeper with convolutions. </w:t>
+          </w:r>
+          <w:r>
+            <w:rPr>
+              <w:rFonts w:eastAsia="Times New Roman"/>
+              <w:i/>
+              <w:iCs/>
+            </w:rPr>
+            <w:t>Proceedings of the IEEE Computer Society Conference on Computer Vision and Pattern Recognition</w:t>
+          </w:r>
+          <w:r>
+            <w:rPr>
+              <w:rFonts w:eastAsia="Times New Roman"/>
+            </w:rPr>
+            <w:t xml:space="preserve">, </w:t>
+          </w:r>
+          <w:r>
+            <w:rPr>
+              <w:rFonts w:eastAsia="Times New Roman"/>
+              <w:i/>
+              <w:iCs/>
+            </w:rPr>
+            <w:t>07-12-June-2015</w:t>
+          </w:r>
+          <w:r>
+            <w:rPr>
+              <w:rFonts w:eastAsia="Times New Roman"/>
+            </w:rPr>
+            <w:t>, 1–9. https://doi.org/10.1109/CVPR.2015.7298594</w:t>
+          </w:r>
+        </w:p>
+        <w:p>
+          <w:pPr>
+            <w:autoSpaceDE w:val="0"/>
+            <w:autoSpaceDN w:val="0"/>
+            <w:spacing w:line="480" w:lineRule="auto"/>
+            <w:ind w:hanging="480"/>
+            <w:divId w:val="233203362"/>
+            <w:rPr>
+              <w:rFonts w:eastAsia="Times New Roman"/>
+            </w:rPr>
+          </w:pPr>
+          <w:r>
+            <w:rPr>
+              <w:rFonts w:eastAsia="Times New Roman"/>
+            </w:rPr>
+            <w:t xml:space="preserve">Szegedy, C., Vanhoucke, V., Ioffe, S., Shlens, J., &amp; Wojna, Z. (2016). Rethinking the Inception Architecture for Computer Vision. </w:t>
+          </w:r>
+          <w:r>
+            <w:rPr>
+              <w:rFonts w:eastAsia="Times New Roman"/>
+              <w:i/>
+              <w:iCs/>
+            </w:rPr>
+            <w:t>Proceedings of the IEEE Computer Society Conference on Computer Vision and Pattern Recognition</w:t>
+          </w:r>
+          <w:r>
+            <w:rPr>
+              <w:rFonts w:eastAsia="Times New Roman"/>
+            </w:rPr>
+            <w:t xml:space="preserve">, </w:t>
+          </w:r>
+          <w:r>
+            <w:rPr>
+              <w:rFonts w:eastAsia="Times New Roman"/>
+              <w:i/>
+              <w:iCs/>
+            </w:rPr>
+            <w:t>2016-December</w:t>
+          </w:r>
+          <w:r>
+            <w:rPr>
+              <w:rFonts w:eastAsia="Times New Roman"/>
+            </w:rPr>
+            <w:t>, 2818–2826. https://doi.org/10.1109/CVPR.2016.308</w:t>
+          </w:r>
+        </w:p>
+        <w:sdt>
+          <w:sdtPr>
+            <w:id w:val="2036226373"/>
+            <w:docPartObj>
+              <w:docPartGallery w:val="Bibliographies"/>
+              <w:docPartUnique/>
+            </w:docPartObj>
+          </w:sdtPr>
+          <w:sdtEndPr>
+            <w:rPr>
+              <w:rFonts w:asciiTheme="minorHAnsi" w:eastAsiaTheme="minorHAnsi" w:hAnsiTheme="minorHAnsi" w:cstheme="minorBidi"/>
+              <w:color w:val="auto"/>
+              <w:kern w:val="2"/>
+              <w:sz w:val="22"/>
+              <w:szCs w:val="22"/>
+              <w14:ligatures w14:val="standardContextual"/>
+            </w:rPr>
+          </w:sdtEndPr>
+          <w:sdtContent>
+            <w:p>
+              <w:pPr>
+                <w:pStyle w:val="Heading1"/>
+                <w:spacing w:line="480" w:lineRule="auto"/>
+                <w:jc w:val="center"/>
+                <w:rPr>
+                  <w:rFonts w:ascii="Times New Roman" w:hAnsi="Times New Roman" w:cs="Times New Roman"/>
+                  <w:b/>
+                  <w:bCs/>
+                  <w:color w:val="auto"/>
+                  <w:sz w:val="24"/>
+                  <w:szCs w:val="24"/>
+                  <w:lang w:val="en-US"/>
+                </w:rPr>
+              </w:pPr>
+              <w:r>
+                <w:rPr>
+                  <w:rFonts w:ascii="Times New Roman" w:hAnsi="Times New Roman" w:cs="Times New Roman"/>
+                  <w:b/>
+                  <w:bCs/>
+                  <w:color w:val="auto"/>
+                  <w:sz w:val="24"/>
+                  <w:szCs w:val="24"/>
+                  <w:lang w:val="en-US"/>
+                </w:rPr>
+                <w:t>DAFTAR PUSTAKA BUKU</w:t>
+              </w:r>
+            </w:p>
+            <w:sdt>
+              <w:sdtPr>
+                <w:id w:val="-573587230"/>
+                <w:bibliography/>
+              </w:sdtPr>
+              <w:sdtContent>
+                <w:p>
+                  <w:pPr>
+                    <w:pStyle w:val="Bibliography"/>
+                    <w:spacing w:line="480" w:lineRule="auto"/>
+                    <w:ind w:left="720" w:hanging="720"/>
+                    <w:rPr>
+                      <w:kern w:val="0"/>
+                      <w:sz w:val="24"/>
+                      <w:szCs w:val="24"/>
+                      <w14:ligatures w14:val="none"/>
+                    </w:rPr>
+                  </w:pPr>
+                  <w:r>
+                    <w:rPr>
+                      <w:noProof w:val="0"/>
+                    </w:rPr>
+                    <w:fldChar w:fldCharType="begin"/>
+                  </w:r>
+                  <w:r>
+                    <w:instrText xml:space="preserve"> BIBLIOGRAPHY </w:instrText>
+                  </w:r>
+                  <w:r>
+                    <w:rPr>
+                      <w:noProof w:val="0"/>
+                    </w:rPr>
+                    <w:fldChar w:fldCharType="separate"/>
+                  </w:r>
+                  <w:r>
+                    <w:t xml:space="preserve">Burkov, A. (2019). </w:t>
+                  </w:r>
+                  <w:r>
+                    <w:rPr>
+                      <w:i/>
+                      <w:iCs/>
+                    </w:rPr>
+                    <w:t>The Hundred-Page Machine Learning Book.</w:t>
+                  </w:r>
+                  <w:r>
+                    <w:t xml:space="preserve"> Andriy Burkov.</w:t>
+                  </w:r>
+                </w:p>
+                <w:p>
+                  <w:pPr>
+                    <w:pStyle w:val="Bibliography"/>
+                    <w:spacing w:line="480" w:lineRule="auto"/>
+                    <w:ind w:left="720" w:hanging="720"/>
+                  </w:pPr>
+                  <w:r>
+                    <w:t xml:space="preserve">Gonzalez, R. C., &amp; Woods, R. E. (2018). </w:t>
+                  </w:r>
+                  <w:r>
+                    <w:rPr>
+                      <w:i/>
+                      <w:iCs/>
+                    </w:rPr>
+                    <w:t>Digital Image Processing (4th ed., Global ed.).</w:t>
+                  </w:r>
+                  <w:r>
+                    <w:t xml:space="preserve"> Harlow, England: Pearson Education Limited.</w:t>
+                  </w:r>
+                </w:p>
+                <w:p>
+                  <w:pPr>
+                    <w:pStyle w:val="Bibliography"/>
+                    <w:spacing w:line="480" w:lineRule="auto"/>
+                    <w:ind w:left="720" w:hanging="720"/>
+                  </w:pPr>
+                  <w:r>
+                    <w:t xml:space="preserve">Ranjan, C. (2019). </w:t>
+                  </w:r>
+                  <w:r>
+                    <w:rPr>
+                      <w:i/>
+                      <w:iCs/>
+                    </w:rPr>
+                    <w:t>Understanding Deep Learning: Application in Rare Event Prediction.</w:t>
+                  </w:r>
+                  <w:r>
+                    <w:t xml:space="preserve"> Chitta Ranjan.</w:t>
+                  </w:r>
+                </w:p>
+                <w:p>
+                  <w:pPr>
+                    <w:pStyle w:val="Bibliography"/>
+                    <w:spacing w:line="480" w:lineRule="auto"/>
+                    <w:ind w:left="720" w:hanging="720"/>
+                  </w:pPr>
+                  <w:r>
+                    <w:t xml:space="preserve">Torrey, L., &amp; Shavlik, J. (2009). </w:t>
+                  </w:r>
+                  <w:r>
+                    <w:rPr>
+                      <w:i/>
+                      <w:iCs/>
+                    </w:rPr>
+                    <w:t>Chapter: Transfer Learning.</w:t>
+                  </w:r>
+                  <w:r>
+                    <w:t xml:space="preserve"> Hershey, Pennsylvania: IGI Global.</w:t>
+                  </w:r>
+                </w:p>
+                <w:p>
+                  <w:pPr>
+                    <w:pStyle w:val="Bibliography"/>
+                    <w:spacing w:line="480" w:lineRule="auto"/>
+                    <w:ind w:left="720" w:hanging="720"/>
+                  </w:pPr>
+                  <w:r>
+                    <w:t xml:space="preserve">Zaccone, G., &amp; Karim, M. R. (2018). </w:t>
+                  </w:r>
+                  <w:r>
+                    <w:rPr>
+                      <w:i/>
+                      <w:iCs/>
+                    </w:rPr>
+                    <w:t>Deep Learning with TensorFlow: Explore neural networks and build intelligent systems with Python (2nd ed.).</w:t>
+                  </w:r>
+                  <w:r>
+                    <w:t xml:space="preserve"> Birmingham, United Kingdom: Packt Publishing.</w:t>
+                  </w:r>
+                </w:p>
+                <w:p>
+                  <w:pPr>
+                    <w:spacing w:line="480" w:lineRule="auto"/>
+                  </w:pPr>
+                  <w:r>
+                    <w:rPr>
+                      <w:b/>
+                      <w:bCs/>
+                    </w:rPr>
+                    <w:fldChar w:fldCharType="end"/>
+                  </w:r>
+                </w:p>
+              </w:sdtContent>
+            </w:sdt>
+          </w:sdtContent>
+        </w:sdt>
+        <w:p>
+          <w:pPr>
+            <w:spacing w:line="480" w:lineRule="auto"/>
+            <w:jc w:val="both"/>
+            <w:rPr>
+              <w:rFonts w:ascii="Times New Roman" w:hAnsi="Times New Roman" w:cs="Times New Roman"/>
+              <w:sz w:val="24"/>
+              <w:szCs w:val="24"/>
+              <w:lang w:val="en-US"/>
+            </w:rPr>
+          </w:pPr>
+          <w:r>
+            <w:rPr>
+              <w:rFonts w:eastAsia="Times New Roman"/>
+            </w:rPr>
+            <w:t> </w:t>
+          </w:r>
+        </w:p>
+      </w:sdtContent>
+    </w:sdt>
     <w:sectPr>
       <w:pgSz w:w="12240" w:h="15840"/>
       <w:pgMar w:top="1440" w:right="1440" w:bottom="1440" w:left="1440" w:header="720" w:footer="720" w:gutter="0"/>
@@ -8654,6 +10158,7 @@
   <w:style w:type="character" w:default="1" w:styleId="DefaultParagraphFont">
     <w:name w:val="Default Paragraph Font"/>
     <w:uiPriority w:val="1"/>
+    <w:semiHidden/>
     <w:unhideWhenUsed/>
   </w:style>
   <w:style w:type="table" w:default="1" w:styleId="TableNormal">
@@ -8804,6 +10309,562 @@
     </w:rPr>
   </w:style>
 </w:styles>
+</file>
+
+<file path=word/glossary/document.xml><?xml version="1.0" encoding="utf-8"?>
+<w:glossaryDocument xmlns:wpc="http://schemas.microsoft.com/office/word/2010/wordprocessingCanvas" xmlns:cx="http://schemas.microsoft.com/office/drawing/2014/chartex" xmlns:cx1="http://schemas.microsoft.com/office/drawing/2015/9/8/chartex" xmlns:cx2="http://schemas.microsoft.com/office/drawing/2015/10/21/chartex" xmlns:cx3="http://schemas.microsoft.com/office/drawing/2016/5/9/chartex" xmlns:cx4="http://schemas.microsoft.com/office/drawing/2016/5/10/chartex" xmlns:cx5="http://schemas.microsoft.com/office/drawing/2016/5/11/chartex" xmlns:cx6="http://schemas.microsoft.com/office/drawing/2016/5/12/chartex" xmlns:cx7="http://schemas.microsoft.com/office/drawing/2016/5/13/chartex" xmlns:cx8="http://schemas.microsoft.com/office/drawing/2016/5/14/chartex" xmlns:mc="http://schemas.openxmlformats.org/markup-compatibility/2006" xmlns:aink="http://schemas.microsoft.com/office/drawing/2016/ink" xmlns:am3d="http://schemas.microsoft.com/office/drawing/2017/model3d" xmlns:o="urn:schemas-microsoft-com:office:office" xmlns:oel="http://schemas.microsoft.com/office/2019/extlst" xmlns:r="http://schemas.openxmlformats.org/officeDocument/2006/relationships" xmlns:m="http://schemas.openxmlformats.org/officeDocument/2006/math" xmlns:v="urn:schemas-microsoft-com:vml" xmlns:wp14="http://schemas.microsoft.com/office/word/2010/wordprocessingDrawing" xmlns:wp="http://schemas.openxmlformats.org/drawingml/2006/wordprocessingDrawing" xmlns:w10="urn:schemas-microsoft-com:office:word" xmlns:w="http://schemas.openxmlformats.org/wordprocessingml/2006/main" xmlns:w14="http://schemas.microsoft.com/office/word/2010/wordml" xmlns:w15="http://schemas.microsoft.com/office/word/2012/wordml" xmlns:w16cex="http://schemas.microsoft.com/office/word/2018/wordml/cex" xmlns:w16cid="http://schemas.microsoft.com/office/word/2016/wordml/cid" xmlns:w16="http://schemas.microsoft.com/office/word/2018/wordml" xmlns:w16sdtdh="http://schemas.microsoft.com/office/word/2020/wordml/sdtdatahash" xmlns:w16se="http://schemas.microsoft.com/office/word/2015/wordml/symex" xmlns:wpg="http://schemas.microsoft.com/office/word/2010/wordprocessingGroup" xmlns:wpi="http://schemas.microsoft.com/office/word/2010/wordprocessingInk" xmlns:wne="http://schemas.microsoft.com/office/word/2006/wordml" xmlns:wps="http://schemas.microsoft.com/office/word/2010/wordprocessingShape" mc:Ignorable="w14 w15 w16se w16cid w16 w16cex w16sdtdh wp14">
+  <w:docParts>
+    <w:docPart>
+      <w:docPartPr>
+        <w:name w:val="DefaultPlaceholder_-1854013440"/>
+        <w:category>
+          <w:name w:val="General"/>
+          <w:gallery w:val="placeholder"/>
+        </w:category>
+        <w:types>
+          <w:type w:val="bbPlcHdr"/>
+        </w:types>
+        <w:behaviors>
+          <w:behavior w:val="content"/>
+        </w:behaviors>
+        <w:guid w:val="{37EA391D-701F-4829-A55F-672ACF10220F}"/>
+      </w:docPartPr>
+      <w:docPartBody>
+        <w:p>
+          <w:r>
+            <w:rPr>
+              <w:rStyle w:val="PlaceholderText"/>
+            </w:rPr>
+            <w:t>Click or tap here to enter text.</w:t>
+          </w:r>
+        </w:p>
+      </w:docPartBody>
+    </w:docPart>
+  </w:docParts>
+</w:glossaryDocument>
+</file>
+
+<file path=word/glossary/fontTable.xml><?xml version="1.0" encoding="utf-8"?>
+<w:fonts xmlns:mc="http://schemas.openxmlformats.org/markup-compatibility/2006" xmlns:r="http://schemas.openxmlformats.org/officeDocument/2006/relationships" xmlns:w="http://schemas.openxmlformats.org/wordprocessingml/2006/main" xmlns:w14="http://schemas.microsoft.com/office/word/2010/wordml" xmlns:w15="http://schemas.microsoft.com/office/word/2012/wordml" xmlns:w16cex="http://schemas.microsoft.com/office/word/2018/wordml/cex" xmlns:w16cid="http://schemas.microsoft.com/office/word/2016/wordml/cid" xmlns:w16="http://schemas.microsoft.com/office/word/2018/wordml" xmlns:w16sdtdh="http://schemas.microsoft.com/office/word/2020/wordml/sdtdatahash" xmlns:w16se="http://schemas.microsoft.com/office/word/2015/wordml/symex" mc:Ignorable="w14 w15 w16se w16cid w16 w16cex w16sdtdh">
+  <w:font w:name="Times New Roman">
+    <w:panose1 w:val="02020603050405020304"/>
+    <w:charset w:val="00"/>
+    <w:family w:val="roman"/>
+    <w:pitch w:val="variable"/>
+    <w:sig w:usb0="E0002EFF" w:usb1="C000785B" w:usb2="00000009" w:usb3="00000000" w:csb0="000001FF" w:csb1="00000000"/>
+  </w:font>
+  <w:font w:name="Calibri">
+    <w:panose1 w:val="020F0502020204030204"/>
+    <w:charset w:val="00"/>
+    <w:family w:val="swiss"/>
+    <w:pitch w:val="variable"/>
+    <w:sig w:usb0="E4002EFF" w:usb1="C000247B" w:usb2="00000009" w:usb3="00000000" w:csb0="000001FF" w:csb1="00000000"/>
+  </w:font>
+  <w:font w:name="Calibri Light">
+    <w:panose1 w:val="020F0302020204030204"/>
+    <w:charset w:val="00"/>
+    <w:family w:val="swiss"/>
+    <w:pitch w:val="variable"/>
+    <w:sig w:usb0="E4002EFF" w:usb1="C000247B" w:usb2="00000009" w:usb3="00000000" w:csb0="000001FF" w:csb1="00000000"/>
+  </w:font>
+  <w:font w:name="Cambria Math">
+    <w:panose1 w:val="02040503050406030204"/>
+    <w:charset w:val="00"/>
+    <w:family w:val="roman"/>
+    <w:pitch w:val="variable"/>
+    <w:sig w:usb0="E00006FF" w:usb1="420024FF" w:usb2="02000000" w:usb3="00000000" w:csb0="0000019F" w:csb1="00000000"/>
+  </w:font>
+</w:fonts>
+</file>
+
+<file path=word/glossary/settings.xml><?xml version="1.0" encoding="utf-8"?>
+<w:settings xmlns:mc="http://schemas.openxmlformats.org/markup-compatibility/2006" xmlns:o="urn:schemas-microsoft-com:office:office" xmlns:r="http://schemas.openxmlformats.org/officeDocument/2006/relationships" xmlns:m="http://schemas.openxmlformats.org/officeDocument/2006/math" xmlns:v="urn:schemas-microsoft-com:vml" xmlns:w10="urn:schemas-microsoft-com:office:word" xmlns:w="http://schemas.openxmlformats.org/wordprocessingml/2006/main" xmlns:w14="http://schemas.microsoft.com/office/word/2010/wordml" xmlns:w15="http://schemas.microsoft.com/office/word/2012/wordml" xmlns:w16cex="http://schemas.microsoft.com/office/word/2018/wordml/cex" xmlns:w16cid="http://schemas.microsoft.com/office/word/2016/wordml/cid" xmlns:w16="http://schemas.microsoft.com/office/word/2018/wordml" xmlns:w16sdtdh="http://schemas.microsoft.com/office/word/2020/wordml/sdtdatahash" xmlns:w16se="http://schemas.microsoft.com/office/word/2015/wordml/symex" xmlns:sl="http://schemas.openxmlformats.org/schemaLibrary/2006/main" mc:Ignorable="w14 w15 w16se w16cid w16 w16cex w16sdtdh">
+  <w:view w:val="normal"/>
+  <w:defaultTabStop w:val="720"/>
+  <w:characterSpacingControl w:val="doNotCompress"/>
+  <w:compat>
+    <w:useFELayout/>
+    <w:compatSetting w:name="compatibilityMode" w:uri="http://schemas.microsoft.com/office/word" w:val="15"/>
+    <w:compatSetting w:name="overrideTableStyleFontSizeAndJustification" w:uri="http://schemas.microsoft.com/office/word" w:val="1"/>
+    <w:compatSetting w:name="enableOpenTypeFeatures" w:uri="http://schemas.microsoft.com/office/word" w:val="1"/>
+    <w:compatSetting w:name="doNotFlipMirrorIndents" w:uri="http://schemas.microsoft.com/office/word" w:val="1"/>
+    <w:compatSetting w:name="differentiateMultirowTableHeaders" w:uri="http://schemas.microsoft.com/office/word" w:val="1"/>
+    <w:compatSetting w:name="useWord2013TrackBottomHyphenation" w:uri="http://schemas.microsoft.com/office/word" w:val="0"/>
+  </w:compat>
+  <w:rsids>
+    <w:rsidRoot w:val="00CB794E"/>
+    <w:rsid w:val="00403A5B"/>
+    <w:rsid w:val="00833470"/>
+    <w:rsid w:val="00BA4958"/>
+    <w:rsid w:val="00CB794E"/>
+  </w:rsids>
+  <m:mathPr>
+    <m:mathFont m:val="Cambria Math"/>
+    <m:brkBin m:val="before"/>
+    <m:brkBinSub m:val="--"/>
+    <m:smallFrac m:val="0"/>
+    <m:dispDef/>
+    <m:lMargin m:val="0"/>
+    <m:rMargin m:val="0"/>
+    <m:defJc m:val="centerGroup"/>
+    <m:wrapIndent m:val="1440"/>
+    <m:intLim m:val="subSup"/>
+    <m:naryLim m:val="undOvr"/>
+  </m:mathPr>
+  <w:themeFontLang w:val="en-US"/>
+  <w:clrSchemeMapping w:bg1="light1" w:t1="dark1" w:bg2="light2" w:t2="dark2" w:accent1="accent1" w:accent2="accent2" w:accent3="accent3" w:accent4="accent4" w:accent5="accent5" w:accent6="accent6" w:hyperlink="hyperlink" w:followedHyperlink="followedHyperlink"/>
+  <w:decimalSymbol w:val="."/>
+  <w:listSeparator w:val=","/>
+  <w15:chartTrackingRefBased/>
+</w:settings>
+</file>
+
+<file path=word/glossary/styles.xml><?xml version="1.0" encoding="utf-8"?>
+<w:styles xmlns:mc="http://schemas.openxmlformats.org/markup-compatibility/2006" xmlns:r="http://schemas.openxmlformats.org/officeDocument/2006/relationships" xmlns:w="http://schemas.openxmlformats.org/wordprocessingml/2006/main" xmlns:w14="http://schemas.microsoft.com/office/word/2010/wordml" xmlns:w15="http://schemas.microsoft.com/office/word/2012/wordml" xmlns:w16cex="http://schemas.microsoft.com/office/word/2018/wordml/cex" xmlns:w16cid="http://schemas.microsoft.com/office/word/2016/wordml/cid" xmlns:w16="http://schemas.microsoft.com/office/word/2018/wordml" xmlns:w16sdtdh="http://schemas.microsoft.com/office/word/2020/wordml/sdtdatahash" xmlns:w16se="http://schemas.microsoft.com/office/word/2015/wordml/symex" mc:Ignorable="w14 w15 w16se w16cid w16 w16cex w16sdtdh">
+  <w:docDefaults>
+    <w:rPrDefault>
+      <w:rPr>
+        <w:rFonts w:asciiTheme="minorHAnsi" w:eastAsiaTheme="minorEastAsia" w:hAnsiTheme="minorHAnsi" w:cstheme="minorBidi"/>
+        <w:kern w:val="2"/>
+        <w:sz w:val="22"/>
+        <w:szCs w:val="22"/>
+        <w:lang w:val="en-US" w:eastAsia="en-US" w:bidi="ar-SA"/>
+        <w14:ligatures w14:val="standardContextual"/>
+      </w:rPr>
+    </w:rPrDefault>
+    <w:pPrDefault>
+      <w:pPr>
+        <w:spacing w:after="160" w:line="259" w:lineRule="auto"/>
+      </w:pPr>
+    </w:pPrDefault>
+  </w:docDefaults>
+  <w:latentStyles w:defLockedState="0" w:defUIPriority="99" w:defSemiHidden="0" w:defUnhideWhenUsed="0" w:defQFormat="0" w:count="376">
+    <w:lsdException w:name="Normal" w:uiPriority="0" w:qFormat="1"/>
+    <w:lsdException w:name="heading 1" w:uiPriority="9" w:qFormat="1"/>
+    <w:lsdException w:name="heading 2" w:semiHidden="1" w:uiPriority="9" w:unhideWhenUsed="1" w:qFormat="1"/>
+    <w:lsdException w:name="heading 3" w:semiHidden="1" w:uiPriority="9" w:unhideWhenUsed="1" w:qFormat="1"/>
+    <w:lsdException w:name="heading 4" w:semiHidden="1" w:uiPriority="9" w:unhideWhenUsed="1" w:qFormat="1"/>
+    <w:lsdException w:name="heading 5" w:semiHidden="1" w:uiPriority="9" w:unhideWhenUsed="1" w:qFormat="1"/>
+    <w:lsdException w:name="heading 6" w:semiHidden="1" w:uiPriority="9" w:unhideWhenUsed="1" w:qFormat="1"/>
+    <w:lsdException w:name="heading 7" w:semiHidden="1" w:uiPriority="9" w:unhideWhenUsed="1" w:qFormat="1"/>
+    <w:lsdException w:name="heading 8" w:semiHidden="1" w:uiPriority="9" w:unhideWhenUsed="1" w:qFormat="1"/>
+    <w:lsdException w:name="heading 9" w:semiHidden="1" w:uiPriority="9" w:unhideWhenUsed="1" w:qFormat="1"/>
+    <w:lsdException w:name="index 1" w:semiHidden="1" w:unhideWhenUsed="1"/>
+    <w:lsdException w:name="index 2" w:semiHidden="1" w:unhideWhenUsed="1"/>
+    <w:lsdException w:name="index 3" w:semiHidden="1" w:unhideWhenUsed="1"/>
+    <w:lsdException w:name="index 4" w:semiHidden="1" w:unhideWhenUsed="1"/>
+    <w:lsdException w:name="index 5" w:semiHidden="1" w:unhideWhenUsed="1"/>
+    <w:lsdException w:name="index 6" w:semiHidden="1" w:unhideWhenUsed="1"/>
+    <w:lsdException w:name="index 7" w:semiHidden="1" w:unhideWhenUsed="1"/>
+    <w:lsdException w:name="index 8" w:semiHidden="1" w:unhideWhenUsed="1"/>
+    <w:lsdException w:name="index 9" w:semiHidden="1" w:unhideWhenUsed="1"/>
+    <w:lsdException w:name="toc 1" w:semiHidden="1" w:uiPriority="39" w:unhideWhenUsed="1"/>
+    <w:lsdException w:name="toc 2" w:semiHidden="1" w:uiPriority="39" w:unhideWhenUsed="1"/>
+    <w:lsdException w:name="toc 3" w:semiHidden="1" w:uiPriority="39" w:unhideWhenUsed="1"/>
+    <w:lsdException w:name="toc 4" w:semiHidden="1" w:uiPriority="39" w:unhideWhenUsed="1"/>
+    <w:lsdException w:name="toc 5" w:semiHidden="1" w:uiPriority="39" w:unhideWhenUsed="1"/>
+    <w:lsdException w:name="toc 6" w:semiHidden="1" w:uiPriority="39" w:unhideWhenUsed="1"/>
+    <w:lsdException w:name="toc 7" w:semiHidden="1" w:uiPriority="39" w:unhideWhenUsed="1"/>
+    <w:lsdException w:name="toc 8" w:semiHidden="1" w:uiPriority="39" w:unhideWhenUsed="1"/>
+    <w:lsdException w:name="toc 9" w:semiHidden="1" w:uiPriority="39" w:unhideWhenUsed="1"/>
+    <w:lsdException w:name="Normal Indent" w:semiHidden="1" w:unhideWhenUsed="1"/>
+    <w:lsdException w:name="footnote text" w:semiHidden="1" w:unhideWhenUsed="1"/>
+    <w:lsdException w:name="annotation text" w:semiHidden="1" w:unhideWhenUsed="1"/>
+    <w:lsdException w:name="header" w:semiHidden="1" w:unhideWhenUsed="1"/>
+    <w:lsdException w:name="footer" w:semiHidden="1" w:unhideWhenUsed="1"/>
+    <w:lsdException w:name="index heading" w:semiHidden="1" w:unhideWhenUsed="1"/>
+    <w:lsdException w:name="caption" w:semiHidden="1" w:uiPriority="35" w:unhideWhenUsed="1" w:qFormat="1"/>
+    <w:lsdException w:name="table of figures" w:semiHidden="1" w:unhideWhenUsed="1"/>
+    <w:lsdException w:name="envelope address" w:semiHidden="1" w:unhideWhenUsed="1"/>
+    <w:lsdException w:name="envelope return" w:semiHidden="1" w:unhideWhenUsed="1"/>
+    <w:lsdException w:name="footnote reference" w:semiHidden="1" w:unhideWhenUsed="1"/>
+    <w:lsdException w:name="annotation reference" w:semiHidden="1" w:unhideWhenUsed="1"/>
+    <w:lsdException w:name="line number" w:semiHidden="1" w:unhideWhenUsed="1"/>
+    <w:lsdException w:name="page number" w:semiHidden="1" w:unhideWhenUsed="1"/>
+    <w:lsdException w:name="endnote reference" w:semiHidden="1" w:unhideWhenUsed="1"/>
+    <w:lsdException w:name="endnote text" w:semiHidden="1" w:unhideWhenUsed="1"/>
+    <w:lsdException w:name="table of authorities" w:semiHidden="1" w:unhideWhenUsed="1"/>
+    <w:lsdException w:name="macro" w:semiHidden="1" w:unhideWhenUsed="1"/>
+    <w:lsdException w:name="toa heading" w:semiHidden="1" w:unhideWhenUsed="1"/>
+    <w:lsdException w:name="List" w:semiHidden="1" w:unhideWhenUsed="1"/>
+    <w:lsdException w:name="List Bullet" w:semiHidden="1" w:unhideWhenUsed="1"/>
+    <w:lsdException w:name="List Number" w:semiHidden="1" w:unhideWhenUsed="1"/>
+    <w:lsdException w:name="List 2" w:semiHidden="1" w:unhideWhenUsed="1"/>
+    <w:lsdException w:name="List 3" w:semiHidden="1" w:unhideWhenUsed="1"/>
+    <w:lsdException w:name="List 4" w:semiHidden="1" w:unhideWhenUsed="1"/>
+    <w:lsdException w:name="List 5" w:semiHidden="1" w:unhideWhenUsed="1"/>
+    <w:lsdException w:name="List Bullet 2" w:semiHidden="1" w:unhideWhenUsed="1"/>
+    <w:lsdException w:name="List Bullet 3" w:semiHidden="1" w:unhideWhenUsed="1"/>
+    <w:lsdException w:name="List Bullet 4" w:semiHidden="1" w:unhideWhenUsed="1"/>
+    <w:lsdException w:name="List Bullet 5" w:semiHidden="1" w:unhideWhenUsed="1"/>
+    <w:lsdException w:name="List Number 2" w:semiHidden="1" w:unhideWhenUsed="1"/>
+    <w:lsdException w:name="List Number 3" w:semiHidden="1" w:unhideWhenUsed="1"/>
+    <w:lsdException w:name="List Number 4" w:semiHidden="1" w:unhideWhenUsed="1"/>
+    <w:lsdException w:name="List Number 5" w:semiHidden="1" w:unhideWhenUsed="1"/>
+    <w:lsdException w:name="Title" w:uiPriority="10" w:qFormat="1"/>
+    <w:lsdException w:name="Closing" w:semiHidden="1" w:unhideWhenUsed="1"/>
+    <w:lsdException w:name="Signature" w:semiHidden="1" w:unhideWhenUsed="1"/>
+    <w:lsdException w:name="Default Paragraph Font" w:semiHidden="1" w:uiPriority="1" w:unhideWhenUsed="1"/>
+    <w:lsdException w:name="Body Text" w:semiHidden="1" w:unhideWhenUsed="1"/>
+    <w:lsdException w:name="Body Text Indent" w:semiHidden="1" w:unhideWhenUsed="1"/>
+    <w:lsdException w:name="List Continue" w:semiHidden="1" w:unhideWhenUsed="1"/>
+    <w:lsdException w:name="List Continue 2" w:semiHidden="1" w:unhideWhenUsed="1"/>
+    <w:lsdException w:name="List Continue 3" w:semiHidden="1" w:unhideWhenUsed="1"/>
+    <w:lsdException w:name="List Continue 4" w:semiHidden="1" w:unhideWhenUsed="1"/>
+    <w:lsdException w:name="List Continue 5" w:semiHidden="1" w:unhideWhenUsed="1"/>
+    <w:lsdException w:name="Message Header" w:semiHidden="1" w:unhideWhenUsed="1"/>
+    <w:lsdException w:name="Subtitle" w:uiPriority="11" w:qFormat="1"/>
+    <w:lsdException w:name="Salutation" w:semiHidden="1" w:unhideWhenUsed="1"/>
+    <w:lsdException w:name="Date" w:semiHidden="1" w:unhideWhenUsed="1"/>
+    <w:lsdException w:name="Body Text First Indent" w:semiHidden="1" w:unhideWhenUsed="1"/>
+    <w:lsdException w:name="Body Text First Indent 2" w:semiHidden="1" w:unhideWhenUsed="1"/>
+    <w:lsdException w:name="Note Heading" w:semiHidden="1" w:unhideWhenUsed="1"/>
+    <w:lsdException w:name="Body Text 2" w:semiHidden="1" w:unhideWhenUsed="1"/>
+    <w:lsdException w:name="Body Text 3" w:semiHidden="1" w:unhideWhenUsed="1"/>
+    <w:lsdException w:name="Body Text Indent 2" w:semiHidden="1" w:unhideWhenUsed="1"/>
+    <w:lsdException w:name="Body Text Indent 3" w:semiHidden="1" w:unhideWhenUsed="1"/>
+    <w:lsdException w:name="Block Text" w:semiHidden="1" w:unhideWhenUsed="1"/>
+    <w:lsdException w:name="Hyperlink" w:semiHidden="1" w:unhideWhenUsed="1"/>
+    <w:lsdException w:name="FollowedHyperlink" w:semiHidden="1" w:unhideWhenUsed="1"/>
+    <w:lsdException w:name="Strong" w:uiPriority="22" w:qFormat="1"/>
+    <w:lsdException w:name="Emphasis" w:uiPriority="20" w:qFormat="1"/>
+    <w:lsdException w:name="Document Map" w:semiHidden="1" w:unhideWhenUsed="1"/>
+    <w:lsdException w:name="Plain Text" w:semiHidden="1" w:unhideWhenUsed="1"/>
+    <w:lsdException w:name="E-mail Signature" w:semiHidden="1" w:unhideWhenUsed="1"/>
+    <w:lsdException w:name="HTML Top of Form" w:semiHidden="1" w:unhideWhenUsed="1"/>
+    <w:lsdException w:name="HTML Bottom of Form" w:semiHidden="1" w:unhideWhenUsed="1"/>
+    <w:lsdException w:name="Normal (Web)" w:semiHidden="1" w:unhideWhenUsed="1"/>
+    <w:lsdException w:name="HTML Acronym" w:semiHidden="1" w:unhideWhenUsed="1"/>
+    <w:lsdException w:name="HTML Address" w:semiHidden="1" w:unhideWhenUsed="1"/>
+    <w:lsdException w:name="HTML Cite" w:semiHidden="1" w:unhideWhenUsed="1"/>
+    <w:lsdException w:name="HTML Code" w:semiHidden="1" w:unhideWhenUsed="1"/>
+    <w:lsdException w:name="HTML Definition" w:semiHidden="1" w:unhideWhenUsed="1"/>
+    <w:lsdException w:name="HTML Keyboard" w:semiHidden="1" w:unhideWhenUsed="1"/>
+    <w:lsdException w:name="HTML Preformatted" w:semiHidden="1" w:unhideWhenUsed="1"/>
+    <w:lsdException w:name="HTML Sample" w:semiHidden="1" w:unhideWhenUsed="1"/>
+    <w:lsdException w:name="HTML Typewriter" w:semiHidden="1" w:unhideWhenUsed="1"/>
+    <w:lsdException w:name="HTML Variable" w:semiHidden="1" w:unhideWhenUsed="1"/>
+    <w:lsdException w:name="Normal Table" w:semiHidden="1" w:unhideWhenUsed="1"/>
+    <w:lsdException w:name="annotation subject" w:semiHidden="1" w:unhideWhenUsed="1"/>
+    <w:lsdException w:name="No List" w:semiHidden="1" w:unhideWhenUsed="1"/>
+    <w:lsdException w:name="Outline List 1" w:semiHidden="1" w:unhideWhenUsed="1"/>
+    <w:lsdException w:name="Outline List 2" w:semiHidden="1" w:unhideWhenUsed="1"/>
+    <w:lsdException w:name="Outline List 3" w:semiHidden="1" w:unhideWhenUsed="1"/>
+    <w:lsdException w:name="Table Simple 1" w:semiHidden="1" w:unhideWhenUsed="1"/>
+    <w:lsdException w:name="Table Simple 2" w:semiHidden="1" w:unhideWhenUsed="1"/>
+    <w:lsdException w:name="Table Simple 3" w:semiHidden="1" w:unhideWhenUsed="1"/>
+    <w:lsdException w:name="Table Classic 1" w:semiHidden="1" w:unhideWhenUsed="1"/>
+    <w:lsdException w:name="Table Classic 2" w:semiHidden="1" w:unhideWhenUsed="1"/>
+    <w:lsdException w:name="Table Classic 3" w:semiHidden="1" w:unhideWhenUsed="1"/>
+    <w:lsdException w:name="Table Classic 4" w:semiHidden="1" w:unhideWhenUsed="1"/>
+    <w:lsdException w:name="Table Colorful 1" w:semiHidden="1" w:unhideWhenUsed="1"/>
+    <w:lsdException w:name="Table Colorful 2" w:semiHidden="1" w:unhideWhenUsed="1"/>
+    <w:lsdException w:name="Table Colorful 3" w:semiHidden="1" w:unhideWhenUsed="1"/>
+    <w:lsdException w:name="Table Columns 1" w:semiHidden="1" w:unhideWhenUsed="1"/>
+    <w:lsdException w:name="Table Columns 2" w:semiHidden="1" w:unhideWhenUsed="1"/>
+    <w:lsdException w:name="Table Columns 3" w:semiHidden="1" w:unhideWhenUsed="1"/>
+    <w:lsdException w:name="Table Columns 4" w:semiHidden="1" w:unhideWhenUsed="1"/>
+    <w:lsdException w:name="Table Columns 5" w:semiHidden="1" w:unhideWhenUsed="1"/>
+    <w:lsdException w:name="Table Grid 1" w:semiHidden="1" w:unhideWhenUsed="1"/>
+    <w:lsdException w:name="Table Grid 2" w:semiHidden="1" w:unhideWhenUsed="1"/>
+    <w:lsdException w:name="Table Grid 3" w:semiHidden="1" w:unhideWhenUsed="1"/>
+    <w:lsdException w:name="Table Grid 4" w:semiHidden="1" w:unhideWhenUsed="1"/>
+    <w:lsdException w:name="Table Grid 5" w:semiHidden="1" w:unhideWhenUsed="1"/>
+    <w:lsdException w:name="Table Grid 6" w:semiHidden="1" w:unhideWhenUsed="1"/>
+    <w:lsdException w:name="Table Grid 7" w:semiHidden="1" w:unhideWhenUsed="1"/>
+    <w:lsdException w:name="Table Grid 8" w:semiHidden="1" w:unhideWhenUsed="1"/>
+    <w:lsdException w:name="Table List 1" w:semiHidden="1" w:unhideWhenUsed="1"/>
+    <w:lsdException w:name="Table List 2" w:semiHidden="1" w:unhideWhenUsed="1"/>
+    <w:lsdException w:name="Table List 3" w:semiHidden="1" w:unhideWhenUsed="1"/>
+    <w:lsdException w:name="Table List 4" w:semiHidden="1" w:unhideWhenUsed="1"/>
+    <w:lsdException w:name="Table List 5" w:semiHidden="1" w:unhideWhenUsed="1"/>
+    <w:lsdException w:name="Table List 6" w:semiHidden="1" w:unhideWhenUsed="1"/>
+    <w:lsdException w:name="Table List 7" w:semiHidden="1" w:unhideWhenUsed="1"/>
+    <w:lsdException w:name="Table List 8" w:semiHidden="1" w:unhideWhenUsed="1"/>
+    <w:lsdException w:name="Table 3D effects 1" w:semiHidden="1" w:unhideWhenUsed="1"/>
+    <w:lsdException w:name="Table 3D effects 2" w:semiHidden="1" w:unhideWhenUsed="1"/>
+    <w:lsdException w:name="Table 3D effects 3" w:semiHidden="1" w:unhideWhenUsed="1"/>
+    <w:lsdException w:name="Table Contemporary" w:semiHidden="1" w:unhideWhenUsed="1"/>
+    <w:lsdException w:name="Table Elegant" w:semiHidden="1" w:unhideWhenUsed="1"/>
+    <w:lsdException w:name="Table Professional" w:semiHidden="1" w:unhideWhenUsed="1"/>
+    <w:lsdException w:name="Table Subtle 1" w:semiHidden="1" w:unhideWhenUsed="1"/>
+    <w:lsdException w:name="Table Subtle 2" w:semiHidden="1" w:unhideWhenUsed="1"/>
+    <w:lsdException w:name="Table Web 1" w:semiHidden="1" w:unhideWhenUsed="1"/>
+    <w:lsdException w:name="Table Web 2" w:semiHidden="1" w:unhideWhenUsed="1"/>
+    <w:lsdException w:name="Table Web 3" w:semiHidden="1" w:unhideWhenUsed="1"/>
+    <w:lsdException w:name="Balloon Text" w:semiHidden="1" w:unhideWhenUsed="1"/>
+    <w:lsdException w:name="Table Grid" w:uiPriority="39"/>
+    <w:lsdException w:name="Table Theme" w:semiHidden="1" w:unhideWhenUsed="1"/>
+    <w:lsdException w:name="Placeholder Text" w:semiHidden="1"/>
+    <w:lsdException w:name="No Spacing" w:uiPriority="1" w:qFormat="1"/>
+    <w:lsdException w:name="Light Shading" w:uiPriority="60"/>
+    <w:lsdException w:name="Light List" w:uiPriority="61"/>
+    <w:lsdException w:name="Light Grid" w:uiPriority="62"/>
+    <w:lsdException w:name="Medium Shading 1" w:uiPriority="63"/>
+    <w:lsdException w:name="Medium Shading 2" w:uiPriority="64"/>
+    <w:lsdException w:name="Medium List 1" w:uiPriority="65"/>
+    <w:lsdException w:name="Medium List 2" w:uiPriority="66"/>
+    <w:lsdException w:name="Medium Grid 1" w:uiPriority="67"/>
+    <w:lsdException w:name="Medium Grid 2" w:uiPriority="68"/>
+    <w:lsdException w:name="Medium Grid 3" w:uiPriority="69"/>
+    <w:lsdException w:name="Dark List" w:uiPriority="70"/>
+    <w:lsdException w:name="Colorful Shading" w:uiPriority="71"/>
+    <w:lsdException w:name="Colorful List" w:uiPriority="72"/>
+    <w:lsdException w:name="Colorful Grid" w:uiPriority="73"/>
+    <w:lsdException w:name="Light Shading Accent 1" w:uiPriority="60"/>
+    <w:lsdException w:name="Light List Accent 1" w:uiPriority="61"/>
+    <w:lsdException w:name="Light Grid Accent 1" w:uiPriority="62"/>
+    <w:lsdException w:name="Medium Shading 1 Accent 1" w:uiPriority="63"/>
+    <w:lsdException w:name="Medium Shading 2 Accent 1" w:uiPriority="64"/>
+    <w:lsdException w:name="Medium List 1 Accent 1" w:uiPriority="65"/>
+    <w:lsdException w:name="Revision" w:semiHidden="1"/>
+    <w:lsdException w:name="List Paragraph" w:uiPriority="34" w:qFormat="1"/>
+    <w:lsdException w:name="Quote" w:uiPriority="29" w:qFormat="1"/>
+    <w:lsdException w:name="Intense Quote" w:uiPriority="30" w:qFormat="1"/>
+    <w:lsdException w:name="Medium List 2 Accent 1" w:uiPriority="66"/>
+    <w:lsdException w:name="Medium Grid 1 Accent 1" w:uiPriority="67"/>
+    <w:lsdException w:name="Medium Grid 2 Accent 1" w:uiPriority="68"/>
+    <w:lsdException w:name="Medium Grid 3 Accent 1" w:uiPriority="69"/>
+    <w:lsdException w:name="Dark List Accent 1" w:uiPriority="70"/>
+    <w:lsdException w:name="Colorful Shading Accent 1" w:uiPriority="71"/>
+    <w:lsdException w:name="Colorful List Accent 1" w:uiPriority="72"/>
+    <w:lsdException w:name="Colorful Grid Accent 1" w:uiPriority="73"/>
+    <w:lsdException w:name="Light Shading Accent 2" w:uiPriority="60"/>
+    <w:lsdException w:name="Light List Accent 2" w:uiPriority="61"/>
+    <w:lsdException w:name="Light Grid Accent 2" w:uiPriority="62"/>
+    <w:lsdException w:name="Medium Shading 1 Accent 2" w:uiPriority="63"/>
+    <w:lsdException w:name="Medium Shading 2 Accent 2" w:uiPriority="64"/>
+    <w:lsdException w:name="Medium List 1 Accent 2" w:uiPriority="65"/>
+    <w:lsdException w:name="Medium List 2 Accent 2" w:uiPriority="66"/>
+    <w:lsdException w:name="Medium Grid 1 Accent 2" w:uiPriority="67"/>
+    <w:lsdException w:name="Medium Grid 2 Accent 2" w:uiPriority="68"/>
+    <w:lsdException w:name="Medium Grid 3 Accent 2" w:uiPriority="69"/>
+    <w:lsdException w:name="Dark List Accent 2" w:uiPriority="70"/>
+    <w:lsdException w:name="Colorful Shading Accent 2" w:uiPriority="71"/>
+    <w:lsdException w:name="Colorful List Accent 2" w:uiPriority="72"/>
+    <w:lsdException w:name="Colorful Grid Accent 2" w:uiPriority="73"/>
+    <w:lsdException w:name="Light Shading Accent 3" w:uiPriority="60"/>
+    <w:lsdException w:name="Light List Accent 3" w:uiPriority="61"/>
+    <w:lsdException w:name="Light Grid Accent 3" w:uiPriority="62"/>
+    <w:lsdException w:name="Medium Shading 1 Accent 3" w:uiPriority="63"/>
+    <w:lsdException w:name="Medium Shading 2 Accent 3" w:uiPriority="64"/>
+    <w:lsdException w:name="Medium List 1 Accent 3" w:uiPriority="65"/>
+    <w:lsdException w:name="Medium List 2 Accent 3" w:uiPriority="66"/>
+    <w:lsdException w:name="Medium Grid 1 Accent 3" w:uiPriority="67"/>
+    <w:lsdException w:name="Medium Grid 2 Accent 3" w:uiPriority="68"/>
+    <w:lsdException w:name="Medium Grid 3 Accent 3" w:uiPriority="69"/>
+    <w:lsdException w:name="Dark List Accent 3" w:uiPriority="70"/>
+    <w:lsdException w:name="Colorful Shading Accent 3" w:uiPriority="71"/>
+    <w:lsdException w:name="Colorful List Accent 3" w:uiPriority="72"/>
+    <w:lsdException w:name="Colorful Grid Accent 3" w:uiPriority="73"/>
+    <w:lsdException w:name="Light Shading Accent 4" w:uiPriority="60"/>
+    <w:lsdException w:name="Light List Accent 4" w:uiPriority="61"/>
+    <w:lsdException w:name="Light Grid Accent 4" w:uiPriority="62"/>
+    <w:lsdException w:name="Medium Shading 1 Accent 4" w:uiPriority="63"/>
+    <w:lsdException w:name="Medium Shading 2 Accent 4" w:uiPriority="64"/>
+    <w:lsdException w:name="Medium List 1 Accent 4" w:uiPriority="65"/>
+    <w:lsdException w:name="Medium List 2 Accent 4" w:uiPriority="66"/>
+    <w:lsdException w:name="Medium Grid 1 Accent 4" w:uiPriority="67"/>
+    <w:lsdException w:name="Medium Grid 2 Accent 4" w:uiPriority="68"/>
+    <w:lsdException w:name="Medium Grid 3 Accent 4" w:uiPriority="69"/>
+    <w:lsdException w:name="Dark List Accent 4" w:uiPriority="70"/>
+    <w:lsdException w:name="Colorful Shading Accent 4" w:uiPriority="71"/>
+    <w:lsdException w:name="Colorful List Accent 4" w:uiPriority="72"/>
+    <w:lsdException w:name="Colorful Grid Accent 4" w:uiPriority="73"/>
+    <w:lsdException w:name="Light Shading Accent 5" w:uiPriority="60"/>
+    <w:lsdException w:name="Light List Accent 5" w:uiPriority="61"/>
+    <w:lsdException w:name="Light Grid Accent 5" w:uiPriority="62"/>
+    <w:lsdException w:name="Medium Shading 1 Accent 5" w:uiPriority="63"/>
+    <w:lsdException w:name="Medium Shading 2 Accent 5" w:uiPriority="64"/>
+    <w:lsdException w:name="Medium List 1 Accent 5" w:uiPriority="65"/>
+    <w:lsdException w:name="Medium List 2 Accent 5" w:uiPriority="66"/>
+    <w:lsdException w:name="Medium Grid 1 Accent 5" w:uiPriority="67"/>
+    <w:lsdException w:name="Medium Grid 2 Accent 5" w:uiPriority="68"/>
+    <w:lsdException w:name="Medium Grid 3 Accent 5" w:uiPriority="69"/>
+    <w:lsdException w:name="Dark List Accent 5" w:uiPriority="70"/>
+    <w:lsdException w:name="Colorful Shading Accent 5" w:uiPriority="71"/>
+    <w:lsdException w:name="Colorful List Accent 5" w:uiPriority="72"/>
+    <w:lsdException w:name="Colorful Grid Accent 5" w:uiPriority="73"/>
+    <w:lsdException w:name="Light Shading Accent 6" w:uiPriority="60"/>
+    <w:lsdException w:name="Light List Accent 6" w:uiPriority="61"/>
+    <w:lsdException w:name="Light Grid Accent 6" w:uiPriority="62"/>
+    <w:lsdException w:name="Medium Shading 1 Accent 6" w:uiPriority="63"/>
+    <w:lsdException w:name="Medium Shading 2 Accent 6" w:uiPriority="64"/>
+    <w:lsdException w:name="Medium List 1 Accent 6" w:uiPriority="65"/>
+    <w:lsdException w:name="Medium List 2 Accent 6" w:uiPriority="66"/>
+    <w:lsdException w:name="Medium Grid 1 Accent 6" w:uiPriority="67"/>
+    <w:lsdException w:name="Medium Grid 2 Accent 6" w:uiPriority="68"/>
+    <w:lsdException w:name="Medium Grid 3 Accent 6" w:uiPriority="69"/>
+    <w:lsdException w:name="Dark List Accent 6" w:uiPriority="70"/>
+    <w:lsdException w:name="Colorful Shading Accent 6" w:uiPriority="71"/>
+    <w:lsdException w:name="Colorful List Accent 6" w:uiPriority="72"/>
+    <w:lsdException w:name="Colorful Grid Accent 6" w:uiPriority="73"/>
+    <w:lsdException w:name="Subtle Emphasis" w:uiPriority="19" w:qFormat="1"/>
+    <w:lsdException w:name="Intense Emphasis" w:uiPriority="21" w:qFormat="1"/>
+    <w:lsdException w:name="Subtle Reference" w:uiPriority="31" w:qFormat="1"/>
+    <w:lsdException w:name="Intense Reference" w:uiPriority="32" w:qFormat="1"/>
+    <w:lsdException w:name="Book Title" w:uiPriority="33" w:qFormat="1"/>
+    <w:lsdException w:name="Bibliography" w:semiHidden="1" w:uiPriority="37" w:unhideWhenUsed="1"/>
+    <w:lsdException w:name="TOC Heading" w:semiHidden="1" w:uiPriority="39" w:unhideWhenUsed="1" w:qFormat="1"/>
+    <w:lsdException w:name="Plain Table 1" w:uiPriority="41"/>
+    <w:lsdException w:name="Plain Table 2" w:uiPriority="42"/>
+    <w:lsdException w:name="Plain Table 3" w:uiPriority="43"/>
+    <w:lsdException w:name="Plain Table 4" w:uiPriority="44"/>
+    <w:lsdException w:name="Plain Table 5" w:uiPriority="45"/>
+    <w:lsdException w:name="Grid Table Light" w:uiPriority="40"/>
+    <w:lsdException w:name="Grid Table 1 Light" w:uiPriority="46"/>
+    <w:lsdException w:name="Grid Table 2" w:uiPriority="47"/>
+    <w:lsdException w:name="Grid Table 3" w:uiPriority="48"/>
+    <w:lsdException w:name="Grid Table 4" w:uiPriority="49"/>
+    <w:lsdException w:name="Grid Table 5 Dark" w:uiPriority="50"/>
+    <w:lsdException w:name="Grid Table 6 Colorful" w:uiPriority="51"/>
+    <w:lsdException w:name="Grid Table 7 Colorful" w:uiPriority="52"/>
+    <w:lsdException w:name="Grid Table 1 Light Accent 1" w:uiPriority="46"/>
+    <w:lsdException w:name="Grid Table 2 Accent 1" w:uiPriority="47"/>
+    <w:lsdException w:name="Grid Table 3 Accent 1" w:uiPriority="48"/>
+    <w:lsdException w:name="Grid Table 4 Accent 1" w:uiPriority="49"/>
+    <w:lsdException w:name="Grid Table 5 Dark Accent 1" w:uiPriority="50"/>
+    <w:lsdException w:name="Grid Table 6 Colorful Accent 1" w:uiPriority="51"/>
+    <w:lsdException w:name="Grid Table 7 Colorful Accent 1" w:uiPriority="52"/>
+    <w:lsdException w:name="Grid Table 1 Light Accent 2" w:uiPriority="46"/>
+    <w:lsdException w:name="Grid Table 2 Accent 2" w:uiPriority="47"/>
+    <w:lsdException w:name="Grid Table 3 Accent 2" w:uiPriority="48"/>
+    <w:lsdException w:name="Grid Table 4 Accent 2" w:uiPriority="49"/>
+    <w:lsdException w:name="Grid Table 5 Dark Accent 2" w:uiPriority="50"/>
+    <w:lsdException w:name="Grid Table 6 Colorful Accent 2" w:uiPriority="51"/>
+    <w:lsdException w:name="Grid Table 7 Colorful Accent 2" w:uiPriority="52"/>
+    <w:lsdException w:name="Grid Table 1 Light Accent 3" w:uiPriority="46"/>
+    <w:lsdException w:name="Grid Table 2 Accent 3" w:uiPriority="47"/>
+    <w:lsdException w:name="Grid Table 3 Accent 3" w:uiPriority="48"/>
+    <w:lsdException w:name="Grid Table 4 Accent 3" w:uiPriority="49"/>
+    <w:lsdException w:name="Grid Table 5 Dark Accent 3" w:uiPriority="50"/>
+    <w:lsdException w:name="Grid Table 6 Colorful Accent 3" w:uiPriority="51"/>
+    <w:lsdException w:name="Grid Table 7 Colorful Accent 3" w:uiPriority="52"/>
+    <w:lsdException w:name="Grid Table 1 Light Accent 4" w:uiPriority="46"/>
+    <w:lsdException w:name="Grid Table 2 Accent 4" w:uiPriority="47"/>
+    <w:lsdException w:name="Grid Table 3 Accent 4" w:uiPriority="48"/>
+    <w:lsdException w:name="Grid Table 4 Accent 4" w:uiPriority="49"/>
+    <w:lsdException w:name="Grid Table 5 Dark Accent 4" w:uiPriority="50"/>
+    <w:lsdException w:name="Grid Table 6 Colorful Accent 4" w:uiPriority="51"/>
+    <w:lsdException w:name="Grid Table 7 Colorful Accent 4" w:uiPriority="52"/>
+    <w:lsdException w:name="Grid Table 1 Light Accent 5" w:uiPriority="46"/>
+    <w:lsdException w:name="Grid Table 2 Accent 5" w:uiPriority="47"/>
+    <w:lsdException w:name="Grid Table 3 Accent 5" w:uiPriority="48"/>
+    <w:lsdException w:name="Grid Table 4 Accent 5" w:uiPriority="49"/>
+    <w:lsdException w:name="Grid Table 5 Dark Accent 5" w:uiPriority="50"/>
+    <w:lsdException w:name="Grid Table 6 Colorful Accent 5" w:uiPriority="51"/>
+    <w:lsdException w:name="Grid Table 7 Colorful Accent 5" w:uiPriority="52"/>
+    <w:lsdException w:name="Grid Table 1 Light Accent 6" w:uiPriority="46"/>
+    <w:lsdException w:name="Grid Table 2 Accent 6" w:uiPriority="47"/>
+    <w:lsdException w:name="Grid Table 3 Accent 6" w:uiPriority="48"/>
+    <w:lsdException w:name="Grid Table 4 Accent 6" w:uiPriority="49"/>
+    <w:lsdException w:name="Grid Table 5 Dark Accent 6" w:uiPriority="50"/>
+    <w:lsdException w:name="Grid Table 6 Colorful Accent 6" w:uiPriority="51"/>
+    <w:lsdException w:name="Grid Table 7 Colorful Accent 6" w:uiPriority="52"/>
+    <w:lsdException w:name="List Table 1 Light" w:uiPriority="46"/>
+    <w:lsdException w:name="List Table 2" w:uiPriority="47"/>
+    <w:lsdException w:name="List Table 3" w:uiPriority="48"/>
+    <w:lsdException w:name="List Table 4" w:uiPriority="49"/>
+    <w:lsdException w:name="List Table 5 Dark" w:uiPriority="50"/>
+    <w:lsdException w:name="List Table 6 Colorful" w:uiPriority="51"/>
+    <w:lsdException w:name="List Table 7 Colorful" w:uiPriority="52"/>
+    <w:lsdException w:name="List Table 1 Light Accent 1" w:uiPriority="46"/>
+    <w:lsdException w:name="List Table 2 Accent 1" w:uiPriority="47"/>
+    <w:lsdException w:name="List Table 3 Accent 1" w:uiPriority="48"/>
+    <w:lsdException w:name="List Table 4 Accent 1" w:uiPriority="49"/>
+    <w:lsdException w:name="List Table 5 Dark Accent 1" w:uiPriority="50"/>
+    <w:lsdException w:name="List Table 6 Colorful Accent 1" w:uiPriority="51"/>
+    <w:lsdException w:name="List Table 7 Colorful Accent 1" w:uiPriority="52"/>
+    <w:lsdException w:name="List Table 1 Light Accent 2" w:uiPriority="46"/>
+    <w:lsdException w:name="List Table 2 Accent 2" w:uiPriority="47"/>
+    <w:lsdException w:name="List Table 3 Accent 2" w:uiPriority="48"/>
+    <w:lsdException w:name="List Table 4 Accent 2" w:uiPriority="49"/>
+    <w:lsdException w:name="List Table 5 Dark Accent 2" w:uiPriority="50"/>
+    <w:lsdException w:name="List Table 6 Colorful Accent 2" w:uiPriority="51"/>
+    <w:lsdException w:name="List Table 7 Colorful Accent 2" w:uiPriority="52"/>
+    <w:lsdException w:name="List Table 1 Light Accent 3" w:uiPriority="46"/>
+    <w:lsdException w:name="List Table 2 Accent 3" w:uiPriority="47"/>
+    <w:lsdException w:name="List Table 3 Accent 3" w:uiPriority="48"/>
+    <w:lsdException w:name="List Table 4 Accent 3" w:uiPriority="49"/>
+    <w:lsdException w:name="List Table 5 Dark Accent 3" w:uiPriority="50"/>
+    <w:lsdException w:name="List Table 6 Colorful Accent 3" w:uiPriority="51"/>
+    <w:lsdException w:name="List Table 7 Colorful Accent 3" w:uiPriority="52"/>
+    <w:lsdException w:name="List Table 1 Light Accent 4" w:uiPriority="46"/>
+    <w:lsdException w:name="List Table 2 Accent 4" w:uiPriority="47"/>
+    <w:lsdException w:name="List Table 3 Accent 4" w:uiPriority="48"/>
+    <w:lsdException w:name="List Table 4 Accent 4" w:uiPriority="49"/>
+    <w:lsdException w:name="List Table 5 Dark Accent 4" w:uiPriority="50"/>
+    <w:lsdException w:name="List Table 6 Colorful Accent 4" w:uiPriority="51"/>
+    <w:lsdException w:name="List Table 7 Colorful Accent 4" w:uiPriority="52"/>
+    <w:lsdException w:name="List Table 1 Light Accent 5" w:uiPriority="46"/>
+    <w:lsdException w:name="List Table 2 Accent 5" w:uiPriority="47"/>
+    <w:lsdException w:name="List Table 3 Accent 5" w:uiPriority="48"/>
+    <w:lsdException w:name="List Table 4 Accent 5" w:uiPriority="49"/>
+    <w:lsdException w:name="List Table 5 Dark Accent 5" w:uiPriority="50"/>
+    <w:lsdException w:name="List Table 6 Colorful Accent 5" w:uiPriority="51"/>
+    <w:lsdException w:name="List Table 7 Colorful Accent 5" w:uiPriority="52"/>
+    <w:lsdException w:name="List Table 1 Light Accent 6" w:uiPriority="46"/>
+    <w:lsdException w:name="List Table 2 Accent 6" w:uiPriority="47"/>
+    <w:lsdException w:name="List Table 3 Accent 6" w:uiPriority="48"/>
+    <w:lsdException w:name="List Table 4 Accent 6" w:uiPriority="49"/>
+    <w:lsdException w:name="List Table 5 Dark Accent 6" w:uiPriority="50"/>
+    <w:lsdException w:name="List Table 6 Colorful Accent 6" w:uiPriority="51"/>
+    <w:lsdException w:name="List Table 7 Colorful Accent 6" w:uiPriority="52"/>
+    <w:lsdException w:name="Mention" w:semiHidden="1" w:unhideWhenUsed="1"/>
+    <w:lsdException w:name="Smart Hyperlink" w:semiHidden="1" w:unhideWhenUsed="1"/>
+    <w:lsdException w:name="Hashtag" w:semiHidden="1" w:unhideWhenUsed="1"/>
+    <w:lsdException w:name="Unresolved Mention" w:semiHidden="1" w:unhideWhenUsed="1"/>
+    <w:lsdException w:name="Smart Link" w:semiHidden="1" w:unhideWhenUsed="1"/>
+  </w:latentStyles>
+  <w:style w:type="paragraph" w:default="1" w:styleId="Normal">
+    <w:name w:val="Normal"/>
+    <w:qFormat/>
+  </w:style>
+  <w:style w:type="character" w:default="1" w:styleId="DefaultParagraphFont">
+    <w:name w:val="Default Paragraph Font"/>
+    <w:uiPriority w:val="1"/>
+    <w:semiHidden/>
+    <w:unhideWhenUsed/>
+  </w:style>
+  <w:style w:type="table" w:default="1" w:styleId="TableNormal">
+    <w:name w:val="Normal Table"/>
+    <w:uiPriority w:val="99"/>
+    <w:semiHidden/>
+    <w:unhideWhenUsed/>
+    <w:tblPr>
+      <w:tblInd w:w="0" w:type="dxa"/>
+      <w:tblCellMar>
+        <w:top w:w="0" w:type="dxa"/>
+        <w:left w:w="108" w:type="dxa"/>
+        <w:bottom w:w="0" w:type="dxa"/>
+        <w:right w:w="108" w:type="dxa"/>
+      </w:tblCellMar>
+    </w:tblPr>
+  </w:style>
+  <w:style w:type="numbering" w:default="1" w:styleId="NoList">
+    <w:name w:val="No List"/>
+    <w:uiPriority w:val="99"/>
+    <w:semiHidden/>
+    <w:unhideWhenUsed/>
+  </w:style>
+  <w:style w:type="character" w:styleId="PlaceholderText">
+    <w:name w:val="Placeholder Text"/>
+    <w:basedOn w:val="DefaultParagraphFont"/>
+    <w:uiPriority w:val="99"/>
+    <w:semiHidden/>
+    <w:rsid w:val="00CB794E"/>
+    <w:rPr>
+      <w:color w:val="808080"/>
+    </w:rPr>
+  </w:style>
+</w:styles>
+</file>
+
+<file path=word/glossary/webSettings.xml><?xml version="1.0" encoding="utf-8"?>
+<w:webSettings xmlns:mc="http://schemas.openxmlformats.org/markup-compatibility/2006" xmlns:r="http://schemas.openxmlformats.org/officeDocument/2006/relationships" xmlns:w="http://schemas.openxmlformats.org/wordprocessingml/2006/main" xmlns:w14="http://schemas.microsoft.com/office/word/2010/wordml" xmlns:w15="http://schemas.microsoft.com/office/word/2012/wordml" xmlns:w16cex="http://schemas.microsoft.com/office/word/2018/wordml/cex" xmlns:w16cid="http://schemas.microsoft.com/office/word/2016/wordml/cid" xmlns:w16="http://schemas.microsoft.com/office/word/2018/wordml" xmlns:w16sdtdh="http://schemas.microsoft.com/office/word/2020/wordml/sdtdatahash" xmlns:w16se="http://schemas.microsoft.com/office/word/2015/wordml/symex" mc:Ignorable="w14 w15 w16se w16cid w16 w16cex w16sdtdh">
+  <w:optimizeForBrowser/>
+  <w:allowPNG/>
+</w:webSettings>
 </file>
 
 <file path=word/theme/theme1.xml><?xml version="1.0" encoding="utf-8"?>
@@ -9101,50 +11162,149 @@
 </a:theme>
 </file>
 
+<file path=word/webextensions/taskpanes.xml><?xml version="1.0" encoding="utf-8"?>
+<wetp:taskpanes xmlns:wetp="http://schemas.microsoft.com/office/webextensions/taskpanes/2010/11">
+  <wetp:taskpane dockstate="right" visibility="0" width="350" row="2">
+    <wetp:webextensionref xmlns:r="http://schemas.openxmlformats.org/officeDocument/2006/relationships" r:id="rId1"/>
+  </wetp:taskpane>
+</wetp:taskpanes>
+</file>
+
+<file path=word/webextensions/webextension1.xml><?xml version="1.0" encoding="utf-8"?>
+<we:webextension xmlns:we="http://schemas.microsoft.com/office/webextensions/webextension/2010/11" id="{E7B2D65D-B322-450A-AB50-DE7A170D232F}">
+  <we:reference id="wa104382081" version="1.55.1.0" store="en-US" storeType="OMEX"/>
+  <we:alternateReferences>
+    <we:reference id="wa104382081" version="1.55.1.0" store="en-US" storeType="OMEX"/>
+  </we:alternateReferences>
+  <we:properties>
+    <we:property name="MENDELEY_CITATIONS" value="[{&quot;citationID&quot;:&quot;MENDELEY_CITATION_feaa918b-c2e4-4245-9df7-0a6e16550a2a&quot;,&quot;properties&quot;:{&quot;noteIndex&quot;:0},&quot;isEdited&quot;:false,&quot;manualOverride&quot;:{&quot;isManuallyOverridden&quot;:false,&quot;citeprocText&quot;:&quot;(Saponara &amp;#38; Elhanashi, 2022)&quot;,&quot;manualOverrideText&quot;:&quot;&quot;},&quot;citationTag&quot;:&quot;MENDELEY_CITATION_v3_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&quot;,&quot;citationItems&quot;:[{&quot;id&quot;:&quot;c3606033-33cd-3836-8ba7-e5ef052083a2&quot;,&quot;itemData&quot;:{&quot;type&quot;:&quot;article-journal&quot;,&quot;id&quot;:&quot;c3606033-33cd-3836-8ba7-e5ef052083a2&quot;,&quot;title&quot;:&quot;Impact of Image Resizing on Deep Learning Detectors for Training Time and Model Performance&quot;,&quot;author&quot;:[{&quot;family&quot;:&quot;Saponara&quot;,&quot;given&quot;:&quot;Sergio&quot;,&quot;parse-names&quot;:false,&quot;dropping-particle&quot;:&quot;&quot;,&quot;non-dropping-particle&quot;:&quot;&quot;},{&quot;family&quot;:&quot;Elhanashi&quot;,&quot;given&quot;:&quot;Abdussalam&quot;,&quot;parse-names&quot;:false,&quot;dropping-particle&quot;:&quot;&quot;,&quot;non-dropping-particle&quot;:&quot;&quot;}],&quot;container-title&quot;:&quot;Lecture Notes in Electrical Engineering&quot;,&quot;accessed&quot;:{&quot;date-parts&quot;:[[2023,6,8]]},&quot;DOI&quot;:&quot;10.1007/978-3-030-95498-7_2/COVER&quot;,&quot;ISBN&quot;:&quot;9783030954970&quot;,&quot;ISSN&quot;:&quot;18761119&quot;,&quot;URL&quot;:&quot;https://link.springer.com/chapter/10.1007/978-3-030-95498-7_2&quot;,&quot;issued&quot;:{&quot;date-parts&quot;:[[2022]]},&quot;page&quot;:&quot;10-17&quot;,&quot;abstract&quot;:&quot;Resizing images is a critical pre-processing step in computer vision. Principally, deep learning models train faster on small images. A larger input image requires the neural network to learn from four times as many pixels, and this increase the training time for the architecture. In this work, we presented the evolution of effects of image resizing on model training time and performance. This study is applied on a vehicle dataset. We used You Look Only Once based architectures which include YOLOv2, YOLOv3, YOLOv4, and YOLOv5 with pretrained models to perform object detection. YOLO is designed to detect objects with high accuracy and high speed, which is an advent for real-time applications. Data augmentation method is used in this research to reduce overfitting problems, which approximates the data probability by manipulating the input samples. The experimental results show that if the input image size varies, then it has effects on the training time of the CNN based images classification. Additionally, this research reviewed image resizing and its impacts on the models’ performance in terms of accuracy, precision, and recall.&quot;,&quot;publisher&quot;:&quot;Springer Science and Business Media Deutschland GmbH&quot;,&quot;volume&quot;:&quot;866 LNEE&quot;,&quot;container-title-short&quot;:&quot;&quot;},&quot;isTemporary&quot;:false}]},{&quot;citationID&quot;:&quot;MENDELEY_CITATION_620e7103-d6fa-4468-8288-91a8160d7fab&quot;,&quot;properties&quot;:{&quot;noteIndex&quot;:0},&quot;isEdited&quot;:false,&quot;manualOverride&quot;:{&quot;isManuallyOverridden&quot;:false,&quot;citeprocText&quot;:&quot;(Perez et al., 2018)&quot;,&quot;manualOverrideText&quot;:&quot;&quot;},&quot;citationTag&quot;:&quot;MENDELEY_CITATION_v3_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&quot;,&quot;citationItems&quot;:[{&quot;id&quot;:&quot;ece50ce6-6839-3f8b-a125-2bec2785bc75&quot;,&quot;itemData&quot;:{&quot;type&quot;:&quot;article-journal&quot;,&quot;id&quot;:&quot;ece50ce6-6839-3f8b-a125-2bec2785bc75&quot;,&quot;title&quot;:&quot;Data Augmentation for Skin Lesion Analysis&quot;,&quot;author&quot;:[{&quot;family&quot;:&quot;Perez&quot;,&quot;given&quot;:&quot;Fábio&quot;,&quot;parse-names&quot;:false,&quot;dropping-particle&quot;:&quot;&quot;,&quot;non-dropping-particle&quot;:&quot;&quot;},{&quot;family&quot;:&quot;Vasconcelos&quot;,&quot;given&quot;:&quot;Cristina&quot;,&quot;parse-names&quot;:false,&quot;dropping-particle&quot;:&quot;&quot;,&quot;non-dropping-particle&quot;:&quot;&quot;},{&quot;family&quot;:&quot;Avila&quot;,&quot;given&quot;:&quot;Sandra&quot;,&quot;parse-names&quot;:false,&quot;dropping-particle&quot;:&quot;&quot;,&quot;non-dropping-particle&quot;:&quot;&quot;},{&quot;family&quot;:&quot;Valle&quot;,&quot;given&quot;:&quot;Eduardo&quot;,&quot;parse-names&quot;:false,&quot;dropping-particle&quot;:&quot;&quot;,&quot;non-dropping-particle&quot;:&quot;&quot;}],&quot;container-title&quot;:&quot;Lecture Notes in Computer Science (including subseries Lecture Notes in Artificial Intelligence and Lecture Notes in Bioinformatics)&quot;,&quot;accessed&quot;:{&quot;date-parts&quot;:[[2023,6,8]]},&quot;DOI&quot;:&quot;10.1007/978-3-030-01201-4_33&quot;,&quot;ISBN&quot;:&quot;9783030012007&quot;,&quot;ISSN&quot;:&quot;16113349&quot;,&quot;issued&quot;:{&quot;date-parts&quot;:[[2018]]},&quot;page&quot;:&quot;303-311&quot;,&quot;abstract&quot;:&quot;Deep learning models show remarkable results in automated skin lesion analysis. However, these models demand considerable amounts of data, while the availability of annotated skin lesion images is often limited. Data augmentation can expand the training dataset by transforming input images. In this work, we investigate the impact of 13 data augmentation scenarios for melanoma classification trained on three CNNs (Inception-v4, ResNet, and DenseNet). Scenarios include traditional color and geometric transforms, and more unusual augmentations such as elastic transforms, random erasing and a novel augmentation that mixes different lesions. We also explore the use of data augmentation at test-time and the impact of data augmentation on various dataset sizes. Our results confirm the importance of data augmentation in both training and testing and show that it can lead to more performance gains than obtaining new images. The best scenario results in an AUC of 0.882 for melanoma classification without using external data, outperforming the top-ranked submission (0.874) for the ISIC Challenge 2017, which was trained with additional data.&quot;,&quot;publisher&quot;:&quot;Springer Verlag&quot;,&quot;volume&quot;:&quot;11041 LNCS&quot;,&quot;container-title-short&quot;:&quot;&quot;},&quot;isTemporary&quot;:false}]},{&quot;citationID&quot;:&quot;MENDELEY_CITATION_a2aa2ad7-ce07-4230-a856-e1fd58b22db5&quot;,&quot;properties&quot;:{&quot;noteIndex&quot;:0},&quot;isEdited&quot;:false,&quot;manualOverride&quot;:{&quot;isManuallyOverridden&quot;:false,&quot;citeprocText&quot;:&quot;(Lecun et al., 2015)&quot;,&quot;manualOverrideText&quot;:&quot;&quot;},&quot;citationTag&quot;:&quot;MENDELEY_CITATION_v3_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&quot;,&quot;citationItems&quot;:[{&quot;id&quot;:&quot;65d43839-e8e7-31cd-a28d-5d5c98ae75af&quot;,&quot;itemData&quot;:{&quot;type&quot;:&quot;article-journal&quot;,&quot;id&quot;:&quot;65d43839-e8e7-31cd-a28d-5d5c98ae75af&quot;,&quot;title&quot;:&quot;Deep learning&quot;,&quot;author&quot;:[{&quot;family&quot;:&quot;Lecun&quot;,&quot;given&quot;:&quot;Yann&quot;,&quot;parse-names&quot;:false,&quot;dropping-particle&quot;:&quot;&quot;,&quot;non-dropping-particle&quot;:&quot;&quot;},{&quot;family&quot;:&quot;Bengio&quot;,&quot;given&quot;:&quot;Yoshua&quot;,&quot;parse-names&quot;:false,&quot;dropping-particle&quot;:&quot;&quot;,&quot;non-dropping-particle&quot;:&quot;&quot;},{&quot;family&quot;:&quot;Hinton&quot;,&quot;given&quot;:&quot;Geoffrey&quot;,&quot;parse-names&quot;:false,&quot;dropping-particle&quot;:&quot;&quot;,&quot;non-dropping-particle&quot;:&quot;&quot;}],&quot;container-title&quot;:&quot;Nature 2015 521:7553&quot;,&quot;accessed&quot;:{&quot;date-parts&quot;:[[2023,6,8]]},&quot;DOI&quot;:&quot;10.1038/nature14539&quot;,&quot;ISSN&quot;:&quot;1476-4687&quot;,&quot;PMID&quot;:&quot;26017442&quot;,&quot;URL&quot;:&quot;https://www.nature.com/articles/nature14539&quot;,&quot;issued&quot;:{&quot;date-parts&quot;:[[2015,5,27]]},&quot;page&quot;:&quot;436-444&quot;,&quot;abstract&quot;:&quot;Deep learning allows computational models that are composed of multiple processing layers to learn representations of data with multiple levels of abstraction. These methods have dramatically improved the state-of-the-art in speech recognition, visual object recognition, object detection and many other domains such as drug discovery and genomics. Deep learning discovers intricate structure in large data sets by using the backpropagation algorithm to indicate how a machine should change its internal parameters that are used to compute the representation in each layer from the representation in the previous layer. Deep convolutional nets have brought about breakthroughs in processing images, video, speech and audio, whereas recurrent nets have shone light on sequential data such as text and speech.&quot;,&quot;publisher&quot;:&quot;Nature Publishing Group&quot;,&quot;issue&quot;:&quot;7553&quot;,&quot;volume&quot;:&quot;521&quot;,&quot;container-title-short&quot;:&quot;&quot;},&quot;isTemporary&quot;:false}]},{&quot;citationID&quot;:&quot;MENDELEY_CITATION_d5bbd154-18b8-451e-b69e-883ac706de0d&quot;,&quot;properties&quot;:{&quot;noteIndex&quot;:0},&quot;isEdited&quot;:false,&quot;manualOverride&quot;:{&quot;isManuallyOverridden&quot;:false,&quot;citeprocText&quot;:&quot;(Iman et al., 2022)&quot;,&quot;manualOverrideText&quot;:&quot;&quot;},&quot;citationTag&quot;:&quot;MENDELEY_CITATION_v3_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&quot;,&quot;citationItems&quot;:[{&quot;id&quot;:&quot;38547013-737b-3b7d-9c44-9391d335dcae&quot;,&quot;itemData&quot;:{&quot;type&quot;:&quot;article-journal&quot;,&quot;id&quot;:&quot;38547013-737b-3b7d-9c44-9391d335dcae&quot;,&quot;title&quot;:&quot;A Review of Deep Transfer Learning and Recent Advancements&quot;,&quot;author&quot;:[{&quot;family&quot;:&quot;Iman&quot;,&quot;given&quot;:&quot;Mohammadreza&quot;,&quot;parse-names&quot;:false,&quot;dropping-particle&quot;:&quot;&quot;,&quot;non-dropping-particle&quot;:&quot;&quot;},{&quot;family&quot;:&quot;Rasheed&quot;,&quot;given&quot;:&quot;Khaled&quot;,&quot;parse-names&quot;:false,&quot;dropping-particle&quot;:&quot;&quot;,&quot;non-dropping-particle&quot;:&quot;&quot;},{&quot;family&quot;:&quot;Arabnia&quot;,&quot;given&quot;:&quot;Hamid R.&quot;,&quot;parse-names&quot;:false,&quot;dropping-particle&quot;:&quot;&quot;,&quot;non-dropping-particle&quot;:&quot;&quot;}],&quot;container-title&quot;:&quot;Technologies&quot;,&quot;container-title-short&quot;:&quot;Technologies (Basel)&quot;,&quot;accessed&quot;:{&quot;date-parts&quot;:[[2023,6,9]]},&quot;DOI&quot;:&quot;10.3390/technologies11020040&quot;,&quot;URL&quot;:&quot;http://arxiv.org/abs/2201.09679&quot;,&quot;issued&quot;:{&quot;date-parts&quot;:[[2022,1,18]]},&quot;page&quot;:&quot;40&quot;,&quot;abstract&quot;:&quot;Deep learning has been the answer to many machine learning problems during the past two decades. However, it comes with two major constraints: dependency on extensive labeled data and training costs. Transfer learning in deep learning, known as Deep Transfer Learning (DTL), attempts to reduce such dependency and costs by reusing an obtained knowledge from a source data/task in training on a target data/task. Most applied DTL techniques are network/model-based approaches. These methods reduce the dependency of deep learning models on extensive training data and drastically decrease training costs. As a result, researchers detected Covid-19 infection on chest X-Rays with high accuracy at the beginning of the pandemic with minimal data using DTL techniques. Also, the training cost reduction makes DTL viable on edge devices with limited resources. Like any new advancement, DTL methods have their own limitations, and a successful transfer depends on some adjustments for different scenarios. In this paper, we review the definition and taxonomy of deep transfer learning and well-known methods. Then we investigate the DTL approaches by reviewing recent applied DTL techniques in the past five years. Further, we review some experimental analyses of DTLs to learn the best practice for applying DTL in different scenarios. Moreover, the limitations of DTLs (catastrophic forgetting dilemma and overly biased pre-trained models) are discussed, along with possible solutions and research trends.&quot;,&quot;publisher&quot;:&quot;MDPI AG&quot;,&quot;issue&quot;:&quot;2&quot;,&quot;volume&quot;:&quot;11&quot;},&quot;isTemporary&quot;:false}]},{&quot;citationID&quot;:&quot;MENDELEY_CITATION_baf212f4-8f11-4a41-92cd-70b925cf5cb9&quot;,&quot;properties&quot;:{&quot;noteIndex&quot;:0},&quot;isEdited&quot;:false,&quot;manualOverride&quot;:{&quot;isManuallyOverridden&quot;:false,&quot;citeprocText&quot;:&quot;(Simonyan &amp;#38; Zisserman, 2014)&quot;,&quot;manualOverrideText&quot;:&quot;&quot;},&quot;citationTag&quot;:&quot;MENDELEY_CITATION_v3_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&quot;,&quot;citationItems&quot;:[{&quot;id&quot;:&quot;1649fabc-083a-3ca5-9049-dfefc624e28f&quot;,&quot;itemData&quot;:{&quot;type&quot;:&quot;article-journal&quot;,&quot;id&quot;:&quot;1649fabc-083a-3ca5-9049-dfefc624e28f&quot;,&quot;title&quot;:&quot;Very Deep Convolutional Networks for Large-Scale Image Recognition&quot;,&quot;author&quot;:[{&quot;family&quot;:&quot;Simonyan&quot;,&quot;given&quot;:&quot;Karen&quot;,&quot;parse-names&quot;:false,&quot;dropping-particle&quot;:&quot;&quot;,&quot;non-dropping-particle&quot;:&quot;&quot;},{&quot;family&quot;:&quot;Zisserman&quot;,&quot;given&quot;:&quot;Andrew&quot;,&quot;parse-names&quot;:false,&quot;dropping-particle&quot;:&quot;&quot;,&quot;non-dropping-particle&quot;:&quot;&quot;}],&quot;container-title&quot;:&quot;3rd International Conference on Learning Representations, ICLR 2015 - Conference Track Proceedings&quot;,&quot;accessed&quot;:{&quot;date-parts&quot;:[[2023,6,9]]},&quot;URL&quot;:&quot;https://arxiv.org/abs/1409.1556v6&quot;,&quot;issued&quot;:{&quot;date-parts&quot;:[[2014,9,4]]},&quot;abstract&quot;:&quot;In this work we investigate the effect of the convolutional network depth on\nits accuracy in the large-scale image recognition setting. Our main\ncontribution is a thorough evaluation of networks of increasing depth using an\narchitecture with very small (3x3) convolution filters, which shows that a\nsignificant improvement on the prior-art configurations can be achieved by\npushing the depth to 16-19 weight layers. These findings were the basis of our\nImageNet Challenge 2014 submission, where our team secured the first and the\nsecond places in the localisation and classification tracks respectively. We\nalso show that our representations generalise well to other datasets, where\nthey achieve state-of-the-art results. We have made our two best-performing\nConvNet models publicly available to facilitate further research on the use of\ndeep visual representations in computer vision.&quot;,&quot;publisher&quot;:&quot;International Conference on Learning Representations, ICLR&quot;,&quot;container-title-short&quot;:&quot;&quot;},&quot;isTemporary&quot;:false}]},{&quot;citationID&quot;:&quot;MENDELEY_CITATION_12fe5e90-5819-4997-9472-d461615c3219&quot;,&quot;properties&quot;:{&quot;noteIndex&quot;:0},&quot;isEdited&quot;:false,&quot;manualOverride&quot;:{&quot;isManuallyOverridden&quot;:false,&quot;citeprocText&quot;:&quot;(Simonyan &amp;#38; Zisserman, 2014)&quot;,&quot;manualOverrideText&quot;:&quot;&quot;},&quot;citationTag&quot;:&quot;MENDELEY_CITATION_v3_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&quot;,&quot;citationItems&quot;:[{&quot;id&quot;:&quot;1649fabc-083a-3ca5-9049-dfefc624e28f&quot;,&quot;itemData&quot;:{&quot;type&quot;:&quot;article-journal&quot;,&quot;id&quot;:&quot;1649fabc-083a-3ca5-9049-dfefc624e28f&quot;,&quot;title&quot;:&quot;Very Deep Convolutional Networks for Large-Scale Image Recognition&quot;,&quot;author&quot;:[{&quot;family&quot;:&quot;Simonyan&quot;,&quot;given&quot;:&quot;Karen&quot;,&quot;parse-names&quot;:false,&quot;dropping-particle&quot;:&quot;&quot;,&quot;non-dropping-particle&quot;:&quot;&quot;},{&quot;family&quot;:&quot;Zisserman&quot;,&quot;given&quot;:&quot;Andrew&quot;,&quot;parse-names&quot;:false,&quot;dropping-particle&quot;:&quot;&quot;,&quot;non-dropping-particle&quot;:&quot;&quot;}],&quot;container-title&quot;:&quot;3rd International Conference on Learning Representations, ICLR 2015 - Conference Track Proceedings&quot;,&quot;accessed&quot;:{&quot;date-parts&quot;:[[2023,6,9]]},&quot;URL&quot;:&quot;https://arxiv.org/abs/1409.1556v6&quot;,&quot;issued&quot;:{&quot;date-parts&quot;:[[2014,9,4]]},&quot;abstract&quot;:&quot;In this work we investigate the effect of the convolutional network depth on\nits accuracy in the large-scale image recognition setting. Our main\ncontribution is a thorough evaluation of networks of increasing depth using an\narchitecture with very small (3x3) convolution filters, which shows that a\nsignificant improvement on the prior-art configurations can be achieved by\npushing the depth to 16-19 weight layers. These findings were the basis of our\nImageNet Challenge 2014 submission, where our team secured the first and the\nsecond places in the localisation and classification tracks respectively. We\nalso show that our representations generalise well to other datasets, where\nthey achieve state-of-the-art results. We have made our two best-performing\nConvNet models publicly available to facilitate further research on the use of\ndeep visual representations in computer vision.&quot;,&quot;publisher&quot;:&quot;International Conference on Learning Representations, ICLR&quot;,&quot;container-title-short&quot;:&quot;&quot;},&quot;isTemporary&quot;:false}]},{&quot;citationID&quot;:&quot;MENDELEY_CITATION_f6b1c792-e0cd-46bd-9934-580d3755e71c&quot;,&quot;properties&quot;:{&quot;noteIndex&quot;:0},&quot;isEdited&quot;:false,&quot;manualOverride&quot;:{&quot;isManuallyOverridden&quot;:false,&quot;citeprocText&quot;:&quot;(Szegedy et al., 2015)&quot;,&quot;manualOverrideText&quot;:&quot;&quot;},&quot;citationTag&quot;:&quot;MENDELEY_CITATION_v3_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&quot;,&quot;citationItems&quot;:[{&quot;id&quot;:&quot;9b383a58-cf81-38fa-b671-706e6e3c6cd2&quot;,&quot;itemData&quot;:{&quot;type&quot;:&quot;article-journal&quot;,&quot;id&quot;:&quot;9b383a58-cf81-38fa-b671-706e6e3c6cd2&quot;,&quot;title&quot;:&quot;Going deeper with convolutions&quot;,&quot;author&quot;:[{&quot;family&quot;:&quot;Szegedy&quot;,&quot;given&quot;:&quot;Christian&quot;,&quot;parse-names&quot;:false,&quot;dropping-particle&quot;:&quot;&quot;,&quot;non-dropping-particle&quot;:&quot;&quot;},{&quot;family&quot;:&quot;Liu&quot;,&quot;given&quot;:&quot;Wei&quot;,&quot;parse-names&quot;:false,&quot;dropping-particle&quot;:&quot;&quot;,&quot;non-dropping-particle&quot;:&quot;&quot;},{&quot;family&quot;:&quot;Jia&quot;,&quot;given&quot;:&quot;Yangqing&quot;,&quot;parse-names&quot;:false,&quot;dropping-particle&quot;:&quot;&quot;,&quot;non-dropping-particle&quot;:&quot;&quot;},{&quot;family&quot;:&quot;Sermanet&quot;,&quot;given&quot;:&quot;Pierre&quot;,&quot;parse-names&quot;:false,&quot;dropping-particle&quot;:&quot;&quot;,&quot;non-dropping-particle&quot;:&quot;&quot;},{&quot;family&quot;:&quot;Reed&quot;,&quot;given&quot;:&quot;Scott&quot;,&quot;parse-names&quot;:false,&quot;dropping-particle&quot;:&quot;&quot;,&quot;non-dropping-particle&quot;:&quot;&quot;},{&quot;family&quot;:&quot;Anguelov&quot;,&quot;given&quot;:&quot;Dragomir&quot;,&quot;parse-names&quot;:false,&quot;dropping-particle&quot;:&quot;&quot;,&quot;non-dropping-particle&quot;:&quot;&quot;},{&quot;family&quot;:&quot;Erhan&quot;,&quot;given&quot;:&quot;Dumitru&quot;,&quot;parse-names&quot;:false,&quot;dropping-particle&quot;:&quot;&quot;,&quot;non-dropping-particle&quot;:&quot;&quot;},{&quot;family&quot;:&quot;Vanhoucke&quot;,&quot;given&quot;:&quot;Vincent&quot;,&quot;parse-names&quot;:false,&quot;dropping-particle&quot;:&quot;&quot;,&quot;non-dropping-particle&quot;:&quot;&quot;},{&quot;family&quot;:&quot;Rabinovich&quot;,&quot;given&quot;:&quot;Andrew&quot;,&quot;parse-names&quot;:false,&quot;dropping-particle&quot;:&quot;&quot;,&quot;non-dropping-particle&quot;:&quot;&quot;}],&quot;container-title&quot;:&quot;Proceedings of the IEEE Computer Society Conference on Computer Vision and Pattern Recognition&quot;,&quot;accessed&quot;:{&quot;date-parts&quot;:[[2023,6,9]]},&quot;DOI&quot;:&quot;10.1109/CVPR.2015.7298594&quot;,&quot;ISBN&quot;:&quot;9781467369640&quot;,&quot;ISSN&quot;:&quot;10636919&quot;,&quot;issued&quot;:{&quot;date-parts&quot;:[[2015,10,14]]},&quot;page&quot;:&quot;1-9&quot;,&quot;abstract&quot;:&quot;We propose a deep convolutional neural network architecture codenamed Inception that achieves the new state of the art for classification and detection in the ImageNet Large-Scale Visual Recognition Challenge 2014 (ILSVRC14). The main hallmark of this architecture is the improved utilization of the computing resources inside the network. By a carefully crafted design, we increased the depth and width of the network while keeping the computational budget constant. To optimize quality, the architectural decisions were based on the Hebbian principle and the intuition of multi-scale processing. One particular incarnation used in our submission for ILSVRC14 is called GoogLeNet, a 22 layers deep network, the quality of which is assessed in the context of classification and detection.&quot;,&quot;publisher&quot;:&quot;IEEE Computer Society&quot;,&quot;volume&quot;:&quot;07-12-June-2015&quot;,&quot;container-title-short&quot;:&quot;&quot;},&quot;isTemporary&quot;:false}]},{&quot;citationID&quot;:&quot;MENDELEY_CITATION_2f54f889-da8a-4aef-ba09-483d22796625&quot;,&quot;properties&quot;:{&quot;noteIndex&quot;:0},&quot;isEdited&quot;:false,&quot;manualOverride&quot;:{&quot;isManuallyOverridden&quot;:false,&quot;citeprocText&quot;:&quot;(Szegedy et al., 2016)&quot;,&quot;manualOverrideText&quot;:&quot;&quot;},&quot;citationTag&quot;:&quot;MENDELEY_CITATION_v3_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&quot;,&quot;citationItems&quot;:[{&quot;id&quot;:&quot;77fe5fe3-9a9b-3ff1-b56f-eaf5b4c8e661&quot;,&quot;itemData&quot;:{&quot;type&quot;:&quot;article-journal&quot;,&quot;id&quot;:&quot;77fe5fe3-9a9b-3ff1-b56f-eaf5b4c8e661&quot;,&quot;title&quot;:&quot;Rethinking the Inception Architecture for Computer Vision&quot;,&quot;author&quot;:[{&quot;family&quot;:&quot;Szegedy&quot;,&quot;given&quot;:&quot;Christian&quot;,&quot;parse-names&quot;:false,&quot;dropping-particle&quot;:&quot;&quot;,&quot;non-dropping-particle&quot;:&quot;&quot;},{&quot;family&quot;:&quot;Vanhoucke&quot;,&quot;given&quot;:&quot;Vincent&quot;,&quot;parse-names&quot;:false,&quot;dropping-particle&quot;:&quot;&quot;,&quot;non-dropping-particle&quot;:&quot;&quot;},{&quot;family&quot;:&quot;Ioffe&quot;,&quot;given&quot;:&quot;Sergey&quot;,&quot;parse-names&quot;:false,&quot;dropping-particle&quot;:&quot;&quot;,&quot;non-dropping-particle&quot;:&quot;&quot;},{&quot;family&quot;:&quot;Shlens&quot;,&quot;given&quot;:&quot;Jon&quot;,&quot;parse-names&quot;:false,&quot;dropping-particle&quot;:&quot;&quot;,&quot;non-dropping-particle&quot;:&quot;&quot;},{&quot;family&quot;:&quot;Wojna&quot;,&quot;given&quot;:&quot;Zbigniew&quot;,&quot;parse-names&quot;:false,&quot;dropping-particle&quot;:&quot;&quot;,&quot;non-dropping-particle&quot;:&quot;&quot;}],&quot;container-title&quot;:&quot;Proceedings of the IEEE Computer Society Conference on Computer Vision and Pattern Recognition&quot;,&quot;accessed&quot;:{&quot;date-parts&quot;:[[2023,6,9]]},&quot;DOI&quot;:&quot;10.1109/CVPR.2016.308&quot;,&quot;ISBN&quot;:&quot;9781467388504&quot;,&quot;ISSN&quot;:&quot;10636919&quot;,&quot;issued&quot;:{&quot;date-parts&quot;:[[2016,12,9]]},&quot;page&quot;:&quot;2818-2826&quot;,&quot;abstract&quot;:&quot;Convolutional networks are at the core of most state of-the-art computer vision solutions for a wide variety of tasks. Since 2014 very deep convolutional networks started to become mainstream, yielding substantial gains in various benchmarks. Although increased model size and computational cost tend to translate to immediate quality gains for most tasks (as long as enough labeled data is provided for training), computational efficiency and low parameter count are still enabling factors for various use cases such as mobile vision and big-data scenarios. Here we are exploring ways to scale up networks in ways that aim at utilizing the added computation as efficiently as possible by suitably factorized convolutions and aggressive regularization. We benchmark our methods on the ILSVRC 2012 classification challenge validation set demonstrate substantial gains over the state of the art: 21:2% top-1 and 5:6% top-5 error for single frame evaluation using a network with a computational cost of 5 billion multiply-adds per inference and with using less than 25 million parameters. With an ensemble of 4 models and multi-crop evaluation, we report 3:5% top-5 error and 17:3% top-1 error on the validation set and 3:6% top-5 error on the official test set.&quot;,&quot;publisher&quot;:&quot;IEEE Computer Society&quot;,&quot;volume&quot;:&quot;2016-December&quot;,&quot;container-title-short&quot;:&quot;&quot;},&quot;isTemporary&quot;:false}]},{&quot;citationID&quot;:&quot;MENDELEY_CITATION_09d84f58-498b-4d18-8cdf-96f25d8e5a34&quot;,&quot;properties&quot;:{&quot;noteIndex&quot;:0},&quot;isEdited&quot;:false,&quot;manualOverride&quot;:{&quot;isManuallyOverridden&quot;:false,&quot;citeprocText&quot;:&quot;(Szegedy et al., 2016)&quot;,&quot;manualOverrideText&quot;:&quot;&quot;},&quot;citationTag&quot;:&quot;MENDELEY_CITATION_v3_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&quot;,&quot;citationItems&quot;:[{&quot;id&quot;:&quot;77fe5fe3-9a9b-3ff1-b56f-eaf5b4c8e661&quot;,&quot;itemData&quot;:{&quot;type&quot;:&quot;article-journal&quot;,&quot;id&quot;:&quot;77fe5fe3-9a9b-3ff1-b56f-eaf5b4c8e661&quot;,&quot;title&quot;:&quot;Rethinking the Inception Architecture for Computer Vision&quot;,&quot;author&quot;:[{&quot;family&quot;:&quot;Szegedy&quot;,&quot;given&quot;:&quot;Christian&quot;,&quot;parse-names&quot;:false,&quot;dropping-particle&quot;:&quot;&quot;,&quot;non-dropping-particle&quot;:&quot;&quot;},{&quot;family&quot;:&quot;Vanhoucke&quot;,&quot;given&quot;:&quot;Vincent&quot;,&quot;parse-names&quot;:false,&quot;dropping-particle&quot;:&quot;&quot;,&quot;non-dropping-particle&quot;:&quot;&quot;},{&quot;family&quot;:&quot;Ioffe&quot;,&quot;given&quot;:&quot;Sergey&quot;,&quot;parse-names&quot;:false,&quot;dropping-particle&quot;:&quot;&quot;,&quot;non-dropping-particle&quot;:&quot;&quot;},{&quot;family&quot;:&quot;Shlens&quot;,&quot;given&quot;:&quot;Jon&quot;,&quot;parse-names&quot;:false,&quot;dropping-particle&quot;:&quot;&quot;,&quot;non-dropping-particle&quot;:&quot;&quot;},{&quot;family&quot;:&quot;Wojna&quot;,&quot;given&quot;:&quot;Zbigniew&quot;,&quot;parse-names&quot;:false,&quot;dropping-particle&quot;:&quot;&quot;,&quot;non-dropping-particle&quot;:&quot;&quot;}],&quot;container-title&quot;:&quot;Proceedings of the IEEE Computer Society Conference on Computer Vision and Pattern Recognition&quot;,&quot;accessed&quot;:{&quot;date-parts&quot;:[[2023,6,9]]},&quot;DOI&quot;:&quot;10.1109/CVPR.2016.308&quot;,&quot;ISBN&quot;:&quot;9781467388504&quot;,&quot;ISSN&quot;:&quot;10636919&quot;,&quot;issued&quot;:{&quot;date-parts&quot;:[[2016,12,9]]},&quot;page&quot;:&quot;2818-2826&quot;,&quot;abstract&quot;:&quot;Convolutional networks are at the core of most state of-the-art computer vision solutions for a wide variety of tasks. Since 2014 very deep convolutional networks started to become mainstream, yielding substantial gains in various benchmarks. Although increased model size and computational cost tend to translate to immediate quality gains for most tasks (as long as enough labeled data is provided for training), computational efficiency and low parameter count are still enabling factors for various use cases such as mobile vision and big-data scenarios. Here we are exploring ways to scale up networks in ways that aim at utilizing the added computation as efficiently as possible by suitably factorized convolutions and aggressive regularization. We benchmark our methods on the ILSVRC 2012 classification challenge validation set demonstrate substantial gains over the state of the art: 21:2% top-1 and 5:6% top-5 error for single frame evaluation using a network with a computational cost of 5 billion multiply-adds per inference and with using less than 25 million parameters. With an ensemble of 4 models and multi-crop evaluation, we report 3:5% top-5 error and 17:3% top-1 error on the validation set and 3:6% top-5 error on the official test set.&quot;,&quot;publisher&quot;:&quot;IEEE Computer Society&quot;,&quot;volume&quot;:&quot;2016-December&quot;,&quot;container-title-short&quot;:&quot;&quot;},&quot;isTemporary&quot;:false}]},{&quot;citationID&quot;:&quot;MENDELEY_CITATION_0b61cbdb-091d-4322-8897-ebf93bfb98a0&quot;,&quot;properties&quot;:{&quot;noteIndex&quot;:0},&quot;isEdited&quot;:false,&quot;manualOverride&quot;:{&quot;isManuallyOverridden&quot;:false,&quot;citeprocText&quot;:&quot;(Szegedy et al., 2016)&quot;,&quot;manualOverrideText&quot;:&quot;&quot;},&quot;citationTag&quot;:&quot;MENDELEY_CITATION_v3_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&quot;,&quot;citationItems&quot;:[{&quot;id&quot;:&quot;77fe5fe3-9a9b-3ff1-b56f-eaf5b4c8e661&quot;,&quot;itemData&quot;:{&quot;type&quot;:&quot;article-journal&quot;,&quot;id&quot;:&quot;77fe5fe3-9a9b-3ff1-b56f-eaf5b4c8e661&quot;,&quot;title&quot;:&quot;Rethinking the Inception Architecture for Computer Vision&quot;,&quot;author&quot;:[{&quot;family&quot;:&quot;Szegedy&quot;,&quot;given&quot;:&quot;Christian&quot;,&quot;parse-names&quot;:false,&quot;dropping-particle&quot;:&quot;&quot;,&quot;non-dropping-particle&quot;:&quot;&quot;},{&quot;family&quot;:&quot;Vanhoucke&quot;,&quot;given&quot;:&quot;Vincent&quot;,&quot;parse-names&quot;:false,&quot;dropping-particle&quot;:&quot;&quot;,&quot;non-dropping-particle&quot;:&quot;&quot;},{&quot;family&quot;:&quot;Ioffe&quot;,&quot;given&quot;:&quot;Sergey&quot;,&quot;parse-names&quot;:false,&quot;dropping-particle&quot;:&quot;&quot;,&quot;non-dropping-particle&quot;:&quot;&quot;},{&quot;family&quot;:&quot;Shlens&quot;,&quot;given&quot;:&quot;Jon&quot;,&quot;parse-names&quot;:false,&quot;dropping-particle&quot;:&quot;&quot;,&quot;non-dropping-particle&quot;:&quot;&quot;},{&quot;family&quot;:&quot;Wojna&quot;,&quot;given&quot;:&quot;Zbigniew&quot;,&quot;parse-names&quot;:false,&quot;dropping-particle&quot;:&quot;&quot;,&quot;non-dropping-particle&quot;:&quot;&quot;}],&quot;container-title&quot;:&quot;Proceedings of the IEEE Computer Society Conference on Computer Vision and Pattern Recognition&quot;,&quot;accessed&quot;:{&quot;date-parts&quot;:[[2023,6,9]]},&quot;DOI&quot;:&quot;10.1109/CVPR.2016.308&quot;,&quot;ISBN&quot;:&quot;9781467388504&quot;,&quot;ISSN&quot;:&quot;10636919&quot;,&quot;issued&quot;:{&quot;date-parts&quot;:[[2016,12,9]]},&quot;page&quot;:&quot;2818-2826&quot;,&quot;abstract&quot;:&quot;Convolutional networks are at the core of most state of-the-art computer vision solutions for a wide variety of tasks. Since 2014 very deep convolutional networks started to become mainstream, yielding substantial gains in various benchmarks. Although increased model size and computational cost tend to translate to immediate quality gains for most tasks (as long as enough labeled data is provided for training), computational efficiency and low parameter count are still enabling factors for various use cases such as mobile vision and big-data scenarios. Here we are exploring ways to scale up networks in ways that aim at utilizing the added computation as efficiently as possible by suitably factorized convolutions and aggressive regularization. We benchmark our methods on the ILSVRC 2012 classification challenge validation set demonstrate substantial gains over the state of the art: 21:2% top-1 and 5:6% top-5 error for single frame evaluation using a network with a computational cost of 5 billion multiply-adds per inference and with using less than 25 million parameters. With an ensemble of 4 models and multi-crop evaluation, we report 3:5% top-5 error and 17:3% top-1 error on the validation set and 3:6% top-5 error on the official test set.&quot;,&quot;publisher&quot;:&quot;IEEE Computer Society&quot;,&quot;volume&quot;:&quot;2016-December&quot;,&quot;container-title-short&quot;:&quot;&quot;},&quot;isTemporary&quot;:false}]},{&quot;citationID&quot;:&quot;MENDELEY_CITATION_3299292f-0e51-42fc-bcdb-42b47e8fddc0&quot;,&quot;properties&quot;:{&quot;noteIndex&quot;:0},&quot;isEdited&quot;:false,&quot;manualOverride&quot;:{&quot;isManuallyOverridden&quot;:false,&quot;citeprocText&quot;:&quot;(Chollet, 2016)&quot;,&quot;manualOverrideText&quot;:&quot;&quot;},&quot;citationTag&quot;:&quot;MENDELEY_CITATION_v3_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&quot;,&quot;citationItems&quot;:[{&quot;id&quot;:&quot;468950b0-7a9b-3967-ad03-fb8138f6fc8d&quot;,&quot;itemData&quot;:{&quot;type&quot;:&quot;article-journal&quot;,&quot;id&quot;:&quot;468950b0-7a9b-3967-ad03-fb8138f6fc8d&quot;,&quot;title&quot;:&quot;Xception: Deep Learning with Depthwise Separable Convolutions&quot;,&quot;author&quot;:[{&quot;family&quot;:&quot;Chollet&quot;,&quot;given&quot;:&quot;François&quot;,&quot;parse-names&quot;:false,&quot;dropping-particle&quot;:&quot;&quot;,&quot;non-dropping-particle&quot;:&quot;&quot;}],&quot;container-title&quot;:&quot;Proceedings - 30th IEEE Conference on Computer Vision and Pattern Recognition, CVPR 2017&quot;,&quot;accessed&quot;:{&quot;date-parts&quot;:[[2023,6,9]]},&quot;DOI&quot;:&quot;10.1109/CVPR.2017.195&quot;,&quot;ISBN&quot;:&quot;9781538604571&quot;,&quot;URL&quot;:&quot;https://arxiv.org/abs/1610.02357v3&quot;,&quot;issued&quot;:{&quot;date-parts&quot;:[[2016,10,7]]},&quot;page&quot;:&quot;1800-1807&quot;,&quot;abstract&quot;:&quot;We present an interpretation of Inception modules in convolutional neural\nnetworks as being an intermediate step in-between regular convolution and the\ndepthwise separable convolution operation (a depthwise convolution followed by\na pointwise convolution). In this light, a depthwise separable convolution can\nbe understood as an Inception module with a maximally large number of towers.\nThis observation leads us to propose a novel deep convolutional neural network\narchitecture inspired by Inception, where Inception modules have been replaced\nwith depthwise separable convolutions. We show that this architecture, dubbed\nXception, slightly outperforms Inception V3 on the ImageNet dataset (which\nInception V3 was designed for), and significantly outperforms Inception V3 on a\nlarger image classification dataset comprising 350 million images and 17,000\nclasses. Since the Xception architecture has the same number of parameters as\nInception V3, the performance gains are not due to increased capacity but\nrather to a more efficient use of model parameters.&quot;,&quot;publisher&quot;:&quot;Institute of Electrical and Electronics Engineers Inc.&quot;,&quot;volume&quot;:&quot;2017-January&quot;,&quot;container-title-short&quot;:&quot;&quot;},&quot;isTemporary&quot;:false}]},{&quot;citationID&quot;:&quot;MENDELEY_CITATION_f5e768c7-589e-43f3-a4a7-7560521d71b1&quot;,&quot;properties&quot;:{&quot;noteIndex&quot;:0},&quot;isEdited&quot;:false,&quot;manualOverride&quot;:{&quot;isManuallyOverridden&quot;:false,&quot;citeprocText&quot;:&quot;(Chollet, 2016)&quot;,&quot;manualOverrideText&quot;:&quot;&quot;},&quot;citationTag&quot;:&quot;MENDELEY_CITATION_v3_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&quot;,&quot;citationItems&quot;:[{&quot;id&quot;:&quot;468950b0-7a9b-3967-ad03-fb8138f6fc8d&quot;,&quot;itemData&quot;:{&quot;type&quot;:&quot;article-journal&quot;,&quot;id&quot;:&quot;468950b0-7a9b-3967-ad03-fb8138f6fc8d&quot;,&quot;title&quot;:&quot;Xception: Deep Learning with Depthwise Separable Convolutions&quot;,&quot;author&quot;:[{&quot;family&quot;:&quot;Chollet&quot;,&quot;given&quot;:&quot;François&quot;,&quot;parse-names&quot;:false,&quot;dropping-particle&quot;:&quot;&quot;,&quot;non-dropping-particle&quot;:&quot;&quot;}],&quot;container-title&quot;:&quot;Proceedings - 30th IEEE Conference on Computer Vision and Pattern Recognition, CVPR 2017&quot;,&quot;accessed&quot;:{&quot;date-parts&quot;:[[2023,6,9]]},&quot;DOI&quot;:&quot;10.1109/CVPR.2017.195&quot;,&quot;ISBN&quot;:&quot;9781538604571&quot;,&quot;URL&quot;:&quot;https://arxiv.org/abs/1610.02357v3&quot;,&quot;issued&quot;:{&quot;date-parts&quot;:[[2016,10,7]]},&quot;page&quot;:&quot;1800-1807&quot;,&quot;abstract&quot;:&quot;We present an interpretation of Inception modules in convolutional neural\nnetworks as being an intermediate step in-between regular convolution and the\ndepthwise separable convolution operation (a depthwise convolution followed by\na pointwise convolution). In this light, a depthwise separable convolution can\nbe understood as an Inception module with a maximally large number of towers.\nThis observation leads us to propose a novel deep convolutional neural network\narchitecture inspired by Inception, where Inception modules have been replaced\nwith depthwise separable convolutions. We show that this architecture, dubbed\nXception, slightly outperforms Inception V3 on the ImageNet dataset (which\nInception V3 was designed for), and significantly outperforms Inception V3 on a\nlarger image classification dataset comprising 350 million images and 17,000\nclasses. Since the Xception architecture has the same number of parameters as\nInception V3, the performance gains are not due to increased capacity but\nrather to a more efficient use of model parameters.&quot;,&quot;publisher&quot;:&quot;Institute of Electrical and Electronics Engineers Inc.&quot;,&quot;volume&quot;:&quot;2017-January&quot;,&quot;container-title-short&quot;:&quot;&quot;},&quot;isTemporary&quot;:false}]},{&quot;citationID&quot;:&quot;MENDELEY_CITATION_e76fb393-375e-4556-9bfa-f2293cc93eec&quot;,&quot;properties&quot;:{&quot;noteIndex&quot;:0},&quot;isEdited&quot;:false,&quot;manualOverride&quot;:{&quot;isManuallyOverridden&quot;:false,&quot;citeprocText&quot;:&quot;(Buslaev et al., 2020)&quot;,&quot;manualOverrideText&quot;:&quot;&quot;},&quot;citationTag&quot;:&quot;MENDELEY_CITATION_v3_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&quot;,&quot;citationItems&quot;:[{&quot;id&quot;:&quot;8236c70b-6abe-391c-90e4-e63d188ec2ca&quot;,&quot;itemData&quot;:{&quot;type&quot;:&quot;article-journal&quot;,&quot;id&quot;:&quot;8236c70b-6abe-391c-90e4-e63d188ec2ca&quot;,&quot;title&quot;:&quot;Albumentations: Fast and flexible image augmentations&quot;,&quot;author&quot;:[{&quot;family&quot;:&quot;Buslaev&quot;,&quot;given&quot;:&quot;Alexander&quot;,&quot;parse-names&quot;:false,&quot;dropping-particle&quot;:&quot;&quot;,&quot;non-dropping-particle&quot;:&quot;&quot;},{&quot;family&quot;:&quot;Iglovikov&quot;,&quot;given&quot;:&quot;Vladimir I.&quot;,&quot;parse-names&quot;:false,&quot;dropping-particle&quot;:&quot;&quot;,&quot;non-dropping-particle&quot;:&quot;&quot;},{&quot;family&quot;:&quot;Khvedchenya&quot;,&quot;given&quot;:&quot;Eugene&quot;,&quot;parse-names&quot;:false,&quot;dropping-particle&quot;:&quot;&quot;,&quot;non-dropping-particle&quot;:&quot;&quot;},{&quot;family&quot;:&quot;Parinov&quot;,&quot;given&quot;:&quot;Alex&quot;,&quot;parse-names&quot;:false,&quot;dropping-particle&quot;:&quot;&quot;,&quot;non-dropping-particle&quot;:&quot;&quot;},{&quot;family&quot;:&quot;Druzhinin&quot;,&quot;given&quot;:&quot;Mikhail&quot;,&quot;parse-names&quot;:false,&quot;dropping-particle&quot;:&quot;&quot;,&quot;non-dropping-particle&quot;:&quot;&quot;},{&quot;family&quot;:&quot;Kalinin&quot;,&quot;given&quot;:&quot;Alexandr A.&quot;,&quot;parse-names&quot;:false,&quot;dropping-particle&quot;:&quot;&quot;,&quot;non-dropping-particle&quot;:&quot;&quot;}],&quot;container-title&quot;:&quot;Information (Switzerland)&quot;,&quot;accessed&quot;:{&quot;date-parts&quot;:[[2023,6,9]]},&quot;DOI&quot;:&quot;10.3390/INFO11020125&quot;,&quot;ISSN&quot;:&quot;20782489&quot;,&quot;issued&quot;:{&quot;date-parts&quot;:[[2020,2,1]]},&quot;abstract&quot;:&quot;Data augmentation is a commonly used technique for increasing both the size and the diversity of labeled training sets by leveraging input transformations that preserve corresponding output labels. In computer vision, image augmentations have become a common implicit regularization technique to combat overfitting in deep learning models and are ubiquitously used to improve performance. While most deep learning frameworks implement basic image transformations, the list is typically limited to some variations of flipping, rotating, scaling, and cropping. Moreover, image processing speed varies in existing image augmentation libraries. We present Albumentations, a fast and flexible open source library for image augmentation with many various image transform operations available that is also an easy-to-use wrapper around other augmentation libraries. We discuss the design principles that drove the implementation of Albumentations and give an overview of the key features and distinct capabilities. Finally, we provide examples of image augmentations for different computer vision tasks and demonstrate that Albumentations is faster than other commonly used image augmentation tools on most image transform operations.&quot;,&quot;publisher&quot;:&quot;MDPI AG&quot;,&quot;issue&quot;:&quot;2&quot;,&quot;volume&quot;:&quot;11&quot;,&quot;container-title-short&quot;:&quot;&quot;},&quot;isTemporary&quot;:false}]},{&quot;citationID&quot;:&quot;MENDELEY_CITATION_ad278774-a312-4997-b88a-57d1fc34d88b&quot;,&quot;properties&quot;:{&quot;noteIndex&quot;:0},&quot;isEdited&quot;:false,&quot;manualOverride&quot;:{&quot;isManuallyOverridden&quot;:false,&quot;citeprocText&quot;:&quot;(Abadi et al., 2016)&quot;,&quot;manualOverrideText&quot;:&quot;&quot;},&quot;citationTag&quot;:&quot;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&quot;,&quot;citationItems&quot;:[{&quot;id&quot;:&quot;87b80b42-3f4d-30e7-b131-05a615bbfcb0&quot;,&quot;itemData&quot;:{&quot;type&quot;:&quot;article-journal&quot;,&quot;id&quot;:&quot;87b80b42-3f4d-30e7-b131-05a615bbfcb0&quot;,&quot;title&quot;:&quot;TensorFlow: Large-Scale Machine Learning on Heterogeneous Distributed Systems&quot;,&quot;author&quot;:[{&quot;family&quot;:&quot;Abadi&quot;,&quot;given&quot;:&quot;Martín&quot;,&quot;parse-names&quot;:false,&quot;dropping-particle&quot;:&quot;&quot;,&quot;non-dropping-particle&quot;:&quot;&quot;},{&quot;family&quot;:&quot;Agarwal&quot;,&quot;given&quot;:&quot;Ashish&quot;,&quot;parse-names&quot;:false,&quot;dropping-particle&quot;:&quot;&quot;,&quot;non-dropping-particle&quot;:&quot;&quot;},{&quot;family&quot;:&quot;Barham&quot;,&quot;given&quot;:&quot;Paul&quot;,&quot;parse-names&quot;:false,&quot;dropping-particle&quot;:&quot;&quot;,&quot;non-dropping-particle&quot;:&quot;&quot;},{&quot;family&quot;:&quot;Brevdo&quot;,&quot;given&quot;:&quot;Eugene&quot;,&quot;parse-names&quot;:false,&quot;dropping-particle&quot;:&quot;&quot;,&quot;non-dropping-particle&quot;:&quot;&quot;},{&quot;family&quot;:&quot;Chen&quot;,&quot;given&quot;:&quot;Zhifeng&quot;,&quot;parse-names&quot;:false,&quot;dropping-particle&quot;:&quot;&quot;,&quot;non-dropping-particle&quot;:&quot;&quot;},{&quot;family&quot;:&quot;Citro&quot;,&quot;given&quot;:&quot;Craig&quot;,&quot;parse-names&quot;:false,&quot;dropping-particle&quot;:&quot;&quot;,&quot;non-dropping-particle&quot;:&quot;&quot;},{&quot;family&quot;:&quot;Corrado&quot;,&quot;given&quot;:&quot;Greg S&quot;,&quot;parse-names&quot;:false,&quot;dropping-particle&quot;:&quot;&quot;,&quot;non-dropping-particle&quot;:&quot;&quot;},{&quot;family&quot;:&quot;Davis&quot;,&quot;given&quot;:&quot;Andy&quot;,&quot;parse-names&quot;:false,&quot;dropping-particle&quot;:&quot;&quot;,&quot;non-dropping-particle&quot;:&quot;&quot;},{&quot;family&quot;:&quot;Dean&quot;,&quot;given&quot;:&quot;Jeffrey&quot;,&quot;parse-names&quot;:false,&quot;dropping-particle&quot;:&quot;&quot;,&quot;non-dropping-particle&quot;:&quot;&quot;},{&quot;family&quot;:&quot;Devin&quot;,&quot;given&quot;:&quot;Matthieu&quot;,&quot;parse-names&quot;:false,&quot;dropping-particle&quot;:&quot;&quot;,&quot;non-dropping-particle&quot;:&quot;&quot;},{&quot;family&quot;:&quot;Ghemawat&quot;,&quot;given&quot;:&quot;Sanjay&quot;,&quot;parse-names&quot;:false,&quot;dropping-particle&quot;:&quot;&quot;,&quot;non-dropping-particle&quot;:&quot;&quot;},{&quot;family&quot;:&quot;Goodfellow&quot;,&quot;given&quot;:&quot;Ian&quot;,&quot;parse-names&quot;:false,&quot;dropping-particle&quot;:&quot;&quot;,&quot;non-dropping-particle&quot;:&quot;&quot;},{&quot;family&quot;:&quot;Harp&quot;,&quot;given&quot;:&quot;Andrew&quot;,&quot;parse-names&quot;:false,&quot;dropping-particle&quot;:&quot;&quot;,&quot;non-dropping-particle&quot;:&quot;&quot;},{&quot;family&quot;:&quot;Irving&quot;,&quot;given&quot;:&quot;Geoffrey&quot;,&quot;parse-names&quot;:false,&quot;dropping-particle&quot;:&quot;&quot;,&quot;non-dropping-particle&quot;:&quot;&quot;},{&quot;family&quot;:&quot;Isard&quot;,&quot;given&quot;:&quot;Michael&quot;,&quot;parse-names&quot;:false,&quot;dropping-particle&quot;:&quot;&quot;,&quot;non-dropping-particle&quot;:&quot;&quot;},{&quot;family&quot;:&quot;Jia&quot;,&quot;given&quot;:&quot;Yangqing&quot;,&quot;parse-names&quot;:false,&quot;dropping-particle&quot;:&quot;&quot;,&quot;non-dropping-particle&quot;:&quot;&quot;},{&quot;family&quot;:&quot;Jozefowicz&quot;,&quot;given&quot;:&quot;Rafal&quot;,&quot;parse-names&quot;:false,&quot;dropping-particle&quot;:&quot;&quot;,&quot;non-dropping-particle&quot;:&quot;&quot;},{&quot;family&quot;:&quot;Kaiser&quot;,&quot;given&quot;:&quot;Lukasz&quot;,&quot;parse-names&quot;:false,&quot;dropping-particle&quot;:&quot;&quot;,&quot;non-dropping-particle&quot;:&quot;&quot;},{&quot;family&quot;:&quot;Kudlur&quot;,&quot;given&quot;:&quot;Manjunath&quot;,&quot;parse-names&quot;:false,&quot;dropping-particle&quot;:&quot;&quot;,&quot;non-dropping-particle&quot;:&quot;&quot;},{&quot;family&quot;:&quot;Levenberg&quot;,&quot;given&quot;:&quot;Josh&quot;,&quot;parse-names&quot;:false,&quot;dropping-particle&quot;:&quot;&quot;,&quot;non-dropping-particle&quot;:&quot;&quot;},{&quot;family&quot;:&quot;Mané&quot;,&quot;given&quot;:&quot;Dan&quot;,&quot;parse-names&quot;:false,&quot;dropping-particle&quot;:&quot;&quot;,&quot;non-dropping-particle&quot;:&quot;&quot;},{&quot;family&quot;:&quot;Monga&quot;,&quot;given&quot;:&quot;Rajat&quot;,&quot;parse-names&quot;:false,&quot;dropping-particle&quot;:&quot;&quot;,&quot;non-dropping-particle&quot;:&quot;&quot;},{&quot;family&quot;:&quot;Moore&quot;,&quot;given&quot;:&quot;Sherry&quot;,&quot;parse-names&quot;:false,&quot;dropping-particle&quot;:&quot;&quot;,&quot;non-dropping-particle&quot;:&quot;&quot;},{&quot;family&quot;:&quot;Murray&quot;,&quot;given&quot;:&quot;Derek&quot;,&quot;parse-names&quot;:false,&quot;dropping-particle&quot;:&quot;&quot;,&quot;non-dropping-particle&quot;:&quot;&quot;},{&quot;family&quot;:&quot;Olah&quot;,&quot;given&quot;:&quot;Chris&quot;,&quot;parse-names&quot;:false,&quot;dropping-particle&quot;:&quot;&quot;,&quot;non-dropping-particle&quot;:&quot;&quot;},{&quot;family&quot;:&quot;Schuster&quot;,&quot;given&quot;:&quot;Mike&quot;,&quot;parse-names&quot;:false,&quot;dropping-particle&quot;:&quot;&quot;,&quot;non-dropping-particle&quot;:&quot;&quot;},{&quot;family&quot;:&quot;Shlens&quot;,&quot;given&quot;:&quot;Jonathon&quot;,&quot;parse-names&quot;:false,&quot;dropping-particle&quot;:&quot;&quot;,&quot;non-dropping-particle&quot;:&quot;&quot;},{&quot;family&quot;:&quot;Steiner&quot;,&quot;given&quot;:&quot;Benoit&quot;,&quot;parse-names&quot;:false,&quot;dropping-particle&quot;:&quot;&quot;,&quot;non-dropping-particle&quot;:&quot;&quot;},{&quot;family&quot;:&quot;Sutskever&quot;,&quot;given&quot;:&quot;Ilya&quot;,&quot;parse-names&quot;:false,&quot;dropping-particle&quot;:&quot;&quot;,&quot;non-dropping-particle&quot;:&quot;&quot;},{&quot;family&quot;:&quot;Talwar&quot;,&quot;given&quot;:&quot;Kunal&quot;,&quot;parse-names&quot;:false,&quot;dropping-particle&quot;:&quot;&quot;,&quot;non-dropping-particle&quot;:&quot;&quot;},{&quot;family&quot;:&quot;Tucker&quot;,&quot;given&quot;:&quot;Paul&quot;,&quot;parse-names&quot;:false,&quot;dropping-particle&quot;:&quot;&quot;,&quot;non-dropping-particle&quot;:&quot;&quot;},{&quot;family&quot;:&quot;Vanhoucke&quot;,&quot;given&quot;:&quot;Vincent&quot;,&quot;parse-names&quot;:false,&quot;dropping-particle&quot;:&quot;&quot;,&quot;non-dropping-particle&quot;:&quot;&quot;},{&quot;family&quot;:&quot;Vasudevan&quot;,&quot;given&quot;:&quot;Vijay&quot;,&quot;parse-names&quot;:false,&quot;dropping-particle&quot;:&quot;&quot;,&quot;non-dropping-particle&quot;:&quot;&quot;},{&quot;family&quot;:&quot;Viégas&quot;,&quot;given&quot;:&quot;Fernanda&quot;,&quot;parse-names&quot;:false,&quot;dropping-particle&quot;:&quot;&quot;,&quot;non-dropping-particle&quot;:&quot;&quot;},{&quot;family&quot;:&quot;Vinyals&quot;,&quot;given&quot;:&quot;Oriol&quot;,&quot;parse-names&quot;:false,&quot;dropping-particle&quot;:&quot;&quot;,&quot;non-dropping-particle&quot;:&quot;&quot;},{&quot;family&quot;:&quot;Warden&quot;,&quot;given&quot;:&quot;Pete&quot;,&quot;parse-names&quot;:false,&quot;dropping-particle&quot;:&quot;&quot;,&quot;non-dropping-particle&quot;:&quot;&quot;},{&quot;family&quot;:&quot;Wattenberg&quot;,&quot;given&quot;:&quot;Martin&quot;,&quot;parse-names&quot;:false,&quot;dropping-particle&quot;:&quot;&quot;,&quot;non-dropping-particle&quot;:&quot;&quot;},{&quot;family&quot;:&quot;Wicke&quot;,&quot;given&quot;:&quot;Martin&quot;,&quot;parse-names&quot;:false,&quot;dropping-particle&quot;:&quot;&quot;,&quot;non-dropping-particle&quot;:&quot;&quot;},{&quot;family&quot;:&quot;Yu&quot;,&quot;given&quot;:&quot;Yuan&quot;,&quot;parse-names&quot;:false,&quot;dropping-particle&quot;:&quot;&quot;,&quot;non-dropping-particle&quot;:&quot;&quot;},{&quot;family&quot;:&quot;Zheng&quot;,&quot;given&quot;:&quot;Xiaoqiang&quot;,&quot;parse-names&quot;:false,&quot;dropping-particle&quot;:&quot;&quot;,&quot;non-dropping-particle&quot;:&quot;&quot;},{&quot;family&quot;:&quot;Research&quot;,&quot;given&quot;:&quot;Google&quot;,&quot;parse-names&quot;:false,&quot;dropping-particle&quot;:&quot;&quot;,&quot;non-dropping-particle&quot;:&quot;&quot;}],&quot;accessed&quot;:{&quot;date-parts&quot;:[[2023,6,9]]},&quot;URL&quot;:&quot;https://arxiv.org/abs/1603.04467v2&quot;,&quot;issued&quot;:{&quot;date-parts&quot;:[[2016,3,14]]},&quot;abstract&quot;:&quot;TensorFlow is an interface for expressing machine learning algorithms, and an\nimplementation for executing such algorithms. A computation expressed using\nTensorFlow can be executed with little or no change on a wide variety of\nheterogeneous systems, ranging from mobile devices such as phones and tablets\nup to large-scale distributed systems of hundreds of machines and thousands of\ncomputational devices such as GPU cards. The system is flexible and can be used\nto express a wide variety of algorithms, including training and inference\nalgorithms for deep neural network models, and it has been used for conducting\nresearch and for deploying machine learning systems into production across more\nthan a dozen areas of computer science and other fields, including speech\nrecognition, computer vision, robotics, information retrieval, natural language\nprocessing, geographic information extraction, and computational drug\ndiscovery. This paper describes the TensorFlow interface and an implementation\nof that interface that we have built at Google. The TensorFlow API and a\nreference implementation were released as an open-source package under the\nApache 2.0 license in November, 2015 and are available at www.tensorflow.org.&quot;,&quot;container-title-short&quot;:&quot;&quot;},&quot;isTemporary&quot;:false}]}]"/>
+    <we:property name="MENDELEY_CITATIONS_STYLE" value="{&quot;id&quot;:&quot;https://www.zotero.org/styles/apa&quot;,&quot;title&quot;:&quot;American Psychological Association 7th edition&quot;,&quot;format&quot;:&quot;author-date&quot;,&quot;defaultLocale&quot;:null,&quot;isLocaleCodeValid&quot;:true}"/>
+  </we:properties>
+  <we:bindings/>
+  <we:snapshot xmlns:r="http://schemas.openxmlformats.org/officeDocument/2006/relationships"/>
+</we:webextension>
+</file>
+
 <file path=customXml/item1.xml><?xml version="1.0" encoding="utf-8"?>
-<b:Sources xmlns:b="http://schemas.openxmlformats.org/officeDocument/2006/bibliography" xmlns="http://schemas.openxmlformats.org/officeDocument/2006/bibliography" SelectedStyle="\IEEE2006OfficeOnline.xsl" StyleName="IEEE" Version="2006">
+<b:Sources xmlns:b="http://schemas.openxmlformats.org/officeDocument/2006/bibliography" xmlns="http://schemas.openxmlformats.org/officeDocument/2006/bibliography" SelectedStyle="\APASixthEditionOfficeOnline.xsl" StyleName="APA" Version="6">
   <b:Source>
-    <b:Tag>GAb19</b:Tag>
-    <b:SourceType>JournalArticle</b:SourceType>
-    <b:Guid>{2801AE14-E28E-4B5B-9F29-F87BCF90DBFF}</b:Guid>
-    <b:Title>Implementation of Optical Character Recognition using Tesseract with the Javanese Script Target in Android Application</b:Title>
-    <b:Year>2019</b:Year>
-    <b:JournalName>Procedia Computer Science</b:JournalName>
-    <b:Pages>499-505</b:Pages>
+    <b:Tag>Raf18</b:Tag>
+    <b:SourceType>Book</b:SourceType>
+    <b:Guid>{48CC7F9F-38FB-4E9C-A4F1-BD852275E304}</b:Guid>
+    <b:Title>Digital Image Processing (4th ed., Global ed.)</b:Title>
+    <b:Year>2018</b:Year>
+    <b:City>Harlow, England</b:City>
+    <b:Publisher>Pearson Education Limited</b:Publisher>
     <b:Author>
       <b:Author>
         <b:NameList>
           <b:Person>
-            <b:Last>G.</b:Last>
-            <b:Middle>Robby</b:Middle>
-            <b:First>Abdul</b:First>
+            <b:Last>Gonzalez</b:Last>
+            <b:First>Rafael</b:First>
+            <b:Middle>C.</b:Middle>
           </b:Person>
           <b:Person>
-            <b:Last>Tandra</b:Last>
-            <b:First>Antonia</b:First>
-          </b:Person>
-          <b:Person>
-            <b:Last>Susanto</b:Last>
-            <b:First>Imelda</b:First>
-          </b:Person>
-          <b:Person>
-            <b:Last>Harefa</b:Last>
-            <b:First>Jeklin</b:First>
-          </b:Person>
-          <b:Person>
-            <b:Last>Chowanda</b:Last>
-            <b:First>Andry</b:First>
+            <b:Last>Woods</b:Last>
+            <b:First>Richard</b:First>
+            <b:Middle>E.</b:Middle>
           </b:Person>
         </b:NameList>
       </b:Author>
     </b:Author>
     <b:RefOrder>1</b:RefOrder>
   </b:Source>
+  <b:Source>
+    <b:Tag>And19</b:Tag>
+    <b:SourceType>Book</b:SourceType>
+    <b:Guid>{BB840D7A-35EE-40BC-9F7D-CEE29EF47A87}</b:Guid>
+    <b:Author>
+      <b:Author>
+        <b:NameList>
+          <b:Person>
+            <b:Last>Burkov</b:Last>
+            <b:First>Andriy</b:First>
+          </b:Person>
+        </b:NameList>
+      </b:Author>
+    </b:Author>
+    <b:Title>The Hundred-Page Machine Learning Book</b:Title>
+    <b:Year>2019</b:Year>
+    <b:Publisher>Andriy Burkov</b:Publisher>
+    <b:RefOrder>2</b:RefOrder>
+  </b:Source>
+  <b:Source>
+    <b:Tag>Gia18</b:Tag>
+    <b:SourceType>Book</b:SourceType>
+    <b:Guid>{C160F5A0-B0A4-48FE-A8FD-58E2A5AA9B51}</b:Guid>
+    <b:Author>
+      <b:Author>
+        <b:NameList>
+          <b:Person>
+            <b:Last>Zaccone</b:Last>
+            <b:First>Giancarlo</b:First>
+          </b:Person>
+          <b:Person>
+            <b:Last>Karim</b:Last>
+            <b:First>Md.</b:First>
+            <b:Middle>Rezaul</b:Middle>
+          </b:Person>
+        </b:NameList>
+      </b:Author>
+    </b:Author>
+    <b:Title>Deep Learning with TensorFlow: Explore neural networks and build intelligent systems with Python (2nd ed.)</b:Title>
+    <b:Year>2018</b:Year>
+    <b:City>Birmingham, United Kingdom</b:City>
+    <b:Publisher>Packt Publishing</b:Publisher>
+    <b:RefOrder>3</b:RefOrder>
+  </b:Source>
+  <b:Source>
+    <b:Tag>Chi19</b:Tag>
+    <b:SourceType>Book</b:SourceType>
+    <b:Guid>{C9C278CA-7C9E-4C9E-AA4D-BD51B4D29EA4}</b:Guid>
+    <b:Author>
+      <b:Author>
+        <b:NameList>
+          <b:Person>
+            <b:Last>Ranjan</b:Last>
+            <b:First>Chitta</b:First>
+          </b:Person>
+        </b:NameList>
+      </b:Author>
+    </b:Author>
+    <b:Title>Understanding Deep Learning: Application in Rare Event Prediction</b:Title>
+    <b:Year>2019</b:Year>
+    <b:Publisher>Chitta Ranjan</b:Publisher>
+    <b:RefOrder>4</b:RefOrder>
+  </b:Source>
+  <b:Source>
+    <b:Tag>Tor09</b:Tag>
+    <b:SourceType>Book</b:SourceType>
+    <b:Guid>{F17F80D8-9696-4EF9-A6DF-F93A84B27785}</b:Guid>
+    <b:Author>
+      <b:Author>
+        <b:NameList>
+          <b:Person>
+            <b:Last>Torrey</b:Last>
+            <b:First>Lisa</b:First>
+          </b:Person>
+          <b:Person>
+            <b:Last>Shavlik</b:Last>
+            <b:First>Jude</b:First>
+          </b:Person>
+        </b:NameList>
+      </b:Author>
+    </b:Author>
+    <b:Title>Chapter: Transfer Learning</b:Title>
+    <b:Year>2009</b:Year>
+    <b:City>Hershey, Pennsylvania</b:City>
+    <b:Publisher>IGI Global</b:Publisher>
+    <b:RefOrder>5</b:RefOrder>
+  </b:Source>
 </b:Sources>
 </file>
 
 <file path=customXml/itemProps1.xml><?xml version="1.0" encoding="utf-8"?>
-<ds:datastoreItem xmlns:ds="http://schemas.openxmlformats.org/officeDocument/2006/customXml" ds:itemID="{0C15671A-565B-497F-95A1-56DB5D1C20E3}">
+<ds:datastoreItem xmlns:ds="http://schemas.openxmlformats.org/officeDocument/2006/customXml" ds:itemID="{7C4AA136-AEAB-4055-8045-7D049D8D8319}">
   <ds:schemaRefs>
     <ds:schemaRef ds:uri="http://schemas.openxmlformats.org/officeDocument/2006/bibliography"/>
   </ds:schemaRefs>

</xml_diff>

<commit_message>
add pooling theoritical basis for pooling
- include the definition
- citation
</commit_message>
<xml_diff>
--- a/proposal/BAB II.docx
+++ b/proposal/BAB II.docx
@@ -3509,12 +3509,20 @@
     </w:p>
     <w:p>
       <w:pPr>
+        <w:pStyle w:val="Heading2"/>
+        <w:numPr>
+          <w:ilvl w:val="0"/>
+          <w:numId w:val="8"/>
+        </w:numPr>
+        <w:tabs>
+          <w:tab w:val="left" w:pos="360"/>
+        </w:tabs>
         <w:spacing w:line="480" w:lineRule="auto"/>
-        <w:jc w:val="both"/>
         <w:rPr>
           <w:rFonts w:ascii="Times New Roman" w:hAnsi="Times New Roman" w:cs="Times New Roman"/>
           <w:b/>
           <w:bCs/>
+          <w:color w:val="auto"/>
           <w:sz w:val="24"/>
           <w:szCs w:val="24"/>
           <w:lang w:val="en-US"/>
@@ -3525,22 +3533,481 @@
           <w:rFonts w:ascii="Times New Roman" w:hAnsi="Times New Roman" w:cs="Times New Roman"/>
           <w:b/>
           <w:bCs/>
+          <w:color w:val="auto"/>
           <w:sz w:val="24"/>
           <w:szCs w:val="24"/>
           <w:lang w:val="en-US"/>
         </w:rPr>
         <w:t>POOLING</w:t>
       </w:r>
-      <w:r>
-        <w:rPr>
-          <w:rFonts w:ascii="Times New Roman" w:hAnsi="Times New Roman" w:cs="Times New Roman"/>
-          <w:b/>
-          <w:bCs/>
-          <w:sz w:val="24"/>
-          <w:szCs w:val="24"/>
-          <w:lang w:val="en-US"/>
-        </w:rPr>
-        <w:t xml:space="preserve"> (TBA)</w:t>
+    </w:p>
+    <w:p>
+      <w:pPr>
+        <w:spacing w:line="480" w:lineRule="auto"/>
+        <w:ind w:left="720" w:firstLine="720"/>
+        <w:jc w:val="both"/>
+        <w:rPr>
+          <w:rFonts w:ascii="Times New Roman" w:hAnsi="Times New Roman" w:cs="Times New Roman"/>
+          <w:sz w:val="24"/>
+          <w:szCs w:val="24"/>
+          <w:lang w:val="en-US"/>
+        </w:rPr>
+      </w:pPr>
+      <w:r>
+        <w:rPr>
+          <w:rFonts w:ascii="Times New Roman" w:hAnsi="Times New Roman" w:cs="Times New Roman"/>
+          <w:sz w:val="24"/>
+          <w:szCs w:val="24"/>
+          <w:lang w:val="en-US"/>
+        </w:rPr>
+        <w:t xml:space="preserve">Fungsi </w:t>
+      </w:r>
+      <w:r>
+        <w:rPr>
+          <w:rFonts w:ascii="Times New Roman" w:hAnsi="Times New Roman" w:cs="Times New Roman"/>
+          <w:i/>
+          <w:iCs/>
+          <w:sz w:val="24"/>
+          <w:szCs w:val="24"/>
+          <w:lang w:val="en-US"/>
+        </w:rPr>
+        <w:t>p</w:t>
+      </w:r>
+      <w:r>
+        <w:rPr>
+          <w:rFonts w:ascii="Times New Roman" w:hAnsi="Times New Roman" w:cs="Times New Roman"/>
+          <w:i/>
+          <w:iCs/>
+          <w:sz w:val="24"/>
+          <w:szCs w:val="24"/>
+          <w:lang w:val="en-US"/>
+        </w:rPr>
+        <w:t>ooling</w:t>
+      </w:r>
+      <w:r>
+        <w:rPr>
+          <w:rFonts w:ascii="Times New Roman" w:hAnsi="Times New Roman" w:cs="Times New Roman"/>
+          <w:sz w:val="24"/>
+          <w:szCs w:val="24"/>
+          <w:lang w:val="en-US"/>
+        </w:rPr>
+        <w:t xml:space="preserve"> dalam </w:t>
+      </w:r>
+      <w:r>
+        <w:rPr>
+          <w:rFonts w:ascii="Times New Roman" w:hAnsi="Times New Roman" w:cs="Times New Roman"/>
+          <w:i/>
+          <w:iCs/>
+          <w:sz w:val="24"/>
+          <w:szCs w:val="24"/>
+          <w:lang w:val="en-US"/>
+        </w:rPr>
+        <w:t>deep learning</w:t>
+      </w:r>
+      <w:r>
+        <w:rPr>
+          <w:rFonts w:ascii="Times New Roman" w:hAnsi="Times New Roman" w:cs="Times New Roman"/>
+          <w:sz w:val="24"/>
+          <w:szCs w:val="24"/>
+          <w:lang w:val="en-US"/>
+        </w:rPr>
+        <w:t xml:space="preserve"> adalah untuk mengurangi jumlah koefisien peta fitur yang diproses. Ini dicapai melalui </w:t>
+      </w:r>
+      <w:r>
+        <w:rPr>
+          <w:rFonts w:ascii="Times New Roman" w:hAnsi="Times New Roman" w:cs="Times New Roman"/>
+          <w:i/>
+          <w:iCs/>
+          <w:sz w:val="24"/>
+          <w:szCs w:val="24"/>
+          <w:lang w:val="en-US"/>
+        </w:rPr>
+        <w:t>downsampling</w:t>
+      </w:r>
+      <w:r>
+        <w:rPr>
+          <w:rFonts w:ascii="Times New Roman" w:hAnsi="Times New Roman" w:cs="Times New Roman"/>
+          <w:sz w:val="24"/>
+          <w:szCs w:val="24"/>
+          <w:lang w:val="en-US"/>
+        </w:rPr>
+        <w:t xml:space="preserve">, yang mengurangi dimensi spasial dari input. </w:t>
+      </w:r>
+      <w:r>
+        <w:rPr>
+          <w:rFonts w:ascii="Times New Roman" w:hAnsi="Times New Roman" w:cs="Times New Roman"/>
+          <w:i/>
+          <w:iCs/>
+          <w:sz w:val="24"/>
+          <w:szCs w:val="24"/>
+          <w:lang w:val="en-US"/>
+        </w:rPr>
+        <w:t>Po</w:t>
+      </w:r>
+      <w:r>
+        <w:rPr>
+          <w:rFonts w:ascii="Times New Roman" w:hAnsi="Times New Roman" w:cs="Times New Roman"/>
+          <w:i/>
+          <w:iCs/>
+          <w:sz w:val="24"/>
+          <w:szCs w:val="24"/>
+          <w:lang w:val="en-US"/>
+        </w:rPr>
+        <w:t>oling</w:t>
+      </w:r>
+      <w:r>
+        <w:rPr>
+          <w:rFonts w:ascii="Times New Roman" w:hAnsi="Times New Roman" w:cs="Times New Roman"/>
+          <w:sz w:val="24"/>
+          <w:szCs w:val="24"/>
+          <w:lang w:val="en-US"/>
+        </w:rPr>
+        <w:t xml:space="preserve"> juga membantu menginduksi hirarki filter spasial dengan membuat lapisan konvolusi berturut-turut melihat jendela yang semakin besar dari segi </w:t>
+      </w:r>
+      <w:r>
+        <w:rPr>
+          <w:rFonts w:ascii="Times New Roman" w:hAnsi="Times New Roman" w:cs="Times New Roman"/>
+          <w:sz w:val="24"/>
+          <w:szCs w:val="24"/>
+          <w:lang w:val="en-US"/>
+        </w:rPr>
+        <w:lastRenderedPageBreak/>
+        <w:t xml:space="preserve">fraksi input asli yang mereka tutupi. </w:t>
+      </w:r>
+      <w:r>
+        <w:rPr>
+          <w:rFonts w:ascii="Times New Roman" w:hAnsi="Times New Roman" w:cs="Times New Roman"/>
+          <w:i/>
+          <w:iCs/>
+          <w:sz w:val="24"/>
+          <w:szCs w:val="24"/>
+          <w:lang w:val="en-US"/>
+        </w:rPr>
+        <w:t>Max pooling</w:t>
+      </w:r>
+      <w:r>
+        <w:rPr>
+          <w:rFonts w:ascii="Times New Roman" w:hAnsi="Times New Roman" w:cs="Times New Roman"/>
+          <w:i/>
+          <w:iCs/>
+          <w:sz w:val="24"/>
+          <w:szCs w:val="24"/>
+          <w:lang w:val="en-US"/>
+        </w:rPr>
+        <w:t xml:space="preserve"> </w:t>
+      </w:r>
+      <w:r>
+        <w:rPr>
+          <w:rFonts w:ascii="Times New Roman" w:hAnsi="Times New Roman" w:cs="Times New Roman"/>
+          <w:sz w:val="24"/>
+          <w:szCs w:val="24"/>
+          <w:lang w:val="en-US"/>
+        </w:rPr>
+        <w:t xml:space="preserve">(salah satu jenis </w:t>
+      </w:r>
+      <w:r>
+        <w:rPr>
+          <w:rFonts w:ascii="Times New Roman" w:hAnsi="Times New Roman" w:cs="Times New Roman"/>
+          <w:i/>
+          <w:iCs/>
+          <w:sz w:val="24"/>
+          <w:szCs w:val="24"/>
+          <w:lang w:val="en-US"/>
+        </w:rPr>
+        <w:t>pooling</w:t>
+      </w:r>
+      <w:r>
+        <w:rPr>
+          <w:rFonts w:ascii="Times New Roman" w:hAnsi="Times New Roman" w:cs="Times New Roman"/>
+          <w:sz w:val="24"/>
+          <w:szCs w:val="24"/>
+          <w:lang w:val="en-US"/>
+        </w:rPr>
+        <w:t>)</w:t>
+      </w:r>
+      <w:r>
+        <w:rPr>
+          <w:rFonts w:ascii="Times New Roman" w:hAnsi="Times New Roman" w:cs="Times New Roman"/>
+          <w:sz w:val="24"/>
+          <w:szCs w:val="24"/>
+          <w:lang w:val="en-US"/>
+        </w:rPr>
+        <w:t xml:space="preserve"> cenderung bekerja lebih baik daripada metode </w:t>
+      </w:r>
+      <w:r>
+        <w:rPr>
+          <w:rFonts w:ascii="Times New Roman" w:hAnsi="Times New Roman" w:cs="Times New Roman"/>
+          <w:i/>
+          <w:iCs/>
+          <w:sz w:val="24"/>
+          <w:szCs w:val="24"/>
+          <w:lang w:val="en-US"/>
+        </w:rPr>
+        <w:t>downsampling</w:t>
+      </w:r>
+      <w:r>
+        <w:rPr>
+          <w:rFonts w:ascii="Times New Roman" w:hAnsi="Times New Roman" w:cs="Times New Roman"/>
+          <w:sz w:val="24"/>
+          <w:szCs w:val="24"/>
+          <w:lang w:val="en-US"/>
+        </w:rPr>
+        <w:t xml:space="preserve"> lainnya, seperti </w:t>
+      </w:r>
+      <w:r>
+        <w:rPr>
+          <w:rFonts w:ascii="Times New Roman" w:hAnsi="Times New Roman" w:cs="Times New Roman"/>
+          <w:i/>
+          <w:iCs/>
+          <w:sz w:val="24"/>
+          <w:szCs w:val="24"/>
+          <w:lang w:val="en-US"/>
+        </w:rPr>
+        <w:t xml:space="preserve">average pooling </w:t>
+      </w:r>
+      <w:r>
+        <w:rPr>
+          <w:rFonts w:ascii="Times New Roman" w:hAnsi="Times New Roman" w:cs="Times New Roman"/>
+          <w:sz w:val="24"/>
+          <w:szCs w:val="24"/>
+          <w:lang w:val="en-US"/>
+        </w:rPr>
+        <w:t xml:space="preserve">atau menggunakan </w:t>
+      </w:r>
+      <w:r>
+        <w:rPr>
+          <w:rFonts w:ascii="Times New Roman" w:hAnsi="Times New Roman" w:cs="Times New Roman"/>
+          <w:i/>
+          <w:iCs/>
+          <w:sz w:val="24"/>
+          <w:szCs w:val="24"/>
+          <w:lang w:val="en-US"/>
+        </w:rPr>
+        <w:t>stride</w:t>
+      </w:r>
+      <w:r>
+        <w:rPr>
+          <w:rFonts w:ascii="Times New Roman" w:hAnsi="Times New Roman" w:cs="Times New Roman"/>
+          <w:i/>
+          <w:iCs/>
+          <w:sz w:val="24"/>
+          <w:szCs w:val="24"/>
+          <w:lang w:val="en-US"/>
+        </w:rPr>
+        <w:t>s</w:t>
+      </w:r>
+      <w:r>
+        <w:rPr>
+          <w:rFonts w:ascii="Times New Roman" w:hAnsi="Times New Roman" w:cs="Times New Roman"/>
+          <w:i/>
+          <w:iCs/>
+          <w:sz w:val="24"/>
+          <w:szCs w:val="24"/>
+          <w:lang w:val="en-US"/>
+        </w:rPr>
+        <w:t xml:space="preserve"> </w:t>
+      </w:r>
+      <w:r>
+        <w:rPr>
+          <w:rFonts w:ascii="Times New Roman" w:hAnsi="Times New Roman" w:cs="Times New Roman"/>
+          <w:sz w:val="24"/>
+          <w:szCs w:val="24"/>
+          <w:lang w:val="en-US"/>
+        </w:rPr>
+        <w:t>di lapisan konvolusi sebelumnya, karena lebih informatif untuk melihat kehadiran maksimal fitur yang berbeda daripada kehadiran rata-rata</w:t>
+      </w:r>
+      <w:r>
+        <w:rPr>
+          <w:rFonts w:ascii="Times New Roman" w:hAnsi="Times New Roman" w:cs="Times New Roman"/>
+          <w:sz w:val="24"/>
+          <w:szCs w:val="24"/>
+          <w:lang w:val="en-US"/>
+        </w:rPr>
+        <w:t xml:space="preserve"> tersebut</w:t>
+      </w:r>
+      <w:sdt>
+        <w:sdtPr>
+          <w:rPr>
+            <w:rFonts w:ascii="Times New Roman" w:hAnsi="Times New Roman" w:cs="Times New Roman"/>
+            <w:sz w:val="24"/>
+            <w:szCs w:val="24"/>
+            <w:lang w:val="en-US"/>
+          </w:rPr>
+          <w:id w:val="1664736270"/>
+          <w:citation/>
+        </w:sdtPr>
+        <w:sdtContent>
+          <w:r>
+            <w:rPr>
+              <w:rFonts w:ascii="Times New Roman" w:hAnsi="Times New Roman" w:cs="Times New Roman"/>
+              <w:sz w:val="24"/>
+              <w:szCs w:val="24"/>
+              <w:lang w:val="en-US"/>
+            </w:rPr>
+            <w:fldChar w:fldCharType="begin"/>
+          </w:r>
+          <w:r>
+            <w:rPr>
+              <w:rFonts w:ascii="Times New Roman" w:hAnsi="Times New Roman" w:cs="Times New Roman"/>
+              <w:sz w:val="24"/>
+              <w:szCs w:val="24"/>
+              <w:lang w:val="en-US"/>
+            </w:rPr>
+            <w:instrText xml:space="preserve"> CITATION Fra21 \l 1033 </w:instrText>
+          </w:r>
+          <w:r>
+            <w:rPr>
+              <w:rFonts w:ascii="Times New Roman" w:hAnsi="Times New Roman" w:cs="Times New Roman"/>
+              <w:sz w:val="24"/>
+              <w:szCs w:val="24"/>
+              <w:lang w:val="en-US"/>
+            </w:rPr>
+            <w:fldChar w:fldCharType="separate"/>
+          </w:r>
+          <w:r>
+            <w:rPr>
+              <w:rFonts w:ascii="Times New Roman" w:hAnsi="Times New Roman" w:cs="Times New Roman"/>
+              <w:sz w:val="24"/>
+              <w:szCs w:val="24"/>
+              <w:lang w:val="en-US"/>
+            </w:rPr>
+            <w:t xml:space="preserve"> </w:t>
+          </w:r>
+          <w:r>
+            <w:rPr>
+              <w:rFonts w:ascii="Times New Roman" w:hAnsi="Times New Roman" w:cs="Times New Roman"/>
+              <w:sz w:val="24"/>
+              <w:szCs w:val="24"/>
+              <w:lang w:val="en-US"/>
+            </w:rPr>
+            <w:t>(Chollet, 2021)</w:t>
+          </w:r>
+          <w:r>
+            <w:rPr>
+              <w:rFonts w:ascii="Times New Roman" w:hAnsi="Times New Roman" w:cs="Times New Roman"/>
+              <w:sz w:val="24"/>
+              <w:szCs w:val="24"/>
+              <w:lang w:val="en-US"/>
+            </w:rPr>
+            <w:fldChar w:fldCharType="end"/>
+          </w:r>
+        </w:sdtContent>
+      </w:sdt>
+      <w:r>
+        <w:rPr>
+          <w:rFonts w:ascii="Times New Roman" w:hAnsi="Times New Roman" w:cs="Times New Roman"/>
+          <w:sz w:val="24"/>
+          <w:szCs w:val="24"/>
+          <w:lang w:val="en-US"/>
+        </w:rPr>
+        <w:t>.</w:t>
+      </w:r>
+    </w:p>
+    <w:p>
+      <w:pPr>
+        <w:keepNext/>
+        <w:spacing w:line="480" w:lineRule="auto"/>
+        <w:jc w:val="center"/>
+      </w:pPr>
+      <w:r>
+        <w:drawing>
+          <wp:inline distT="0" distB="0" distL="0" distR="0" wp14:anchorId="65E10D1E" wp14:editId="13EF4AE3">
+            <wp:extent cx="4453246" cy="1859800"/>
+            <wp:effectExtent l="0" t="0" r="5080" b="7620"/>
+            <wp:docPr id="1054095946" name="Picture 1" descr="Max Pooling Explained | Papers With Code"/>
+            <wp:cNvGraphicFramePr>
+              <a:graphicFrameLocks xmlns:a="http://schemas.openxmlformats.org/drawingml/2006/main" noChangeAspect="1"/>
+            </wp:cNvGraphicFramePr>
+            <a:graphic xmlns:a="http://schemas.openxmlformats.org/drawingml/2006/main">
+              <a:graphicData uri="http://schemas.openxmlformats.org/drawingml/2006/picture">
+                <pic:pic xmlns:pic="http://schemas.openxmlformats.org/drawingml/2006/picture">
+                  <pic:nvPicPr>
+                    <pic:cNvPr id="0" name="Picture 1" descr="Max Pooling Explained | Papers With Code"/>
+                    <pic:cNvPicPr>
+                      <a:picLocks noChangeAspect="1" noChangeArrowheads="1"/>
+                    </pic:cNvPicPr>
+                  </pic:nvPicPr>
+                  <pic:blipFill>
+                    <a:blip r:embed="rId9">
+                      <a:extLst>
+                        <a:ext uri="{28A0092B-C50C-407E-A947-70E740481C1C}">
+                          <a14:useLocalDpi xmlns:a14="http://schemas.microsoft.com/office/drawing/2010/main" val="0"/>
+                        </a:ext>
+                      </a:extLst>
+                    </a:blip>
+                    <a:srcRect/>
+                    <a:stretch>
+                      <a:fillRect/>
+                    </a:stretch>
+                  </pic:blipFill>
+                  <pic:spPr bwMode="auto">
+                    <a:xfrm>
+                      <a:off x="0" y="0"/>
+                      <a:ext cx="4466958" cy="1865527"/>
+                    </a:xfrm>
+                    <a:prstGeom prst="rect">
+                      <a:avLst/>
+                    </a:prstGeom>
+                    <a:noFill/>
+                    <a:ln>
+                      <a:noFill/>
+                    </a:ln>
+                  </pic:spPr>
+                </pic:pic>
+              </a:graphicData>
+            </a:graphic>
+          </wp:inline>
+        </w:drawing>
+      </w:r>
+    </w:p>
+    <w:p>
+      <w:pPr>
+        <w:pStyle w:val="Caption"/>
+        <w:spacing w:line="480" w:lineRule="auto"/>
+        <w:jc w:val="center"/>
+        <w:rPr>
+          <w:rFonts w:ascii="Times New Roman" w:hAnsi="Times New Roman" w:cs="Times New Roman"/>
+          <w:sz w:val="24"/>
+          <w:szCs w:val="24"/>
+          <w:lang w:val="en-US"/>
+        </w:rPr>
+      </w:pPr>
+      <w:r>
+        <w:t xml:space="preserve">Gambar </w:t>
+      </w:r>
+      <w:r>
+        <w:fldChar w:fldCharType="begin"/>
+      </w:r>
+      <w:r>
+        <w:instrText xml:space="preserve"> SEQ Gambar \* ARABIC </w:instrText>
+      </w:r>
+      <w:r>
+        <w:fldChar w:fldCharType="separate"/>
+      </w:r>
+      <w:r>
+        <w:t>4</w:t>
+      </w:r>
+      <w:r>
+        <w:fldChar w:fldCharType="end"/>
+      </w:r>
+      <w:r>
+        <w:rPr>
+          <w:lang w:val="en-US"/>
+        </w:rPr>
+        <w:t xml:space="preserve"> Ilustrasi max pooling</w:t>
+      </w:r>
+      <w:r>
+        <w:rPr>
+          <w:lang w:val="en-US"/>
+        </w:rPr>
+        <w:br/>
+        <w:t xml:space="preserve">sumber: </w:t>
+      </w:r>
+      <w:r>
+        <w:rPr>
+          <w:lang w:val="en-US"/>
+        </w:rPr>
+        <w:t>https://paperswithcode.com/method/max-pooling</w:t>
       </w:r>
     </w:p>
     <w:p>
@@ -3695,17 +4162,7 @@
           <w:szCs w:val="24"/>
           <w:lang w:val="en-US"/>
         </w:rPr>
-        <w:t xml:space="preserve"> terdiri dari mengambil jaringan yang sudah dibangun dan membuat </w:t>
-      </w:r>
-      <w:r>
-        <w:rPr>
-          <w:rFonts w:ascii="Times New Roman" w:hAnsi="Times New Roman" w:cs="Times New Roman"/>
-          <w:sz w:val="24"/>
-          <w:szCs w:val="24"/>
-          <w:lang w:val="en-US"/>
-        </w:rPr>
-        <w:lastRenderedPageBreak/>
-        <w:t xml:space="preserve">perubahan yang sesuai pada parameter dari berbagai lapisan sehingga dapat menyesuaikan dengan dataset lain </w:t>
+        <w:t xml:space="preserve"> terdiri dari mengambil jaringan yang sudah dibangun dan membuat perubahan yang sesuai pada parameter dari berbagai lapisan sehingga dapat menyesuaikan dengan dataset lain </w:t>
       </w:r>
       <w:sdt>
         <w:sdtPr>
@@ -3793,6 +4250,7 @@
           <w:sz w:val="24"/>
           <w:szCs w:val="24"/>
         </w:rPr>
+        <w:lastRenderedPageBreak/>
         <w:drawing>
           <wp:inline distT="0" distB="0" distL="0" distR="0" wp14:anchorId="5EE6A6E8" wp14:editId="0C268009">
             <wp:extent cx="5943600" cy="1903228"/>
@@ -3809,7 +4267,7 @@
                     <pic:cNvPicPr/>
                   </pic:nvPicPr>
                   <pic:blipFill rotWithShape="1">
-                    <a:blip r:embed="rId9"/>
+                    <a:blip r:embed="rId10"/>
                     <a:srcRect b="13475"/>
                     <a:stretch/>
                   </pic:blipFill>
@@ -3887,7 +4345,7 @@
           <w:sz w:val="22"/>
           <w:szCs w:val="22"/>
         </w:rPr>
-        <w:t>4</w:t>
+        <w:t>5</w:t>
       </w:r>
       <w:r>
         <w:rPr>
@@ -4194,7 +4652,6 @@
           <w:szCs w:val="24"/>
           <w:lang w:val="en-US"/>
         </w:rPr>
-        <w:lastRenderedPageBreak/>
         <w:t xml:space="preserve">VGG Pre-trained </w:t>
       </w:r>
       <w:r>
@@ -4448,7 +4905,7 @@
                     <pic:cNvPicPr/>
                   </pic:nvPicPr>
                   <pic:blipFill>
-                    <a:blip r:embed="rId10"/>
+                    <a:blip r:embed="rId11"/>
                     <a:stretch>
                       <a:fillRect/>
                     </a:stretch>
@@ -4519,7 +4976,7 @@
           <w:sz w:val="22"/>
           <w:szCs w:val="22"/>
         </w:rPr>
-        <w:t>5</w:t>
+        <w:t>6</w:t>
       </w:r>
       <w:r>
         <w:rPr>
@@ -4861,7 +5318,7 @@
                     <pic:cNvPicPr/>
                   </pic:nvPicPr>
                   <pic:blipFill>
-                    <a:blip r:embed="rId11"/>
+                    <a:blip r:embed="rId12"/>
                     <a:stretch>
                       <a:fillRect/>
                     </a:stretch>
@@ -4932,7 +5389,7 @@
           <w:sz w:val="22"/>
           <w:szCs w:val="22"/>
         </w:rPr>
-        <w:t>6</w:t>
+        <w:t>7</w:t>
       </w:r>
       <w:r>
         <w:rPr>
@@ -5137,7 +5594,7 @@
                     <pic:cNvPicPr/>
                   </pic:nvPicPr>
                   <pic:blipFill>
-                    <a:blip r:embed="rId12"/>
+                    <a:blip r:embed="rId13"/>
                     <a:stretch>
                       <a:fillRect/>
                     </a:stretch>
@@ -5206,7 +5663,7 @@
           <w:sz w:val="22"/>
           <w:szCs w:val="22"/>
         </w:rPr>
-        <w:t>7</w:t>
+        <w:t>8</w:t>
       </w:r>
       <w:r>
         <w:rPr>
@@ -5653,7 +6110,7 @@
         </w:rPr>
         <w:t xml:space="preserve"> dan implementasi untuk menjalankan algoritma tersebut. Sistem ini fleksibel dan dapat digunakan untuk mengekspresikan berbagai macam algoritma. TensorFlow telah digunakan untuk penelitian dan penerapan sistem pembelajaran mesin di berbagai bidang. API TensorFlow dan implementasi referensi dirilis sebagai paket sumber terbuka pada November 2015 dan tersedia di </w:t>
       </w:r>
-      <w:hyperlink r:id="rId13" w:history="1">
+      <w:hyperlink r:id="rId14" w:history="1">
         <w:r>
           <w:rPr>
             <w:rStyle w:val="Hyperlink"/>
@@ -5714,6 +6171,7 @@
     </w:p>
     <w:p>
       <w:pPr>
+        <w:spacing w:line="480" w:lineRule="auto"/>
         <w:rPr>
           <w:rFonts w:ascii="Times New Roman" w:hAnsi="Times New Roman" w:cs="Times New Roman"/>
           <w:sz w:val="24"/>
@@ -8720,22 +9178,20 @@
         </w:p>
         <w:sdt>
           <w:sdtPr>
+            <w:rPr>
+              <w:rFonts w:asciiTheme="minorHAnsi" w:eastAsiaTheme="minorHAnsi" w:hAnsiTheme="minorHAnsi" w:cstheme="minorBidi"/>
+              <w:color w:val="auto"/>
+              <w:kern w:val="2"/>
+              <w:sz w:val="22"/>
+              <w:szCs w:val="22"/>
+              <w14:ligatures w14:val="standardContextual"/>
+            </w:rPr>
             <w:id w:val="2036226373"/>
             <w:docPartObj>
               <w:docPartGallery w:val="Bibliographies"/>
               <w:docPartUnique/>
             </w:docPartObj>
           </w:sdtPr>
-          <w:sdtEndPr>
-            <w:rPr>
-              <w:rFonts w:asciiTheme="minorHAnsi" w:eastAsiaTheme="minorHAnsi" w:hAnsiTheme="minorHAnsi" w:cstheme="minorBidi"/>
-              <w:color w:val="auto"/>
-              <w:kern w:val="2"/>
-              <w:sz w:val="22"/>
-              <w:szCs w:val="22"/>
-              <w14:ligatures w14:val="standardContextual"/>
-            </w:rPr>
-          </w:sdtEndPr>
           <w:sdtContent>
             <w:p>
               <w:pPr>
@@ -10395,6 +10851,7 @@
     <w:rsidRoot w:val="00CB794E"/>
     <w:rsid w:val="00403A5B"/>
     <w:rsid w:val="00833470"/>
+    <w:rsid w:val="009B2E2E"/>
     <w:rsid w:val="00BA4958"/>
     <w:rsid w:val="00CB794E"/>
   </w:rsids>
@@ -11298,13 +11755,32 @@
     <b:Year>2009</b:Year>
     <b:City>Hershey, Pennsylvania</b:City>
     <b:Publisher>IGI Global</b:Publisher>
+    <b:RefOrder>6</b:RefOrder>
+  </b:Source>
+  <b:Source>
+    <b:Tag>Fra21</b:Tag>
+    <b:SourceType>Book</b:SourceType>
+    <b:Guid>{2BA5CB6E-4FBB-470E-AEE2-6D72A0384A9A}</b:Guid>
+    <b:Author>
+      <b:Author>
+        <b:NameList>
+          <b:Person>
+            <b:Last>Chollet</b:Last>
+            <b:First>François</b:First>
+          </b:Person>
+        </b:NameList>
+      </b:Author>
+    </b:Author>
+    <b:Title>Deep Learning with Python (2nd ed.)</b:Title>
+    <b:Year>2021</b:Year>
+    <b:Publisher>Manning Publications Co.</b:Publisher>
     <b:RefOrder>5</b:RefOrder>
   </b:Source>
 </b:Sources>
 </file>
 
 <file path=customXml/itemProps1.xml><?xml version="1.0" encoding="utf-8"?>
-<ds:datastoreItem xmlns:ds="http://schemas.openxmlformats.org/officeDocument/2006/customXml" ds:itemID="{7C4AA136-AEAB-4055-8045-7D049D8D8319}">
+<ds:datastoreItem xmlns:ds="http://schemas.openxmlformats.org/officeDocument/2006/customXml" ds:itemID="{B609B9E0-9CF9-437F-BD11-B848AB6C62CC}">
   <ds:schemaRefs>
     <ds:schemaRef ds:uri="http://schemas.openxmlformats.org/officeDocument/2006/bibliography"/>
   </ds:schemaRefs>

</xml_diff>